<commit_message>
changes to figure locations
</commit_message>
<xml_diff>
--- a/manuscript/Obesity-Glucocorticoids/Placement in manuscript and file location of figures.docx
+++ b/manuscript/Obesity-Glucocorticoids/Placement in manuscript and file location of figures.docx
@@ -11,6 +11,9 @@
       <w:r>
         <w:t>Figure 1:</w:t>
       </w:r>
+      <w:r>
+        <w:t xml:space="preserve"> glucocorticoid-induced insulin resistance </w:t>
+      </w:r>
     </w:p>
     <w:p>
       <w:pPr>
@@ -32,27 +35,12 @@
           <w:numId w:val="7"/>
         </w:numPr>
       </w:pPr>
-      <w:proofErr w:type="spellStart"/>
-      <w:r>
-        <w:t>CushingAcromegaly</w:t>
-      </w:r>
-      <w:proofErr w:type="spellEnd"/>
-      <w:r>
-        <w:t xml:space="preserve"> study&gt;data&gt;figures&gt;</w:t>
-      </w:r>
-      <w:proofErr w:type="spellStart"/>
-      <w:r>
-        <w:t>cushing</w:t>
-      </w:r>
-      <w:proofErr w:type="spellEnd"/>
-      <w:r>
-        <w:t xml:space="preserve"> clinical </w:t>
-      </w:r>
-      <w:proofErr w:type="spellStart"/>
-      <w:r>
-        <w:t>bmi</w:t>
-      </w:r>
-      <w:proofErr w:type="spellEnd"/>
+      <w:r>
+        <w:t>Github&gt;</w:t>
+      </w:r>
+      <w:r>
+        <w:t>CushingAcromegaly study&gt;data&gt;figures&gt;cushing clinical bmi</w:t>
+      </w:r>
     </w:p>
     <w:p>
       <w:pPr>
@@ -74,27 +62,12 @@
           <w:numId w:val="1"/>
         </w:numPr>
       </w:pPr>
-      <w:proofErr w:type="spellStart"/>
-      <w:r>
-        <w:t>CushingAcromegaly</w:t>
-      </w:r>
-      <w:proofErr w:type="spellEnd"/>
-      <w:r>
-        <w:t xml:space="preserve"> study&gt;data&gt;figures&gt;</w:t>
-      </w:r>
-      <w:proofErr w:type="spellStart"/>
-      <w:r>
-        <w:t>cushing</w:t>
-      </w:r>
-      <w:proofErr w:type="spellEnd"/>
-      <w:r>
-        <w:t xml:space="preserve"> clinical </w:t>
-      </w:r>
-      <w:proofErr w:type="spellStart"/>
-      <w:r>
-        <w:t>bmi</w:t>
-      </w:r>
-      <w:proofErr w:type="spellEnd"/>
+      <w:r>
+        <w:t>Github&gt;</w:t>
+      </w:r>
+      <w:r>
+        <w:t>CushingAcromegaly study&gt;data&gt;figures&gt;cushing clinical bmi</w:t>
+      </w:r>
     </w:p>
     <w:p>
       <w:pPr>
@@ -117,15 +90,7 @@
         <w:t xml:space="preserve"> </w:t>
       </w:r>
       <w:r>
-        <w:t>if you want, I don’t love the way it looks but I wanted to keep the vehicle/</w:t>
-      </w:r>
-      <w:proofErr w:type="spellStart"/>
-      <w:r>
-        <w:t>dex</w:t>
-      </w:r>
-      <w:proofErr w:type="spellEnd"/>
-      <w:r>
-        <w:t xml:space="preserve"> colors the same</w:t>
+        <w:t>if you want, I don’t love the way it looks but I wanted to keep the vehicle/dex colors the same</w:t>
       </w:r>
       <w:r>
         <w:t xml:space="preserve"> </w:t>
@@ -140,37 +105,8 @@
         </w:numPr>
       </w:pPr>
       <w:r>
-        <w:t>Harvey&gt;</w:t>
-      </w:r>
-      <w:proofErr w:type="spellStart"/>
-      <w:r>
-        <w:t>mousework</w:t>
-      </w:r>
-      <w:proofErr w:type="spellEnd"/>
-      <w:r>
-        <w:t>&gt;</w:t>
-      </w:r>
-      <w:proofErr w:type="spellStart"/>
-      <w:r>
-        <w:t>dex</w:t>
-      </w:r>
-      <w:proofErr w:type="spellEnd"/>
-      <w:r>
-        <w:t>&gt;</w:t>
-      </w:r>
-      <w:proofErr w:type="spellStart"/>
-      <w:r>
-        <w:t>ncd</w:t>
-      </w:r>
-      <w:proofErr w:type="spellEnd"/>
-      <w:r>
-        <w:t>/</w:t>
-      </w:r>
-      <w:proofErr w:type="spellStart"/>
-      <w:r>
-        <w:t>hfd</w:t>
-      </w:r>
-      <w:proofErr w:type="spellEnd"/>
+        <w:t>Harvey&gt;mousework&gt;dex&gt;ncd/hfd</w:t>
+      </w:r>
       <w:r>
         <w:t xml:space="preserve"> combined&gt;study design schematic</w:t>
       </w:r>
@@ -183,6 +119,263 @@
           <w:numId w:val="1"/>
         </w:numPr>
       </w:pPr>
+      <w:r>
+        <w:t>ITT</w:t>
+      </w:r>
+    </w:p>
+    <w:p>
+      <w:pPr>
+        <w:pStyle w:val="ListParagraph"/>
+        <w:numPr>
+          <w:ilvl w:val="1"/>
+          <w:numId w:val="1"/>
+        </w:numPr>
+      </w:pPr>
+      <w:r>
+        <w:t>Harvey&gt;m</w:t>
+      </w:r>
+      <w:r>
+        <w:t>ousework&gt;dex&gt;ncd/hfd combined&gt;ITT&gt;ITT analysis combined</w:t>
+      </w:r>
+    </w:p>
+    <w:p>
+      <w:pPr>
+        <w:pStyle w:val="ListParagraph"/>
+        <w:numPr>
+          <w:ilvl w:val="0"/>
+          <w:numId w:val="1"/>
+        </w:numPr>
+      </w:pPr>
+      <w:r>
+        <w:t>Glucose infusion</w:t>
+      </w:r>
+    </w:p>
+    <w:p>
+      <w:pPr>
+        <w:pStyle w:val="ListParagraph"/>
+        <w:numPr>
+          <w:ilvl w:val="1"/>
+          <w:numId w:val="1"/>
+        </w:numPr>
+      </w:pPr>
+      <w:r>
+        <w:t>Harvey&gt;mousework&gt;dex&gt;</w:t>
+      </w:r>
+      <w:r>
+        <w:t>Qi data&gt;glucose clamp data&gt;figures</w:t>
+      </w:r>
+    </w:p>
+    <w:p>
+      <w:pPr>
+        <w:pStyle w:val="ListParagraph"/>
+        <w:numPr>
+          <w:ilvl w:val="0"/>
+          <w:numId w:val="1"/>
+        </w:numPr>
+      </w:pPr>
+      <w:r>
+        <w:t>Endogenous glucose production</w:t>
+      </w:r>
+    </w:p>
+    <w:p>
+      <w:pPr>
+        <w:pStyle w:val="ListParagraph"/>
+        <w:numPr>
+          <w:ilvl w:val="1"/>
+          <w:numId w:val="1"/>
+        </w:numPr>
+      </w:pPr>
+      <w:r>
+        <w:t>Harvey</w:t>
+      </w:r>
+      <w:r>
+        <w:tab/>
+      </w:r>
+      <w:r>
+        <w:t>&gt;mousework&gt;dex&gt;Qi data&gt;glucose clamp data&gt;figures</w:t>
+      </w:r>
+    </w:p>
+    <w:p>
+      <w:pPr>
+        <w:pStyle w:val="ListParagraph"/>
+        <w:numPr>
+          <w:ilvl w:val="0"/>
+          <w:numId w:val="1"/>
+        </w:numPr>
+      </w:pPr>
+      <w:r>
+        <w:t>Glucose turnover</w:t>
+      </w:r>
+    </w:p>
+    <w:p>
+      <w:pPr>
+        <w:pStyle w:val="ListParagraph"/>
+        <w:numPr>
+          <w:ilvl w:val="1"/>
+          <w:numId w:val="1"/>
+        </w:numPr>
+      </w:pPr>
+      <w:r>
+        <w:t>Harvey</w:t>
+      </w:r>
+      <w:r>
+        <w:t>&gt;mousework&gt;dex&gt;Qi data&gt;glucose clamp data&gt;figures</w:t>
+      </w:r>
+    </w:p>
+    <w:p>
+      <w:pPr>
+        <w:pStyle w:val="ListParagraph"/>
+        <w:numPr>
+          <w:ilvl w:val="0"/>
+          <w:numId w:val="1"/>
+        </w:numPr>
+      </w:pPr>
+      <w:r>
+        <w:t xml:space="preserve">Glucose uptake in tissues </w:t>
+      </w:r>
+    </w:p>
+    <w:p>
+      <w:pPr>
+        <w:pStyle w:val="ListParagraph"/>
+        <w:numPr>
+          <w:ilvl w:val="1"/>
+          <w:numId w:val="1"/>
+        </w:numPr>
+      </w:pPr>
+      <w:r>
+        <w:t>This figure has not been made—may go in to supplement</w:t>
+      </w:r>
+      <w:r>
+        <w:t>al data</w:t>
+      </w:r>
+    </w:p>
+    <w:p>
+      <w:r>
+        <w:t>Figure 2:</w:t>
+      </w:r>
+      <w:r>
+        <w:t>Liver steatosis</w:t>
+      </w:r>
+    </w:p>
+    <w:p>
+      <w:pPr>
+        <w:pStyle w:val="ListParagraph"/>
+        <w:numPr>
+          <w:ilvl w:val="0"/>
+          <w:numId w:val="9"/>
+        </w:numPr>
+      </w:pPr>
+      <w:r>
+        <w:t>Human ALT serum levels</w:t>
+      </w:r>
+    </w:p>
+    <w:p>
+      <w:pPr>
+        <w:pStyle w:val="ListParagraph"/>
+        <w:numPr>
+          <w:ilvl w:val="1"/>
+          <w:numId w:val="9"/>
+        </w:numPr>
+      </w:pPr>
+      <w:r>
+        <w:t>Github&gt;</w:t>
+      </w:r>
+      <w:r>
+        <w:t>Cushing</w:t>
+      </w:r>
+      <w:r>
+        <w:t>Acromegaly study&gt;data&gt;figures&gt;cushing clinical bmi</w:t>
+      </w:r>
+    </w:p>
+    <w:p>
+      <w:pPr>
+        <w:pStyle w:val="ListParagraph"/>
+        <w:numPr>
+          <w:ilvl w:val="0"/>
+          <w:numId w:val="9"/>
+        </w:numPr>
+      </w:pPr>
+      <w:r>
+        <w:t>Liver triglycerides</w:t>
+      </w:r>
+    </w:p>
+    <w:p>
+      <w:pPr>
+        <w:pStyle w:val="ListParagraph"/>
+        <w:numPr>
+          <w:ilvl w:val="1"/>
+          <w:numId w:val="9"/>
+        </w:numPr>
+      </w:pPr>
+      <w:r>
+        <w:t>Harvey&gt;</w:t>
+      </w:r>
+      <w:r>
+        <w:t xml:space="preserve"> </w:t>
+      </w:r>
+      <w:r>
+        <w:t>mousework&gt;dex&gt;ncd/hfd combined&gt;</w:t>
+      </w:r>
+      <w:r>
+        <w:t>combined liver analysis</w:t>
+      </w:r>
+    </w:p>
+    <w:p>
+      <w:pPr>
+        <w:pStyle w:val="ListParagraph"/>
+        <w:numPr>
+          <w:ilvl w:val="0"/>
+          <w:numId w:val="9"/>
+        </w:numPr>
+      </w:pPr>
+      <w:r>
+        <w:t>Liver H&amp;E stain</w:t>
+      </w:r>
+    </w:p>
+    <w:p>
+      <w:pPr>
+        <w:pStyle w:val="ListParagraph"/>
+        <w:numPr>
+          <w:ilvl w:val="1"/>
+          <w:numId w:val="9"/>
+        </w:numPr>
+      </w:pPr>
+      <w:r>
+        <w:t>Harvey&gt;</w:t>
+      </w:r>
+      <w:r>
+        <w:t>mousework&gt;dex&gt;ncd/hfd combined&gt;</w:t>
+      </w:r>
+      <w:r>
+        <w:t>histology</w:t>
+      </w:r>
+      <w:r>
+        <w:t>&gt; 2017-01-19&gt;representative images</w:t>
+      </w:r>
+    </w:p>
+    <w:p>
+      <w:pPr>
+        <w:pStyle w:val="ListParagraph"/>
+        <w:numPr>
+          <w:ilvl w:val="0"/>
+          <w:numId w:val="9"/>
+        </w:numPr>
+      </w:pPr>
+      <w:r>
+        <w:t>Liver mRNA</w:t>
+      </w:r>
+    </w:p>
+    <w:p>
+      <w:pPr>
+        <w:pStyle w:val="ListParagraph"/>
+        <w:numPr>
+          <w:ilvl w:val="1"/>
+          <w:numId w:val="9"/>
+        </w:numPr>
+      </w:pPr>
+      <w:r>
+        <w:t>Bridges&gt;mouse work&gt;dex&gt;hfd and dex&gt; livers&gt;mRNA&gt;qPCR analysis/or/figures</w:t>
+      </w:r>
       <w:bookmarkStart w:id="0" w:name="_GoBack"/>
       <w:bookmarkEnd w:id="0"/>
     </w:p>
@@ -490,6 +683,95 @@
     </w:lvl>
   </w:abstractNum>
   <w:abstractNum w:abstractNumId="3">
+    <w:nsid w:val="22F83C58"/>
+    <w:multiLevelType w:val="hybridMultilevel"/>
+    <w:tmpl w:val="1AC8CA70"/>
+    <w:lvl w:ilvl="0" w:tplc="04090019">
+      <w:start w:val="1"/>
+      <w:numFmt w:val="lowerLetter"/>
+      <w:lvlText w:val="%1."/>
+      <w:lvlJc w:val="left"/>
+      <w:pPr>
+        <w:ind w:left="720" w:hanging="360"/>
+      </w:pPr>
+      <w:rPr>
+        <w:rFonts w:hint="default"/>
+      </w:rPr>
+    </w:lvl>
+    <w:lvl w:ilvl="1" w:tplc="04090019" w:tentative="1">
+      <w:start w:val="1"/>
+      <w:numFmt w:val="lowerLetter"/>
+      <w:lvlText w:val="%2."/>
+      <w:lvlJc w:val="left"/>
+      <w:pPr>
+        <w:ind w:left="1440" w:hanging="360"/>
+      </w:pPr>
+    </w:lvl>
+    <w:lvl w:ilvl="2" w:tplc="0409001B" w:tentative="1">
+      <w:start w:val="1"/>
+      <w:numFmt w:val="lowerRoman"/>
+      <w:lvlText w:val="%3."/>
+      <w:lvlJc w:val="right"/>
+      <w:pPr>
+        <w:ind w:left="2160" w:hanging="180"/>
+      </w:pPr>
+    </w:lvl>
+    <w:lvl w:ilvl="3" w:tplc="0409000F" w:tentative="1">
+      <w:start w:val="1"/>
+      <w:numFmt w:val="decimal"/>
+      <w:lvlText w:val="%4."/>
+      <w:lvlJc w:val="left"/>
+      <w:pPr>
+        <w:ind w:left="2880" w:hanging="360"/>
+      </w:pPr>
+    </w:lvl>
+    <w:lvl w:ilvl="4" w:tplc="04090019" w:tentative="1">
+      <w:start w:val="1"/>
+      <w:numFmt w:val="lowerLetter"/>
+      <w:lvlText w:val="%5."/>
+      <w:lvlJc w:val="left"/>
+      <w:pPr>
+        <w:ind w:left="3600" w:hanging="360"/>
+      </w:pPr>
+    </w:lvl>
+    <w:lvl w:ilvl="5" w:tplc="0409001B" w:tentative="1">
+      <w:start w:val="1"/>
+      <w:numFmt w:val="lowerRoman"/>
+      <w:lvlText w:val="%6."/>
+      <w:lvlJc w:val="right"/>
+      <w:pPr>
+        <w:ind w:left="4320" w:hanging="180"/>
+      </w:pPr>
+    </w:lvl>
+    <w:lvl w:ilvl="6" w:tplc="0409000F" w:tentative="1">
+      <w:start w:val="1"/>
+      <w:numFmt w:val="decimal"/>
+      <w:lvlText w:val="%7."/>
+      <w:lvlJc w:val="left"/>
+      <w:pPr>
+        <w:ind w:left="5040" w:hanging="360"/>
+      </w:pPr>
+    </w:lvl>
+    <w:lvl w:ilvl="7" w:tplc="04090019" w:tentative="1">
+      <w:start w:val="1"/>
+      <w:numFmt w:val="lowerLetter"/>
+      <w:lvlText w:val="%8."/>
+      <w:lvlJc w:val="left"/>
+      <w:pPr>
+        <w:ind w:left="5760" w:hanging="360"/>
+      </w:pPr>
+    </w:lvl>
+    <w:lvl w:ilvl="8" w:tplc="0409001B" w:tentative="1">
+      <w:start w:val="1"/>
+      <w:numFmt w:val="lowerRoman"/>
+      <w:lvlText w:val="%9."/>
+      <w:lvlJc w:val="right"/>
+      <w:pPr>
+        <w:ind w:left="6480" w:hanging="180"/>
+      </w:pPr>
+    </w:lvl>
+  </w:abstractNum>
+  <w:abstractNum w:abstractNumId="4">
     <w:nsid w:val="263B4FA9"/>
     <w:multiLevelType w:val="hybridMultilevel"/>
     <w:tmpl w:val="AC84F228"/>
@@ -578,7 +860,7 @@
       </w:pPr>
     </w:lvl>
   </w:abstractNum>
-  <w:abstractNum w:abstractNumId="4">
+  <w:abstractNum w:abstractNumId="5">
     <w:nsid w:val="35165D36"/>
     <w:multiLevelType w:val="hybridMultilevel"/>
     <w:tmpl w:val="F858EDEC"/>
@@ -667,7 +949,7 @@
       </w:pPr>
     </w:lvl>
   </w:abstractNum>
-  <w:abstractNum w:abstractNumId="5">
+  <w:abstractNum w:abstractNumId="6">
     <w:nsid w:val="4CCA270F"/>
     <w:multiLevelType w:val="hybridMultilevel"/>
     <w:tmpl w:val="8884AA66"/>
@@ -780,7 +1062,7 @@
       </w:rPr>
     </w:lvl>
   </w:abstractNum>
-  <w:abstractNum w:abstractNumId="6">
+  <w:abstractNum w:abstractNumId="7">
     <w:nsid w:val="5DAA7BF7"/>
     <w:multiLevelType w:val="hybridMultilevel"/>
     <w:tmpl w:val="11A43E70"/>
@@ -872,26 +1154,124 @@
       </w:pPr>
     </w:lvl>
   </w:abstractNum>
+  <w:abstractNum w:abstractNumId="8">
+    <w:nsid w:val="646C4E19"/>
+    <w:multiLevelType w:val="hybridMultilevel"/>
+    <w:tmpl w:val="7B1ECEB0"/>
+    <w:lvl w:ilvl="0" w:tplc="04090019">
+      <w:start w:val="1"/>
+      <w:numFmt w:val="lowerLetter"/>
+      <w:lvlText w:val="%1."/>
+      <w:lvlJc w:val="left"/>
+      <w:pPr>
+        <w:ind w:left="720" w:hanging="360"/>
+      </w:pPr>
+      <w:rPr>
+        <w:rFonts w:hint="default"/>
+      </w:rPr>
+    </w:lvl>
+    <w:lvl w:ilvl="1" w:tplc="04090001">
+      <w:start w:val="1"/>
+      <w:numFmt w:val="bullet"/>
+      <w:lvlText w:val=""/>
+      <w:lvlJc w:val="left"/>
+      <w:pPr>
+        <w:ind w:left="1440" w:hanging="360"/>
+      </w:pPr>
+      <w:rPr>
+        <w:rFonts w:ascii="Symbol" w:hAnsi="Symbol" w:hint="default"/>
+      </w:rPr>
+    </w:lvl>
+    <w:lvl w:ilvl="2" w:tplc="0409001B" w:tentative="1">
+      <w:start w:val="1"/>
+      <w:numFmt w:val="lowerRoman"/>
+      <w:lvlText w:val="%3."/>
+      <w:lvlJc w:val="right"/>
+      <w:pPr>
+        <w:ind w:left="2160" w:hanging="180"/>
+      </w:pPr>
+    </w:lvl>
+    <w:lvl w:ilvl="3" w:tplc="0409000F" w:tentative="1">
+      <w:start w:val="1"/>
+      <w:numFmt w:val="decimal"/>
+      <w:lvlText w:val="%4."/>
+      <w:lvlJc w:val="left"/>
+      <w:pPr>
+        <w:ind w:left="2880" w:hanging="360"/>
+      </w:pPr>
+    </w:lvl>
+    <w:lvl w:ilvl="4" w:tplc="04090019" w:tentative="1">
+      <w:start w:val="1"/>
+      <w:numFmt w:val="lowerLetter"/>
+      <w:lvlText w:val="%5."/>
+      <w:lvlJc w:val="left"/>
+      <w:pPr>
+        <w:ind w:left="3600" w:hanging="360"/>
+      </w:pPr>
+    </w:lvl>
+    <w:lvl w:ilvl="5" w:tplc="0409001B" w:tentative="1">
+      <w:start w:val="1"/>
+      <w:numFmt w:val="lowerRoman"/>
+      <w:lvlText w:val="%6."/>
+      <w:lvlJc w:val="right"/>
+      <w:pPr>
+        <w:ind w:left="4320" w:hanging="180"/>
+      </w:pPr>
+    </w:lvl>
+    <w:lvl w:ilvl="6" w:tplc="0409000F" w:tentative="1">
+      <w:start w:val="1"/>
+      <w:numFmt w:val="decimal"/>
+      <w:lvlText w:val="%7."/>
+      <w:lvlJc w:val="left"/>
+      <w:pPr>
+        <w:ind w:left="5040" w:hanging="360"/>
+      </w:pPr>
+    </w:lvl>
+    <w:lvl w:ilvl="7" w:tplc="04090019" w:tentative="1">
+      <w:start w:val="1"/>
+      <w:numFmt w:val="lowerLetter"/>
+      <w:lvlText w:val="%8."/>
+      <w:lvlJc w:val="left"/>
+      <w:pPr>
+        <w:ind w:left="5760" w:hanging="360"/>
+      </w:pPr>
+    </w:lvl>
+    <w:lvl w:ilvl="8" w:tplc="0409001B" w:tentative="1">
+      <w:start w:val="1"/>
+      <w:numFmt w:val="lowerRoman"/>
+      <w:lvlText w:val="%9."/>
+      <w:lvlJc w:val="right"/>
+      <w:pPr>
+        <w:ind w:left="6480" w:hanging="180"/>
+      </w:pPr>
+    </w:lvl>
+  </w:abstractNum>
   <w:num w:numId="1">
-    <w:abstractNumId w:val="6"/>
+    <w:abstractNumId w:val="7"/>
   </w:num>
   <w:num w:numId="2">
     <w:abstractNumId w:val="2"/>
   </w:num>
   <w:num w:numId="3">
-    <w:abstractNumId w:val="3"/>
+    <w:abstractNumId w:val="4"/>
   </w:num>
   <w:num w:numId="4">
     <w:abstractNumId w:val="0"/>
   </w:num>
   <w:num w:numId="5">
-    <w:abstractNumId w:val="4"/>
+    <w:abstractNumId w:val="5"/>
   </w:num>
   <w:num w:numId="6">
     <w:abstractNumId w:val="1"/>
   </w:num>
   <w:num w:numId="7">
-    <w:abstractNumId w:val="5"/>
+    <w:abstractNumId w:val="6"/>
+  </w:num>
+  <w:num w:numId="8">
+    <w:abstractNumId w:val="3"/>
+  </w:num>
+  <w:num w:numId="9">
+    <w:abstractNumId w:val="8"/>
   </w:num>
 </w:numbering>
 </file>

</xml_diff>

<commit_message>
updated figure file location doc
</commit_message>
<xml_diff>
--- a/manuscript/Obesity-Glucocorticoids/Placement in manuscript and file location of figures.docx
+++ b/manuscript/Obesity-Glucocorticoids/Placement in manuscript and file location of figures.docx
@@ -105,10 +105,7 @@
         </w:numPr>
       </w:pPr>
       <w:r>
-        <w:t>Harvey&gt;mousework&gt;dex&gt;ncd/hfd</w:t>
-      </w:r>
-      <w:r>
-        <w:t xml:space="preserve"> combined&gt;study design schematic</w:t>
+        <w:t>Harvey&gt;mousework&gt;dex&gt;ncd/hfd combined&gt;study design schematic</w:t>
       </w:r>
     </w:p>
     <w:p>
@@ -149,6 +146,463 @@
       <w:r>
         <w:t>Fasting glucose…</w:t>
       </w:r>
+    </w:p>
+    <w:p>
+      <w:pPr>
+        <w:pStyle w:val="ListParagraph"/>
+        <w:numPr>
+          <w:ilvl w:val="0"/>
+          <w:numId w:val="1"/>
+        </w:numPr>
+      </w:pPr>
+      <w:r>
+        <w:t>Glucose infusion</w:t>
+      </w:r>
+    </w:p>
+    <w:p>
+      <w:pPr>
+        <w:pStyle w:val="ListParagraph"/>
+        <w:numPr>
+          <w:ilvl w:val="1"/>
+          <w:numId w:val="1"/>
+        </w:numPr>
+      </w:pPr>
+      <w:r>
+        <w:t>Harvey&gt;mousework&gt;dex&gt;Qi data&gt;glucose clamp data&gt;figures</w:t>
+      </w:r>
+    </w:p>
+    <w:p>
+      <w:pPr>
+        <w:pStyle w:val="ListParagraph"/>
+        <w:numPr>
+          <w:ilvl w:val="0"/>
+          <w:numId w:val="1"/>
+        </w:numPr>
+      </w:pPr>
+      <w:r>
+        <w:t>Endogenous glucose production</w:t>
+      </w:r>
+    </w:p>
+    <w:p>
+      <w:pPr>
+        <w:pStyle w:val="ListParagraph"/>
+        <w:numPr>
+          <w:ilvl w:val="1"/>
+          <w:numId w:val="1"/>
+        </w:numPr>
+      </w:pPr>
+      <w:r>
+        <w:t>Harvey</w:t>
+      </w:r>
+      <w:r>
+        <w:tab/>
+      </w:r>
+      <w:r>
+        <w:t>&gt;mousework&gt;dex&gt;Qi data&gt;glucose clamp data&gt;figures</w:t>
+      </w:r>
+    </w:p>
+    <w:p>
+      <w:pPr>
+        <w:pStyle w:val="ListParagraph"/>
+        <w:numPr>
+          <w:ilvl w:val="0"/>
+          <w:numId w:val="1"/>
+        </w:numPr>
+      </w:pPr>
+      <w:r>
+        <w:t>Glucose turnover</w:t>
+      </w:r>
+    </w:p>
+    <w:p>
+      <w:pPr>
+        <w:pStyle w:val="ListParagraph"/>
+        <w:numPr>
+          <w:ilvl w:val="1"/>
+          <w:numId w:val="1"/>
+        </w:numPr>
+      </w:pPr>
+      <w:r>
+        <w:t>Harvey&gt;mousework&gt;dex&gt;Qi data&gt;glucose clamp data&gt;figures</w:t>
+      </w:r>
+    </w:p>
+    <w:p>
+      <w:pPr>
+        <w:pStyle w:val="ListParagraph"/>
+        <w:numPr>
+          <w:ilvl w:val="0"/>
+          <w:numId w:val="1"/>
+        </w:numPr>
+      </w:pPr>
+      <w:r>
+        <w:t xml:space="preserve">Glucose uptake in tissues </w:t>
+      </w:r>
+    </w:p>
+    <w:p>
+      <w:pPr>
+        <w:pStyle w:val="ListParagraph"/>
+        <w:numPr>
+          <w:ilvl w:val="1"/>
+          <w:numId w:val="1"/>
+        </w:numPr>
+      </w:pPr>
+      <w:r>
+        <w:t>This figure has not been made—may go in to supplement</w:t>
+      </w:r>
+      <w:r>
+        <w:t>al data</w:t>
+      </w:r>
+    </w:p>
+    <w:p>
+      <w:pPr>
+        <w:pStyle w:val="ListParagraph"/>
+        <w:numPr>
+          <w:ilvl w:val="1"/>
+          <w:numId w:val="1"/>
+        </w:numPr>
+      </w:pPr>
+      <w:r>
+        <w:t>Excel file in qi data&gt;glucose clamp</w:t>
+      </w:r>
+    </w:p>
+    <w:p>
+      <w:r>
+        <w:t>Figure 2:</w:t>
+      </w:r>
+      <w:r>
+        <w:t xml:space="preserve"> </w:t>
+      </w:r>
+      <w:r>
+        <w:t>Liver steatosis</w:t>
+      </w:r>
+    </w:p>
+    <w:p>
+      <w:pPr>
+        <w:pStyle w:val="ListParagraph"/>
+        <w:numPr>
+          <w:ilvl w:val="0"/>
+          <w:numId w:val="9"/>
+        </w:numPr>
+      </w:pPr>
+      <w:r>
+        <w:t>Human ALT serum levels</w:t>
+      </w:r>
+    </w:p>
+    <w:p>
+      <w:pPr>
+        <w:pStyle w:val="ListParagraph"/>
+        <w:numPr>
+          <w:ilvl w:val="1"/>
+          <w:numId w:val="9"/>
+        </w:numPr>
+      </w:pPr>
+      <w:r>
+        <w:t>Github&gt;</w:t>
+      </w:r>
+      <w:r>
+        <w:t>CushingAcromegaly study&gt;data&gt;figures&gt;cushing clinical bmi</w:t>
+      </w:r>
+    </w:p>
+    <w:p>
+      <w:pPr>
+        <w:pStyle w:val="ListParagraph"/>
+        <w:numPr>
+          <w:ilvl w:val="0"/>
+          <w:numId w:val="9"/>
+        </w:numPr>
+      </w:pPr>
+      <w:r>
+        <w:t>Liver triglycerides</w:t>
+      </w:r>
+    </w:p>
+    <w:p>
+      <w:pPr>
+        <w:pStyle w:val="ListParagraph"/>
+        <w:numPr>
+          <w:ilvl w:val="1"/>
+          <w:numId w:val="9"/>
+        </w:numPr>
+      </w:pPr>
+      <w:r>
+        <w:t>Harvey&gt;</w:t>
+      </w:r>
+      <w:r>
+        <w:t xml:space="preserve"> </w:t>
+      </w:r>
+      <w:r>
+        <w:t>mousework&gt;dex&gt;ncd/hfd combined&gt;combined liver analysis</w:t>
+      </w:r>
+    </w:p>
+    <w:p>
+      <w:pPr>
+        <w:pStyle w:val="ListParagraph"/>
+        <w:numPr>
+          <w:ilvl w:val="0"/>
+          <w:numId w:val="9"/>
+        </w:numPr>
+      </w:pPr>
+      <w:r>
+        <w:t>Liver H&amp;E stain</w:t>
+      </w:r>
+    </w:p>
+    <w:p>
+      <w:pPr>
+        <w:pStyle w:val="ListParagraph"/>
+        <w:numPr>
+          <w:ilvl w:val="1"/>
+          <w:numId w:val="9"/>
+        </w:numPr>
+      </w:pPr>
+      <w:r>
+        <w:t>Harvey&gt;mousework&gt;dex&gt;ncd/hfd combined&gt;histology</w:t>
+      </w:r>
+      <w:r>
+        <w:t>&gt; 2017-01-19&gt;representative images</w:t>
+      </w:r>
+    </w:p>
+    <w:p>
+      <w:pPr>
+        <w:pStyle w:val="ListParagraph"/>
+        <w:numPr>
+          <w:ilvl w:val="0"/>
+          <w:numId w:val="9"/>
+        </w:numPr>
+      </w:pPr>
+      <w:r>
+        <w:t>Liver mRNA</w:t>
+      </w:r>
+    </w:p>
+    <w:p>
+      <w:pPr>
+        <w:pStyle w:val="ListParagraph"/>
+        <w:numPr>
+          <w:ilvl w:val="1"/>
+          <w:numId w:val="9"/>
+        </w:numPr>
+      </w:pPr>
+      <w:r>
+        <w:t>Bridges&gt;mouse work&gt;dex&gt;hfd and dex&gt; livers&gt;mRNA&gt;qPCR analysis/or/figures</w:t>
+      </w:r>
+    </w:p>
+    <w:p>
+      <w:r>
+        <w:t>Figure 3: Body Composition</w:t>
+      </w:r>
+    </w:p>
+    <w:p>
+      <w:pPr>
+        <w:pStyle w:val="ListParagraph"/>
+        <w:numPr>
+          <w:ilvl w:val="0"/>
+          <w:numId w:val="11"/>
+        </w:numPr>
+      </w:pPr>
+      <w:r>
+        <w:t>Body mass</w:t>
+      </w:r>
+    </w:p>
+    <w:p>
+      <w:pPr>
+        <w:pStyle w:val="ListParagraph"/>
+        <w:numPr>
+          <w:ilvl w:val="1"/>
+          <w:numId w:val="11"/>
+        </w:numPr>
+      </w:pPr>
+      <w:r>
+        <w:t>Harvey&gt;mousework&gt;dex&gt;ncd/hfd combined&gt;</w:t>
+      </w:r>
+      <w:r>
+        <w:t>combined weight analysis</w:t>
+      </w:r>
+    </w:p>
+    <w:p>
+      <w:pPr>
+        <w:pStyle w:val="ListParagraph"/>
+        <w:numPr>
+          <w:ilvl w:val="0"/>
+          <w:numId w:val="11"/>
+        </w:numPr>
+      </w:pPr>
+      <w:r>
+        <w:t>Lean mass</w:t>
+      </w:r>
+    </w:p>
+    <w:p>
+      <w:pPr>
+        <w:pStyle w:val="ListParagraph"/>
+        <w:numPr>
+          <w:ilvl w:val="1"/>
+          <w:numId w:val="11"/>
+        </w:numPr>
+      </w:pPr>
+      <w:r>
+        <w:t>Harvey&gt;mousework&gt;dex&gt;ncd/hfd combined&gt;combined weight analysis</w:t>
+      </w:r>
+    </w:p>
+    <w:p>
+      <w:pPr>
+        <w:pStyle w:val="ListParagraph"/>
+        <w:numPr>
+          <w:ilvl w:val="0"/>
+          <w:numId w:val="11"/>
+        </w:numPr>
+      </w:pPr>
+      <w:r>
+        <w:t>Fat mass</w:t>
+      </w:r>
+    </w:p>
+    <w:p>
+      <w:pPr>
+        <w:pStyle w:val="ListParagraph"/>
+        <w:numPr>
+          <w:ilvl w:val="1"/>
+          <w:numId w:val="11"/>
+        </w:numPr>
+      </w:pPr>
+      <w:r>
+        <w:t>Harvey&gt;mousework&gt;dex&gt;ncd/hfd combined&gt;combined weight analysis</w:t>
+      </w:r>
+    </w:p>
+    <w:p>
+      <w:pPr>
+        <w:pStyle w:val="ListParagraph"/>
+        <w:numPr>
+          <w:ilvl w:val="0"/>
+          <w:numId w:val="11"/>
+        </w:numPr>
+      </w:pPr>
+      <w:r>
+        <w:t>Fat pad mass</w:t>
+      </w:r>
+    </w:p>
+    <w:p>
+      <w:pPr>
+        <w:pStyle w:val="ListParagraph"/>
+        <w:numPr>
+          <w:ilvl w:val="1"/>
+          <w:numId w:val="11"/>
+        </w:numPr>
+      </w:pPr>
+      <w:r>
+        <w:t>Harvey&gt;mousework&gt;dex&gt;ncd/hfd combined&gt;tissue weight analysis</w:t>
+      </w:r>
+    </w:p>
+    <w:p>
+      <w:pPr>
+        <w:pStyle w:val="ListParagraph"/>
+        <w:numPr>
+          <w:ilvl w:val="0"/>
+          <w:numId w:val="11"/>
+        </w:numPr>
+      </w:pPr>
+      <w:r>
+        <w:t>Food consumption</w:t>
+      </w:r>
+    </w:p>
+    <w:p>
+      <w:pPr>
+        <w:pStyle w:val="ListParagraph"/>
+        <w:numPr>
+          <w:ilvl w:val="0"/>
+          <w:numId w:val="12"/>
+        </w:numPr>
+      </w:pPr>
+      <w:r>
+        <w:t>Figure not made</w:t>
+      </w:r>
+    </w:p>
+    <w:p>
+      <w:pPr>
+        <w:pStyle w:val="ListParagraph"/>
+        <w:numPr>
+          <w:ilvl w:val="0"/>
+          <w:numId w:val="12"/>
+        </w:numPr>
+      </w:pPr>
+      <w:r>
+        <w:lastRenderedPageBreak/>
+        <w:t>Excel file</w:t>
+      </w:r>
+      <w:r>
+        <w:t xml:space="preserve"> (may need re-formatting)</w:t>
+      </w:r>
+      <w:r>
+        <w:t>: Harvey&gt;mousework&gt;dex&gt;ncd/hfd combined&gt;</w:t>
+      </w:r>
+      <w:r>
+        <w:t>HFD and older chow dex food</w:t>
+      </w:r>
+    </w:p>
+    <w:p>
+      <w:r>
+        <w:t>Figure 4: Lipolysis</w:t>
+      </w:r>
+    </w:p>
+    <w:p>
+      <w:pPr>
+        <w:pStyle w:val="ListParagraph"/>
+        <w:numPr>
+          <w:ilvl w:val="0"/>
+          <w:numId w:val="14"/>
+        </w:numPr>
+      </w:pPr>
+      <w:r>
+        <w:t>3T3-L1 reduced tg and increase glycerol release</w:t>
+      </w:r>
+    </w:p>
+    <w:p>
+      <w:pPr>
+        <w:pStyle w:val="ListParagraph"/>
+        <w:numPr>
+          <w:ilvl w:val="1"/>
+          <w:numId w:val="14"/>
+        </w:numPr>
+      </w:pPr>
+      <w:r>
+        <w:t>need to repeat experiment one more time</w:t>
+      </w:r>
+      <w:r>
+        <w:t xml:space="preserve"> each</w:t>
+      </w:r>
+      <w:r>
+        <w:t xml:space="preserve"> to get N=3</w:t>
+      </w:r>
+    </w:p>
+    <w:p>
+      <w:pPr>
+        <w:pStyle w:val="ListParagraph"/>
+        <w:numPr>
+          <w:ilvl w:val="1"/>
+          <w:numId w:val="14"/>
+        </w:numPr>
+      </w:pPr>
+      <w:r>
+        <w:t>no figures made</w:t>
+      </w:r>
+    </w:p>
+    <w:p>
+      <w:pPr>
+        <w:pStyle w:val="ListParagraph"/>
+        <w:numPr>
+          <w:ilvl w:val="1"/>
+          <w:numId w:val="14"/>
+        </w:numPr>
+      </w:pPr>
+      <w:r>
+        <w:t>Excel file cell tg: Harvey&gt;assays&gt;tg assays&gt;combined data for cont dex</w:t>
+      </w:r>
+    </w:p>
+    <w:p>
+      <w:pPr>
+        <w:pStyle w:val="ListParagraph"/>
+        <w:numPr>
+          <w:ilvl w:val="0"/>
+          <w:numId w:val="14"/>
+        </w:numPr>
+      </w:pPr>
+      <w:r>
+        <w:t>3T3-L1 increased media glycerol</w:t>
+      </w:r>
       <w:bookmarkStart w:id="0" w:name="_GoBack"/>
       <w:bookmarkEnd w:id="0"/>
     </w:p>
@@ -156,39 +610,12 @@
       <w:pPr>
         <w:pStyle w:val="ListParagraph"/>
         <w:numPr>
-          <w:ilvl w:val="0"/>
-          <w:numId w:val="1"/>
-        </w:numPr>
-      </w:pPr>
-      <w:r>
-        <w:t>Glucose infusion</w:t>
-      </w:r>
-    </w:p>
-    <w:p>
-      <w:pPr>
-        <w:pStyle w:val="ListParagraph"/>
-        <w:numPr>
           <w:ilvl w:val="1"/>
-          <w:numId w:val="1"/>
-        </w:numPr>
-      </w:pPr>
-      <w:r>
-        <w:t>Harvey&gt;mousework&gt;dex&gt;</w:t>
-      </w:r>
-      <w:r>
-        <w:t>Qi data&gt;glucose clamp data&gt;figures</w:t>
-      </w:r>
-    </w:p>
-    <w:p>
-      <w:pPr>
-        <w:pStyle w:val="ListParagraph"/>
-        <w:numPr>
-          <w:ilvl w:val="0"/>
-          <w:numId w:val="1"/>
-        </w:numPr>
-      </w:pPr>
-      <w:r>
-        <w:t>Endogenous glucose production</w:t>
+          <w:numId w:val="14"/>
+        </w:numPr>
+      </w:pPr>
+      <w:r>
+        <w:t>need to repeat experiment one more time each to get N=3</w:t>
       </w:r>
     </w:p>
     <w:p>
@@ -196,29 +623,11 @@
         <w:pStyle w:val="ListParagraph"/>
         <w:numPr>
           <w:ilvl w:val="1"/>
-          <w:numId w:val="1"/>
-        </w:numPr>
-      </w:pPr>
-      <w:r>
-        <w:t>Harvey</w:t>
-      </w:r>
-      <w:r>
-        <w:tab/>
-      </w:r>
-      <w:r>
-        <w:t>&gt;mousework&gt;dex&gt;Qi data&gt;glucose clamp data&gt;figures</w:t>
-      </w:r>
-    </w:p>
-    <w:p>
-      <w:pPr>
-        <w:pStyle w:val="ListParagraph"/>
-        <w:numPr>
-          <w:ilvl w:val="0"/>
-          <w:numId w:val="1"/>
-        </w:numPr>
-      </w:pPr>
-      <w:r>
-        <w:t>Glucose turnover</w:t>
+          <w:numId w:val="14"/>
+        </w:numPr>
+      </w:pPr>
+      <w:r>
+        <w:t>no figures made</w:t>
       </w:r>
     </w:p>
     <w:p>
@@ -226,360 +635,11 @@
         <w:pStyle w:val="ListParagraph"/>
         <w:numPr>
           <w:ilvl w:val="1"/>
-          <w:numId w:val="1"/>
-        </w:numPr>
-      </w:pPr>
-      <w:r>
-        <w:t>Harvey</w:t>
-      </w:r>
-      <w:r>
-        <w:t>&gt;mousework&gt;dex&gt;Qi data&gt;glucose clamp data&gt;figures</w:t>
-      </w:r>
-    </w:p>
-    <w:p>
-      <w:pPr>
-        <w:pStyle w:val="ListParagraph"/>
-        <w:numPr>
-          <w:ilvl w:val="0"/>
-          <w:numId w:val="1"/>
-        </w:numPr>
-      </w:pPr>
-      <w:r>
-        <w:t xml:space="preserve">Glucose uptake in tissues </w:t>
-      </w:r>
-    </w:p>
-    <w:p>
-      <w:pPr>
-        <w:pStyle w:val="ListParagraph"/>
-        <w:numPr>
-          <w:ilvl w:val="1"/>
-          <w:numId w:val="1"/>
-        </w:numPr>
-      </w:pPr>
-      <w:r>
-        <w:t>This figure has not been made—may go in to supplement</w:t>
-      </w:r>
-      <w:r>
-        <w:t>al data</w:t>
-      </w:r>
-    </w:p>
-    <w:p>
-      <w:pPr>
-        <w:pStyle w:val="ListParagraph"/>
-        <w:numPr>
-          <w:ilvl w:val="1"/>
-          <w:numId w:val="1"/>
-        </w:numPr>
-      </w:pPr>
-      <w:r>
-        <w:t>Excel file in qi data&gt;glucose clamp</w:t>
-      </w:r>
-    </w:p>
-    <w:p>
-      <w:r>
-        <w:t>Figure 2:</w:t>
-      </w:r>
-      <w:r>
-        <w:t xml:space="preserve"> </w:t>
-      </w:r>
-      <w:r>
-        <w:t>Liver steatosis</w:t>
-      </w:r>
-    </w:p>
-    <w:p>
-      <w:pPr>
-        <w:pStyle w:val="ListParagraph"/>
-        <w:numPr>
-          <w:ilvl w:val="0"/>
-          <w:numId w:val="9"/>
-        </w:numPr>
-      </w:pPr>
-      <w:r>
-        <w:t>Human ALT serum levels</w:t>
-      </w:r>
-    </w:p>
-    <w:p>
-      <w:pPr>
-        <w:pStyle w:val="ListParagraph"/>
-        <w:numPr>
-          <w:ilvl w:val="1"/>
-          <w:numId w:val="9"/>
-        </w:numPr>
-      </w:pPr>
-      <w:r>
-        <w:t>Github&gt;</w:t>
-      </w:r>
-      <w:r>
-        <w:t>Cushing</w:t>
-      </w:r>
-      <w:r>
-        <w:t>Acromegaly study&gt;data&gt;figures&gt;cushing clinical bmi</w:t>
-      </w:r>
-    </w:p>
-    <w:p>
-      <w:pPr>
-        <w:pStyle w:val="ListParagraph"/>
-        <w:numPr>
-          <w:ilvl w:val="0"/>
-          <w:numId w:val="9"/>
-        </w:numPr>
-      </w:pPr>
-      <w:r>
-        <w:t>Liver triglycerides</w:t>
-      </w:r>
-    </w:p>
-    <w:p>
-      <w:pPr>
-        <w:pStyle w:val="ListParagraph"/>
-        <w:numPr>
-          <w:ilvl w:val="1"/>
-          <w:numId w:val="9"/>
-        </w:numPr>
-      </w:pPr>
-      <w:r>
-        <w:t>Harvey&gt;</w:t>
-      </w:r>
-      <w:r>
-        <w:t xml:space="preserve"> </w:t>
-      </w:r>
-      <w:r>
-        <w:t>mousework&gt;dex&gt;ncd/hfd combined&gt;</w:t>
-      </w:r>
-      <w:r>
-        <w:t>combined liver analysis</w:t>
-      </w:r>
-    </w:p>
-    <w:p>
-      <w:pPr>
-        <w:pStyle w:val="ListParagraph"/>
-        <w:numPr>
-          <w:ilvl w:val="0"/>
-          <w:numId w:val="9"/>
-        </w:numPr>
-      </w:pPr>
-      <w:r>
-        <w:t>Liver H&amp;E stain</w:t>
-      </w:r>
-    </w:p>
-    <w:p>
-      <w:pPr>
-        <w:pStyle w:val="ListParagraph"/>
-        <w:numPr>
-          <w:ilvl w:val="1"/>
-          <w:numId w:val="9"/>
-        </w:numPr>
-      </w:pPr>
-      <w:r>
-        <w:t>Harvey&gt;</w:t>
-      </w:r>
-      <w:r>
-        <w:t>mousework&gt;dex&gt;ncd/hfd combined&gt;</w:t>
-      </w:r>
-      <w:r>
-        <w:t>histology</w:t>
-      </w:r>
-      <w:r>
-        <w:t>&gt; 2017-01-19&gt;representative images</w:t>
-      </w:r>
-    </w:p>
-    <w:p>
-      <w:pPr>
-        <w:pStyle w:val="ListParagraph"/>
-        <w:numPr>
-          <w:ilvl w:val="0"/>
-          <w:numId w:val="9"/>
-        </w:numPr>
-      </w:pPr>
-      <w:r>
-        <w:t>Liver mRNA</w:t>
-      </w:r>
-    </w:p>
-    <w:p>
-      <w:pPr>
-        <w:pStyle w:val="ListParagraph"/>
-        <w:numPr>
-          <w:ilvl w:val="1"/>
-          <w:numId w:val="9"/>
-        </w:numPr>
-      </w:pPr>
-      <w:r>
-        <w:t>Bridges&gt;mouse work&gt;dex&gt;hfd and dex&gt; livers&gt;mRNA&gt;qPCR analysis/or/figures</w:t>
-      </w:r>
-    </w:p>
-    <w:p>
-      <w:r>
-        <w:t>Figure 3: Body Composition</w:t>
-      </w:r>
-    </w:p>
-    <w:p>
-      <w:pPr>
-        <w:pStyle w:val="ListParagraph"/>
-        <w:numPr>
-          <w:ilvl w:val="0"/>
-          <w:numId w:val="11"/>
-        </w:numPr>
-      </w:pPr>
-      <w:r>
-        <w:t>Body mass</w:t>
-      </w:r>
-    </w:p>
-    <w:p>
-      <w:pPr>
-        <w:pStyle w:val="ListParagraph"/>
-        <w:numPr>
-          <w:ilvl w:val="1"/>
-          <w:numId w:val="11"/>
-        </w:numPr>
-      </w:pPr>
-      <w:r>
-        <w:t>Harvey&gt;mousework&gt;dex&gt;ncd/hfd combined</w:t>
-      </w:r>
-      <w:r>
-        <w:t>&gt;</w:t>
-      </w:r>
-      <w:r>
-        <w:t>combined weight analysis</w:t>
-      </w:r>
-    </w:p>
-    <w:p>
-      <w:pPr>
-        <w:pStyle w:val="ListParagraph"/>
-        <w:numPr>
-          <w:ilvl w:val="0"/>
-          <w:numId w:val="11"/>
-        </w:numPr>
-      </w:pPr>
-      <w:r>
-        <w:t>Lean mass</w:t>
-      </w:r>
-    </w:p>
-    <w:p>
-      <w:pPr>
-        <w:pStyle w:val="ListParagraph"/>
-        <w:numPr>
-          <w:ilvl w:val="1"/>
-          <w:numId w:val="11"/>
-        </w:numPr>
-      </w:pPr>
-      <w:r>
-        <w:t>Harvey&gt;mousework&gt;dex&gt;ncd/hfd combined&gt;combined weight analysis</w:t>
-      </w:r>
-    </w:p>
-    <w:p>
-      <w:pPr>
-        <w:pStyle w:val="ListParagraph"/>
-        <w:numPr>
-          <w:ilvl w:val="0"/>
-          <w:numId w:val="11"/>
-        </w:numPr>
-      </w:pPr>
-      <w:r>
-        <w:t>Fat mass</w:t>
-      </w:r>
-    </w:p>
-    <w:p>
-      <w:pPr>
-        <w:pStyle w:val="ListParagraph"/>
-        <w:numPr>
-          <w:ilvl w:val="1"/>
-          <w:numId w:val="11"/>
-        </w:numPr>
-      </w:pPr>
-      <w:r>
-        <w:t>Harvey&gt;mousework&gt;dex&gt;ncd/hfd combined&gt;combined weight analysis</w:t>
-      </w:r>
-    </w:p>
-    <w:p>
-      <w:pPr>
-        <w:pStyle w:val="ListParagraph"/>
-        <w:numPr>
-          <w:ilvl w:val="0"/>
-          <w:numId w:val="11"/>
-        </w:numPr>
-      </w:pPr>
-      <w:r>
-        <w:t>Fat pad mass</w:t>
-      </w:r>
-    </w:p>
-    <w:p>
-      <w:pPr>
-        <w:pStyle w:val="ListParagraph"/>
-        <w:numPr>
-          <w:ilvl w:val="1"/>
-          <w:numId w:val="11"/>
-        </w:numPr>
-      </w:pPr>
-      <w:r>
-        <w:t>Harvey&gt;mousework&gt;dex&gt;ncd/hfd combined</w:t>
-      </w:r>
-      <w:r>
-        <w:t>&gt;tissue weight analysis</w:t>
-      </w:r>
-    </w:p>
-    <w:p>
-      <w:pPr>
-        <w:pStyle w:val="ListParagraph"/>
-        <w:numPr>
-          <w:ilvl w:val="0"/>
-          <w:numId w:val="11"/>
-        </w:numPr>
-      </w:pPr>
-      <w:r>
-        <w:t>Food consumption</w:t>
-      </w:r>
-    </w:p>
-    <w:p>
-      <w:pPr>
-        <w:pStyle w:val="ListParagraph"/>
-        <w:numPr>
-          <w:ilvl w:val="0"/>
-          <w:numId w:val="12"/>
-        </w:numPr>
-      </w:pPr>
-      <w:r>
-        <w:t>Figure not made</w:t>
-      </w:r>
-    </w:p>
-    <w:p>
-      <w:pPr>
-        <w:pStyle w:val="ListParagraph"/>
-        <w:numPr>
-          <w:ilvl w:val="0"/>
-          <w:numId w:val="12"/>
-        </w:numPr>
-      </w:pPr>
-      <w:r>
-        <w:lastRenderedPageBreak/>
-        <w:t>Excel file</w:t>
-      </w:r>
-      <w:r>
-        <w:t xml:space="preserve"> (may need re-formatting)</w:t>
-      </w:r>
-      <w:r>
-        <w:t xml:space="preserve">: </w:t>
-      </w:r>
-      <w:r>
-        <w:t>Harvey&gt;mousework&gt;dex&gt;ncd/hfd combined&gt;</w:t>
-      </w:r>
-      <w:r>
-        <w:t>HFD and older chow dex food</w:t>
-      </w:r>
-    </w:p>
-    <w:p>
-      <w:r>
-        <w:t>Figure 4: Lipolysis</w:t>
-      </w:r>
-    </w:p>
-    <w:p>
-      <w:pPr>
-        <w:pStyle w:val="ListParagraph"/>
-        <w:numPr>
-          <w:ilvl w:val="0"/>
           <w:numId w:val="14"/>
         </w:numPr>
       </w:pPr>
       <w:r>
-        <w:t>3T3-L1 reduced tg and increase glycerol release</w:t>
+        <w:t>Excel file media glycerol: Harvey&gt;assays&gt;tg assays&gt;2017-05-16&gt;3t3-l1 lipolysis dex foll. Diff.</w:t>
       </w:r>
     </w:p>
     <w:p/>
@@ -1067,7 +1127,7 @@
   <w:abstractNum w:abstractNumId="5">
     <w:nsid w:val="297A5F9D"/>
     <w:multiLevelType w:val="hybridMultilevel"/>
-    <w:tmpl w:val="C540A15A"/>
+    <w:tmpl w:val="BF62AF9A"/>
     <w:lvl w:ilvl="0" w:tplc="04090019">
       <w:start w:val="1"/>
       <w:numFmt w:val="lowerLetter"/>
@@ -1080,14 +1140,17 @@
         <w:rFonts w:hint="default"/>
       </w:rPr>
     </w:lvl>
-    <w:lvl w:ilvl="1" w:tplc="04090019" w:tentative="1">
-      <w:start w:val="1"/>
-      <w:numFmt w:val="lowerLetter"/>
-      <w:lvlText w:val="%2."/>
+    <w:lvl w:ilvl="1" w:tplc="04090001">
+      <w:start w:val="1"/>
+      <w:numFmt w:val="bullet"/>
+      <w:lvlText w:val=""/>
       <w:lvlJc w:val="left"/>
       <w:pPr>
         <w:ind w:left="1440" w:hanging="360"/>
       </w:pPr>
+      <w:rPr>
+        <w:rFonts w:ascii="Symbol" w:hAnsi="Symbol" w:hint="default"/>
+      </w:rPr>
     </w:lvl>
     <w:lvl w:ilvl="2" w:tplc="0409001B" w:tentative="1">
       <w:start w:val="1"/>

</xml_diff>

<commit_message>
updated figure locations file
</commit_message>
<xml_diff>
--- a/manuscript/Obesity-Glucocorticoids/Placement in manuscript and file location of figures.docx
+++ b/manuscript/Obesity-Glucocorticoids/Placement in manuscript and file location of figures.docx
@@ -139,12 +139,41 @@
       <w:pPr>
         <w:pStyle w:val="ListParagraph"/>
         <w:numPr>
+          <w:ilvl w:val="0"/>
+          <w:numId w:val="1"/>
+        </w:numPr>
+      </w:pPr>
+      <w:r>
+        <w:t>Fasting glucose</w:t>
+      </w:r>
+    </w:p>
+    <w:p>
+      <w:pPr>
+        <w:pStyle w:val="ListParagraph"/>
+        <w:numPr>
           <w:ilvl w:val="1"/>
           <w:numId w:val="1"/>
         </w:numPr>
       </w:pPr>
       <w:r>
-        <w:t>Fasting glucose…</w:t>
+        <w:t>Harvey&gt;mouse work&gt;dex&gt;Qi data</w:t>
+      </w:r>
+      <w:r>
+        <w:t>&gt;ITT&gt;</w:t>
+      </w:r>
+      <w:commentRangeStart w:id="0"/>
+      <w:r>
+        <w:t>ITT</w:t>
+      </w:r>
+      <w:commentRangeEnd w:id="0"/>
+      <w:r>
+        <w:rPr>
+          <w:rStyle w:val="CommentReference"/>
+        </w:rPr>
+        <w:commentReference w:id="0"/>
+      </w:r>
+      <w:r>
+        <w:t xml:space="preserve"> analysis combined</w:t>
       </w:r>
     </w:p>
     <w:p>
@@ -547,7 +576,7 @@
         </w:numPr>
       </w:pPr>
       <w:r>
-        <w:t>3T3-L1 reduced tg and increase glycerol release</w:t>
+        <w:t xml:space="preserve">3T3-L1 reduced tg </w:t>
       </w:r>
     </w:p>
     <w:p>
@@ -559,13 +588,7 @@
         </w:numPr>
       </w:pPr>
       <w:r>
-        <w:t>need to repeat experiment one more time</w:t>
-      </w:r>
-      <w:r>
-        <w:t xml:space="preserve"> each</w:t>
-      </w:r>
-      <w:r>
-        <w:t xml:space="preserve"> to get N=3</w:t>
+        <w:t>need to repeat experiment one more time to get N=3</w:t>
       </w:r>
     </w:p>
     <w:p>
@@ -601,10 +624,19 @@
         </w:numPr>
       </w:pPr>
       <w:r>
-        <w:t>3T3-L1 increased media glycerol</w:t>
-      </w:r>
-      <w:bookmarkStart w:id="0" w:name="_GoBack"/>
-      <w:bookmarkEnd w:id="0"/>
+        <w:t xml:space="preserve">3T3-L1 increased media </w:t>
+      </w:r>
+      <w:commentRangeStart w:id="2"/>
+      <w:r>
+        <w:t>glycerol</w:t>
+      </w:r>
+      <w:commentRangeEnd w:id="2"/>
+      <w:r>
+        <w:rPr>
+          <w:rStyle w:val="CommentReference"/>
+        </w:rPr>
+        <w:commentReference w:id="2"/>
+      </w:r>
     </w:p>
     <w:p>
       <w:pPr>
@@ -615,7 +647,19 @@
         </w:numPr>
       </w:pPr>
       <w:r>
-        <w:t>need to repeat experiment one more time each to get N=3</w:t>
+        <w:t xml:space="preserve">need to repeat experiment </w:t>
+      </w:r>
+      <w:r>
+        <w:t>two</w:t>
+      </w:r>
+      <w:r>
+        <w:t xml:space="preserve"> more time</w:t>
+      </w:r>
+      <w:r>
+        <w:t>s</w:t>
+      </w:r>
+      <w:r>
+        <w:t xml:space="preserve"> to get N=3</w:t>
       </w:r>
     </w:p>
     <w:p>
@@ -651,6 +695,58 @@
     </w:sectPr>
   </w:body>
 </w:document>
+</file>
+
+<file path=word/comments.xml><?xml version="1.0" encoding="utf-8"?>
+<w:comments xmlns:wpc="http://schemas.microsoft.com/office/word/2010/wordprocessingCanvas" xmlns:mo="http://schemas.microsoft.com/office/mac/office/2008/main" xmlns:mc="http://schemas.openxmlformats.org/markup-compatibility/2006" xmlns:mv="urn:schemas-microsoft-com:mac:vml" xmlns:o="urn:schemas-microsoft-com:office:office" xmlns:r="http://schemas.openxmlformats.org/officeDocument/2006/relationships" xmlns:m="http://schemas.openxmlformats.org/officeDocument/2006/math" xmlns:v="urn:schemas-microsoft-com:vml" xmlns:wp14="http://schemas.microsoft.com/office/word/2010/wordprocessingDrawing" xmlns:wp="http://schemas.openxmlformats.org/drawingml/2006/wordprocessingDrawing" xmlns:w10="urn:schemas-microsoft-com:office:word" xmlns:w="http://schemas.openxmlformats.org/wordprocessingml/2006/main" xmlns:w14="http://schemas.microsoft.com/office/word/2010/wordml" xmlns:w15="http://schemas.microsoft.com/office/word/2012/wordml" xmlns:wpg="http://schemas.microsoft.com/office/word/2010/wordprocessingGroup" xmlns:wpi="http://schemas.microsoft.com/office/word/2010/wordprocessingInk" xmlns:wne="http://schemas.microsoft.com/office/word/2006/wordml" xmlns:wps="http://schemas.microsoft.com/office/word/2010/wordprocessingShape" mc:Ignorable="w14 w15 wp14">
+  <w:comment w:id="0" w:author="Microsoft Office User" w:date="2017-05-18T12:04:00Z" w:initials="Office">
+    <w:p>
+      <w:pPr>
+        <w:pStyle w:val="CommentText"/>
+      </w:pPr>
+      <w:r>
+        <w:rPr>
+          <w:rStyle w:val="CommentReference"/>
+        </w:rPr>
+        <w:annotationRef/>
+      </w:r>
+      <w:r>
+        <w:t xml:space="preserve">Need to include this in manuscript…the one in the figure is from the qi data, not sure if we want to use that one since </w:t>
+      </w:r>
+      <w:bookmarkStart w:id="1" w:name="_GoBack"/>
+      <w:bookmarkEnd w:id="1"/>
+      <w:r>
+        <w:t xml:space="preserve">it looks like </w:t>
+      </w:r>
+      <w:r>
+        <w:t>the ITT we are using is from 6 week data</w:t>
+      </w:r>
+    </w:p>
+  </w:comment>
+  <w:comment w:id="2" w:author="Microsoft Office User" w:date="2017-05-18T11:56:00Z" w:initials="Office">
+    <w:p>
+      <w:pPr>
+        <w:pStyle w:val="CommentText"/>
+      </w:pPr>
+      <w:r>
+        <w:rPr>
+          <w:rStyle w:val="CommentReference"/>
+        </w:rPr>
+        <w:annotationRef/>
+      </w:r>
+      <w:r>
+        <w:t>Do we want to present as ug/ul or ug/well?</w:t>
+      </w:r>
+    </w:p>
+  </w:comment>
+</w:comments>
+</file>
+
+<file path=word/commentsExtended.xml><?xml version="1.0" encoding="utf-8"?>
+<w15:commentsEx xmlns:wpc="http://schemas.microsoft.com/office/word/2010/wordprocessingCanvas" xmlns:mo="http://schemas.microsoft.com/office/mac/office/2008/main" xmlns:mc="http://schemas.openxmlformats.org/markup-compatibility/2006" xmlns:mv="urn:schemas-microsoft-com:mac:vml" xmlns:o="urn:schemas-microsoft-com:office:office" xmlns:r="http://schemas.openxmlformats.org/officeDocument/2006/relationships" xmlns:m="http://schemas.openxmlformats.org/officeDocument/2006/math" xmlns:v="urn:schemas-microsoft-com:vml" xmlns:wp14="http://schemas.microsoft.com/office/word/2010/wordprocessingDrawing" xmlns:wp="http://schemas.openxmlformats.org/drawingml/2006/wordprocessingDrawing" xmlns:w10="urn:schemas-microsoft-com:office:word" xmlns:w="http://schemas.openxmlformats.org/wordprocessingml/2006/main" xmlns:w14="http://schemas.microsoft.com/office/word/2010/wordml" xmlns:w15="http://schemas.microsoft.com/office/word/2012/wordml" xmlns:wpg="http://schemas.microsoft.com/office/word/2010/wordprocessingGroup" xmlns:wpi="http://schemas.microsoft.com/office/word/2010/wordprocessingInk" xmlns:wne="http://schemas.microsoft.com/office/word/2006/wordml" xmlns:wps="http://schemas.microsoft.com/office/word/2010/wordprocessingShape" mc:Ignorable="w14 w15 wp14">
+  <w15:commentEx w15:paraId="10EBF471" w15:done="0"/>
+  <w15:commentEx w15:paraId="0B529E27" w15:done="0"/>
+</w15:commentsEx>
 </file>
 
 <file path=word/numbering.xml><?xml version="1.0" encoding="utf-8"?>
@@ -2028,6 +2124,14 @@
     <w:abstractNumId w:val="5"/>
   </w:num>
 </w:numbering>
+</file>
+
+<file path=word/people.xml><?xml version="1.0" encoding="utf-8"?>
+<w15:people xmlns:wpc="http://schemas.microsoft.com/office/word/2010/wordprocessingCanvas" xmlns:mo="http://schemas.microsoft.com/office/mac/office/2008/main" xmlns:mc="http://schemas.openxmlformats.org/markup-compatibility/2006" xmlns:mv="urn:schemas-microsoft-com:mac:vml" xmlns:o="urn:schemas-microsoft-com:office:office" xmlns:r="http://schemas.openxmlformats.org/officeDocument/2006/relationships" xmlns:m="http://schemas.openxmlformats.org/officeDocument/2006/math" xmlns:v="urn:schemas-microsoft-com:vml" xmlns:wp14="http://schemas.microsoft.com/office/word/2010/wordprocessingDrawing" xmlns:wp="http://schemas.openxmlformats.org/drawingml/2006/wordprocessingDrawing" xmlns:w10="urn:schemas-microsoft-com:office:word" xmlns:w="http://schemas.openxmlformats.org/wordprocessingml/2006/main" xmlns:w14="http://schemas.microsoft.com/office/word/2010/wordml" xmlns:w15="http://schemas.microsoft.com/office/word/2012/wordml" xmlns:wpg="http://schemas.microsoft.com/office/word/2010/wordprocessingGroup" xmlns:wpi="http://schemas.microsoft.com/office/word/2010/wordprocessingInk" xmlns:wne="http://schemas.microsoft.com/office/word/2006/wordml" xmlns:wps="http://schemas.microsoft.com/office/word/2010/wordprocessingShape" mc:Ignorable="w14 w15 wp14">
+  <w15:person w15:author="Microsoft Office User">
+    <w15:presenceInfo w15:providerId="None" w15:userId="Microsoft Office User"/>
+  </w15:person>
+</w15:people>
 </file>
 
 <file path=word/styles.xml><?xml version="1.0" encoding="utf-8"?>
@@ -2469,6 +2573,92 @@
       <w:contextualSpacing/>
     </w:pPr>
   </w:style>
+  <w:style w:type="character" w:styleId="CommentReference">
+    <w:name w:val="annotation reference"/>
+    <w:basedOn w:val="DefaultParagraphFont"/>
+    <w:uiPriority w:val="99"/>
+    <w:semiHidden/>
+    <w:unhideWhenUsed/>
+    <w:rsid w:val="005A308C"/>
+    <w:rPr>
+      <w:sz w:val="18"/>
+      <w:szCs w:val="18"/>
+    </w:rPr>
+  </w:style>
+  <w:style w:type="paragraph" w:styleId="CommentText">
+    <w:name w:val="annotation text"/>
+    <w:basedOn w:val="Normal"/>
+    <w:link w:val="CommentTextChar"/>
+    <w:uiPriority w:val="99"/>
+    <w:semiHidden/>
+    <w:unhideWhenUsed/>
+    <w:rsid w:val="005A308C"/>
+  </w:style>
+  <w:style w:type="character" w:customStyle="1" w:styleId="CommentTextChar">
+    <w:name w:val="Comment Text Char"/>
+    <w:basedOn w:val="DefaultParagraphFont"/>
+    <w:link w:val="CommentText"/>
+    <w:uiPriority w:val="99"/>
+    <w:semiHidden/>
+    <w:rsid w:val="005A308C"/>
+  </w:style>
+  <w:style w:type="paragraph" w:styleId="CommentSubject">
+    <w:name w:val="annotation subject"/>
+    <w:basedOn w:val="CommentText"/>
+    <w:next w:val="CommentText"/>
+    <w:link w:val="CommentSubjectChar"/>
+    <w:uiPriority w:val="99"/>
+    <w:semiHidden/>
+    <w:unhideWhenUsed/>
+    <w:rsid w:val="005A308C"/>
+    <w:rPr>
+      <w:b/>
+      <w:bCs/>
+      <w:sz w:val="20"/>
+      <w:szCs w:val="20"/>
+    </w:rPr>
+  </w:style>
+  <w:style w:type="character" w:customStyle="1" w:styleId="CommentSubjectChar">
+    <w:name w:val="Comment Subject Char"/>
+    <w:basedOn w:val="CommentTextChar"/>
+    <w:link w:val="CommentSubject"/>
+    <w:uiPriority w:val="99"/>
+    <w:semiHidden/>
+    <w:rsid w:val="005A308C"/>
+    <w:rPr>
+      <w:b/>
+      <w:bCs/>
+      <w:sz w:val="20"/>
+      <w:szCs w:val="20"/>
+    </w:rPr>
+  </w:style>
+  <w:style w:type="paragraph" w:styleId="BalloonText">
+    <w:name w:val="Balloon Text"/>
+    <w:basedOn w:val="Normal"/>
+    <w:link w:val="BalloonTextChar"/>
+    <w:uiPriority w:val="99"/>
+    <w:semiHidden/>
+    <w:unhideWhenUsed/>
+    <w:rsid w:val="005A308C"/>
+    <w:rPr>
+      <w:rFonts w:ascii="Times New Roman" w:hAnsi="Times New Roman" w:cs="Times New Roman"/>
+      <w:sz w:val="18"/>
+      <w:szCs w:val="18"/>
+    </w:rPr>
+  </w:style>
+  <w:style w:type="character" w:customStyle="1" w:styleId="BalloonTextChar">
+    <w:name w:val="Balloon Text Char"/>
+    <w:basedOn w:val="DefaultParagraphFont"/>
+    <w:link w:val="BalloonText"/>
+    <w:uiPriority w:val="99"/>
+    <w:semiHidden/>
+    <w:rsid w:val="005A308C"/>
+    <w:rPr>
+      <w:rFonts w:ascii="Times New Roman" w:hAnsi="Times New Roman" w:cs="Times New Roman"/>
+      <w:sz w:val="18"/>
+      <w:szCs w:val="18"/>
+    </w:rPr>
+  </w:style>
 </w:styles>
 </file>
 

</xml_diff>

<commit_message>
added to figure location page
</commit_message>
<xml_diff>
--- a/manuscript/Obesity-Glucocorticoids/Placement in manuscript and file location of figures.docx
+++ b/manuscript/Obesity-Glucocorticoids/Placement in manuscript and file location of figures.docx
@@ -626,16 +626,16 @@
       <w:r>
         <w:t xml:space="preserve">3T3-L1 increased media </w:t>
       </w:r>
-      <w:commentRangeStart w:id="2"/>
+      <w:commentRangeStart w:id="1"/>
       <w:r>
         <w:t>glycerol</w:t>
       </w:r>
-      <w:commentRangeEnd w:id="2"/>
+      <w:commentRangeEnd w:id="1"/>
       <w:r>
         <w:rPr>
           <w:rStyle w:val="CommentReference"/>
         </w:rPr>
-        <w:commentReference w:id="2"/>
+        <w:commentReference w:id="1"/>
       </w:r>
     </w:p>
     <w:p>
@@ -659,7 +659,7 @@
         <w:t>s</w:t>
       </w:r>
       <w:r>
-        <w:t xml:space="preserve"> to get N=3</w:t>
+        <w:t xml:space="preserve"> to get N=1</w:t>
       </w:r>
     </w:p>
     <w:p>
@@ -686,7 +686,128 @@
         <w:t>Excel file media glycerol: Harvey&gt;assays&gt;tg assays&gt;2017-05-16&gt;3t3-l1 lipolysis dex foll. Diff.</w:t>
       </w:r>
     </w:p>
-    <w:p/>
+    <w:p>
+      <w:pPr>
+        <w:pStyle w:val="ListParagraph"/>
+        <w:numPr>
+          <w:ilvl w:val="0"/>
+          <w:numId w:val="14"/>
+        </w:numPr>
+      </w:pPr>
+      <w:r>
+        <w:t>3T3-L1 mRNA</w:t>
+      </w:r>
+    </w:p>
+    <w:p>
+      <w:pPr>
+        <w:pStyle w:val="ListParagraph"/>
+        <w:numPr>
+          <w:ilvl w:val="1"/>
+          <w:numId w:val="14"/>
+        </w:numPr>
+      </w:pPr>
+      <w:r>
+        <w:t>need to repeat experiment 2 more times for N=3</w:t>
+      </w:r>
+    </w:p>
+    <w:p>
+      <w:pPr>
+        <w:pStyle w:val="ListParagraph"/>
+        <w:numPr>
+          <w:ilvl w:val="1"/>
+          <w:numId w:val="14"/>
+        </w:numPr>
+      </w:pPr>
+      <w:r>
+        <w:t>No figures made in R</w:t>
+      </w:r>
+      <w:r>
+        <w:t xml:space="preserve"> (excel file probably needs to be reformatted)</w:t>
+      </w:r>
+    </w:p>
+    <w:p>
+      <w:pPr>
+        <w:pStyle w:val="ListParagraph"/>
+        <w:numPr>
+          <w:ilvl w:val="1"/>
+          <w:numId w:val="14"/>
+        </w:numPr>
+      </w:pPr>
+      <w:r>
+        <w:t>Excel file Harvey&gt;cell culture&gt;3T3-L1 adipocytes&gt;3T3L1 studies&gt;diff followed by dex treatment&gt; 2015-07-17 lipolysis genes</w:t>
+      </w:r>
+    </w:p>
+    <w:p>
+      <w:pPr>
+        <w:pStyle w:val="ListParagraph"/>
+        <w:numPr>
+          <w:ilvl w:val="0"/>
+          <w:numId w:val="14"/>
+        </w:numPr>
+      </w:pPr>
+      <w:r>
+        <w:t xml:space="preserve">3T3-L1 protein </w:t>
+      </w:r>
+    </w:p>
+    <w:p>
+      <w:pPr>
+        <w:pStyle w:val="ListParagraph"/>
+        <w:numPr>
+          <w:ilvl w:val="1"/>
+          <w:numId w:val="14"/>
+        </w:numPr>
+      </w:pPr>
+      <w:r>
+        <w:t>images of western</w:t>
+      </w:r>
+    </w:p>
+    <w:p>
+      <w:pPr>
+        <w:pStyle w:val="ListParagraph"/>
+        <w:numPr>
+          <w:ilvl w:val="2"/>
+          <w:numId w:val="14"/>
+        </w:numPr>
+      </w:pPr>
+      <w:r>
+        <w:t>Harvey&gt;westerns&gt;cell culture&gt;3t3&gt;dex studies&gt;2015-12-15 dex foll diff folder&gt;image</w:t>
+      </w:r>
+    </w:p>
+    <w:p>
+      <w:pPr>
+        <w:pStyle w:val="ListParagraph"/>
+        <w:numPr>
+          <w:ilvl w:val="1"/>
+          <w:numId w:val="14"/>
+        </w:numPr>
+      </w:pPr>
+      <w:r>
+        <w:t>No R script for quantification</w:t>
+      </w:r>
+    </w:p>
+    <w:p>
+      <w:pPr>
+        <w:pStyle w:val="ListParagraph"/>
+        <w:numPr>
+          <w:ilvl w:val="2"/>
+          <w:numId w:val="14"/>
+        </w:numPr>
+      </w:pPr>
+      <w:r>
+        <w:t>Harvey&gt;westerns&gt;cell culture&gt;3t3&gt;dex studies&gt;2015-12-15 dex foll diff</w:t>
+      </w:r>
+      <w:r>
+        <w:t xml:space="preserve"> spreadsheet</w:t>
+      </w:r>
+      <w:bookmarkStart w:id="2" w:name="_GoBack"/>
+      <w:bookmarkEnd w:id="2"/>
+    </w:p>
+    <w:p>
+      <w:pPr>
+        <w:pStyle w:val="ListParagraph"/>
+        <w:ind w:left="2160"/>
+      </w:pPr>
+    </w:p>
     <w:sectPr>
       <w:pgSz w:w="12240" w:h="15840"/>
       <w:pgMar w:top="1440" w:right="1440" w:bottom="1440" w:left="1440" w:header="720" w:footer="720" w:gutter="0"/>
@@ -713,8 +834,6 @@
       <w:r>
         <w:t xml:space="preserve">Need to include this in manuscript…the one in the figure is from the qi data, not sure if we want to use that one since </w:t>
       </w:r>
-      <w:bookmarkStart w:id="1" w:name="_GoBack"/>
-      <w:bookmarkEnd w:id="1"/>
       <w:r>
         <w:t xml:space="preserve">it looks like </w:t>
       </w:r>
@@ -723,7 +842,7 @@
       </w:r>
     </w:p>
   </w:comment>
-  <w:comment w:id="2" w:author="Microsoft Office User" w:date="2017-05-18T11:56:00Z" w:initials="Office">
+  <w:comment w:id="1" w:author="Microsoft Office User" w:date="2017-05-18T11:56:00Z" w:initials="Office">
     <w:p>
       <w:pPr>
         <w:pStyle w:val="CommentText"/>
@@ -1248,7 +1367,7 @@
         <w:rFonts w:ascii="Symbol" w:hAnsi="Symbol" w:hint="default"/>
       </w:rPr>
     </w:lvl>
-    <w:lvl w:ilvl="2" w:tplc="0409001B" w:tentative="1">
+    <w:lvl w:ilvl="2" w:tplc="0409001B">
       <w:start w:val="1"/>
       <w:numFmt w:val="lowerRoman"/>
       <w:lvlText w:val="%3."/>

</xml_diff>

<commit_message>
changes to figure location doc
</commit_message>
<xml_diff>
--- a/manuscript/Obesity-Glucocorticoids/Placement in manuscript and file location of figures.docx
+++ b/manuscript/Obesity-Glucocorticoids/Placement in manuscript and file location of figures.docx
@@ -35,12 +35,35 @@
           <w:numId w:val="7"/>
         </w:numPr>
       </w:pPr>
-      <w:r>
-        <w:t>Github&gt;</w:t>
-      </w:r>
-      <w:r>
-        <w:t>CushingAcromegaly study&gt;data&gt;figures&gt;cushing clinical bmi</w:t>
-      </w:r>
+      <w:proofErr w:type="spellStart"/>
+      <w:r>
+        <w:t>Github</w:t>
+      </w:r>
+      <w:proofErr w:type="spellEnd"/>
+      <w:r>
+        <w:t>&gt;</w:t>
+      </w:r>
+      <w:proofErr w:type="spellStart"/>
+      <w:r>
+        <w:t>CushingAcromegaly</w:t>
+      </w:r>
+      <w:proofErr w:type="spellEnd"/>
+      <w:r>
+        <w:t xml:space="preserve"> study&gt;data&gt;figures&gt;</w:t>
+      </w:r>
+      <w:proofErr w:type="spellStart"/>
+      <w:r>
+        <w:t>cushing</w:t>
+      </w:r>
+      <w:proofErr w:type="spellEnd"/>
+      <w:r>
+        <w:t xml:space="preserve"> clinical </w:t>
+      </w:r>
+      <w:proofErr w:type="spellStart"/>
+      <w:r>
+        <w:t>bmi</w:t>
+      </w:r>
+      <w:proofErr w:type="spellEnd"/>
     </w:p>
     <w:p>
       <w:pPr>
@@ -62,12 +85,35 @@
           <w:numId w:val="1"/>
         </w:numPr>
       </w:pPr>
-      <w:r>
-        <w:t>Github&gt;</w:t>
-      </w:r>
-      <w:r>
-        <w:t>CushingAcromegaly study&gt;data&gt;figures&gt;cushing clinical bmi</w:t>
-      </w:r>
+      <w:proofErr w:type="spellStart"/>
+      <w:r>
+        <w:t>Github</w:t>
+      </w:r>
+      <w:proofErr w:type="spellEnd"/>
+      <w:r>
+        <w:t>&gt;</w:t>
+      </w:r>
+      <w:proofErr w:type="spellStart"/>
+      <w:r>
+        <w:t>CushingAcromegaly</w:t>
+      </w:r>
+      <w:proofErr w:type="spellEnd"/>
+      <w:r>
+        <w:t xml:space="preserve"> study&gt;data&gt;figures&gt;</w:t>
+      </w:r>
+      <w:proofErr w:type="spellStart"/>
+      <w:r>
+        <w:t>cushing</w:t>
+      </w:r>
+      <w:proofErr w:type="spellEnd"/>
+      <w:r>
+        <w:t xml:space="preserve"> clinical </w:t>
+      </w:r>
+      <w:proofErr w:type="spellStart"/>
+      <w:r>
+        <w:t>bmi</w:t>
+      </w:r>
+      <w:proofErr w:type="spellEnd"/>
     </w:p>
     <w:p>
       <w:pPr>
@@ -90,7 +136,15 @@
         <w:t xml:space="preserve"> </w:t>
       </w:r>
       <w:r>
-        <w:t>if you want, I don’t love the way it looks but I wanted to keep the vehicle/dex colors the same</w:t>
+        <w:t>if you want, I don’t love the way it looks but I wanted to keep the vehicle/</w:t>
+      </w:r>
+      <w:proofErr w:type="spellStart"/>
+      <w:r>
+        <w:t>dex</w:t>
+      </w:r>
+      <w:proofErr w:type="spellEnd"/>
+      <w:r>
+        <w:t xml:space="preserve"> colors the same</w:t>
       </w:r>
       <w:r>
         <w:t xml:space="preserve"> </w:t>
@@ -105,7 +159,39 @@
         </w:numPr>
       </w:pPr>
       <w:r>
-        <w:t>Harvey&gt;mousework&gt;dex&gt;ncd/hfd combined&gt;study design schematic</w:t>
+        <w:t>Harvey&gt;</w:t>
+      </w:r>
+      <w:proofErr w:type="spellStart"/>
+      <w:r>
+        <w:t>mousework</w:t>
+      </w:r>
+      <w:proofErr w:type="spellEnd"/>
+      <w:r>
+        <w:t>&gt;</w:t>
+      </w:r>
+      <w:proofErr w:type="spellStart"/>
+      <w:r>
+        <w:t>dex</w:t>
+      </w:r>
+      <w:proofErr w:type="spellEnd"/>
+      <w:r>
+        <w:t>&gt;</w:t>
+      </w:r>
+      <w:proofErr w:type="spellStart"/>
+      <w:r>
+        <w:t>ncd</w:t>
+      </w:r>
+      <w:proofErr w:type="spellEnd"/>
+      <w:r>
+        <w:t>/</w:t>
+      </w:r>
+      <w:proofErr w:type="spellStart"/>
+      <w:r>
+        <w:t>hfd</w:t>
+      </w:r>
+      <w:proofErr w:type="spellEnd"/>
+      <w:r>
+        <w:t xml:space="preserve"> combined&gt;study design schematic</w:t>
       </w:r>
     </w:p>
     <w:p>
@@ -129,10 +215,42 @@
         </w:numPr>
       </w:pPr>
       <w:r>
-        <w:t>Harvey&gt;m</w:t>
-      </w:r>
-      <w:r>
-        <w:t>ousework&gt;dex&gt;ncd/hfd combined&gt;ITT&gt;ITT analysis combined</w:t>
+        <w:t>Harvey&gt;</w:t>
+      </w:r>
+      <w:proofErr w:type="spellStart"/>
+      <w:r>
+        <w:t>m</w:t>
+      </w:r>
+      <w:r>
+        <w:t>ousework</w:t>
+      </w:r>
+      <w:proofErr w:type="spellEnd"/>
+      <w:r>
+        <w:t>&gt;</w:t>
+      </w:r>
+      <w:proofErr w:type="spellStart"/>
+      <w:r>
+        <w:t>dex</w:t>
+      </w:r>
+      <w:proofErr w:type="spellEnd"/>
+      <w:r>
+        <w:t>&gt;</w:t>
+      </w:r>
+      <w:proofErr w:type="spellStart"/>
+      <w:r>
+        <w:t>ncd</w:t>
+      </w:r>
+      <w:proofErr w:type="spellEnd"/>
+      <w:r>
+        <w:t>/</w:t>
+      </w:r>
+      <w:proofErr w:type="spellStart"/>
+      <w:r>
+        <w:t>hfd</w:t>
+      </w:r>
+      <w:proofErr w:type="spellEnd"/>
+      <w:r>
+        <w:t xml:space="preserve"> combined&gt;ITT&gt;ITT analysis combined</w:t>
       </w:r>
     </w:p>
     <w:p>
@@ -156,7 +274,15 @@
         </w:numPr>
       </w:pPr>
       <w:r>
-        <w:t>Harvey&gt;mouse work&gt;dex&gt;Qi data</w:t>
+        <w:t>Harvey&gt;mouse work&gt;</w:t>
+      </w:r>
+      <w:proofErr w:type="spellStart"/>
+      <w:r>
+        <w:t>dex</w:t>
+      </w:r>
+      <w:proofErr w:type="spellEnd"/>
+      <w:r>
+        <w:t>&gt;Qi data</w:t>
       </w:r>
       <w:r>
         <w:t>&gt;ITT&gt;</w:t>
@@ -197,7 +323,23 @@
         </w:numPr>
       </w:pPr>
       <w:r>
-        <w:t>Harvey&gt;mousework&gt;dex&gt;Qi data&gt;glucose clamp data&gt;figures</w:t>
+        <w:t>Harvey&gt;</w:t>
+      </w:r>
+      <w:proofErr w:type="spellStart"/>
+      <w:r>
+        <w:t>mousework</w:t>
+      </w:r>
+      <w:proofErr w:type="spellEnd"/>
+      <w:r>
+        <w:t>&gt;</w:t>
+      </w:r>
+      <w:proofErr w:type="spellStart"/>
+      <w:r>
+        <w:t>dex</w:t>
+      </w:r>
+      <w:proofErr w:type="spellEnd"/>
+      <w:r>
+        <w:t>&gt;Qi data&gt;glucose clamp data&gt;figures</w:t>
       </w:r>
     </w:p>
     <w:p>
@@ -227,7 +369,23 @@
         <w:tab/>
       </w:r>
       <w:r>
-        <w:t>&gt;mousework&gt;dex&gt;Qi data&gt;glucose clamp data&gt;figures</w:t>
+        <w:t>&gt;</w:t>
+      </w:r>
+      <w:proofErr w:type="spellStart"/>
+      <w:r>
+        <w:t>mousework</w:t>
+      </w:r>
+      <w:proofErr w:type="spellEnd"/>
+      <w:r>
+        <w:t>&gt;</w:t>
+      </w:r>
+      <w:proofErr w:type="spellStart"/>
+      <w:r>
+        <w:t>dex</w:t>
+      </w:r>
+      <w:proofErr w:type="spellEnd"/>
+      <w:r>
+        <w:t>&gt;Qi data&gt;glucose clamp data&gt;figures</w:t>
       </w:r>
     </w:p>
     <w:p>
@@ -251,7 +409,23 @@
         </w:numPr>
       </w:pPr>
       <w:r>
-        <w:t>Harvey&gt;mousework&gt;dex&gt;Qi data&gt;glucose clamp data&gt;figures</w:t>
+        <w:t>Harvey&gt;</w:t>
+      </w:r>
+      <w:proofErr w:type="spellStart"/>
+      <w:r>
+        <w:t>mousework</w:t>
+      </w:r>
+      <w:proofErr w:type="spellEnd"/>
+      <w:r>
+        <w:t>&gt;</w:t>
+      </w:r>
+      <w:proofErr w:type="spellStart"/>
+      <w:r>
+        <w:t>dex</w:t>
+      </w:r>
+      <w:proofErr w:type="spellEnd"/>
+      <w:r>
+        <w:t>&gt;Qi data&gt;glucose clamp data&gt;figures</w:t>
       </w:r>
     </w:p>
     <w:p>
@@ -324,12 +498,35 @@
           <w:numId w:val="9"/>
         </w:numPr>
       </w:pPr>
-      <w:r>
-        <w:t>Github&gt;</w:t>
-      </w:r>
-      <w:r>
-        <w:t>CushingAcromegaly study&gt;data&gt;figures&gt;cushing clinical bmi</w:t>
-      </w:r>
+      <w:proofErr w:type="spellStart"/>
+      <w:r>
+        <w:t>Github</w:t>
+      </w:r>
+      <w:proofErr w:type="spellEnd"/>
+      <w:r>
+        <w:t>&gt;</w:t>
+      </w:r>
+      <w:proofErr w:type="spellStart"/>
+      <w:r>
+        <w:t>CushingAcromegaly</w:t>
+      </w:r>
+      <w:proofErr w:type="spellEnd"/>
+      <w:r>
+        <w:t xml:space="preserve"> study&gt;data&gt;figures&gt;</w:t>
+      </w:r>
+      <w:proofErr w:type="spellStart"/>
+      <w:r>
+        <w:t>cushing</w:t>
+      </w:r>
+      <w:proofErr w:type="spellEnd"/>
+      <w:r>
+        <w:t xml:space="preserve"> clinical </w:t>
+      </w:r>
+      <w:proofErr w:type="spellStart"/>
+      <w:r>
+        <w:t>bmi</w:t>
+      </w:r>
+      <w:proofErr w:type="spellEnd"/>
     </w:p>
     <w:p>
       <w:pPr>
@@ -357,8 +554,37 @@
       <w:r>
         <w:t xml:space="preserve"> </w:t>
       </w:r>
-      <w:r>
-        <w:t>mousework&gt;dex&gt;ncd/hfd combined&gt;combined liver analysis</w:t>
+      <w:proofErr w:type="spellStart"/>
+      <w:r>
+        <w:t>mousework</w:t>
+      </w:r>
+      <w:proofErr w:type="spellEnd"/>
+      <w:r>
+        <w:t>&gt;</w:t>
+      </w:r>
+      <w:proofErr w:type="spellStart"/>
+      <w:r>
+        <w:t>dex</w:t>
+      </w:r>
+      <w:proofErr w:type="spellEnd"/>
+      <w:r>
+        <w:t>&gt;</w:t>
+      </w:r>
+      <w:proofErr w:type="spellStart"/>
+      <w:r>
+        <w:t>ncd</w:t>
+      </w:r>
+      <w:proofErr w:type="spellEnd"/>
+      <w:r>
+        <w:t>/</w:t>
+      </w:r>
+      <w:proofErr w:type="spellStart"/>
+      <w:r>
+        <w:t>hfd</w:t>
+      </w:r>
+      <w:proofErr w:type="spellEnd"/>
+      <w:r>
+        <w:t xml:space="preserve"> combined&gt;combined liver analysis</w:t>
       </w:r>
     </w:p>
     <w:p>
@@ -382,7 +608,39 @@
         </w:numPr>
       </w:pPr>
       <w:r>
-        <w:t>Harvey&gt;mousework&gt;dex&gt;ncd/hfd combined&gt;histology</w:t>
+        <w:t>Harvey&gt;</w:t>
+      </w:r>
+      <w:proofErr w:type="spellStart"/>
+      <w:r>
+        <w:t>mousework</w:t>
+      </w:r>
+      <w:proofErr w:type="spellEnd"/>
+      <w:r>
+        <w:t>&gt;</w:t>
+      </w:r>
+      <w:proofErr w:type="spellStart"/>
+      <w:r>
+        <w:t>dex</w:t>
+      </w:r>
+      <w:proofErr w:type="spellEnd"/>
+      <w:r>
+        <w:t>&gt;</w:t>
+      </w:r>
+      <w:proofErr w:type="spellStart"/>
+      <w:r>
+        <w:t>ncd</w:t>
+      </w:r>
+      <w:proofErr w:type="spellEnd"/>
+      <w:r>
+        <w:t>/</w:t>
+      </w:r>
+      <w:proofErr w:type="spellStart"/>
+      <w:r>
+        <w:t>hfd</w:t>
+      </w:r>
+      <w:proofErr w:type="spellEnd"/>
+      <w:r>
+        <w:t xml:space="preserve"> combined&gt;histology</w:t>
       </w:r>
       <w:r>
         <w:t>&gt; 2017-01-19&gt;representative images</w:t>
@@ -409,7 +667,31 @@
         </w:numPr>
       </w:pPr>
       <w:r>
-        <w:t>Bridges&gt;mouse work&gt;dex&gt;hfd and dex&gt; livers&gt;mRNA&gt;qPCR analysis/or/figures</w:t>
+        <w:t>Bridges&gt;mouse work&gt;</w:t>
+      </w:r>
+      <w:proofErr w:type="spellStart"/>
+      <w:r>
+        <w:t>dex</w:t>
+      </w:r>
+      <w:proofErr w:type="spellEnd"/>
+      <w:r>
+        <w:t>&gt;</w:t>
+      </w:r>
+      <w:proofErr w:type="spellStart"/>
+      <w:r>
+        <w:t>hfd</w:t>
+      </w:r>
+      <w:proofErr w:type="spellEnd"/>
+      <w:r>
+        <w:t xml:space="preserve"> and </w:t>
+      </w:r>
+      <w:proofErr w:type="spellStart"/>
+      <w:r>
+        <w:t>dex</w:t>
+      </w:r>
+      <w:proofErr w:type="spellEnd"/>
+      <w:r>
+        <w:t>&gt; livers&gt;mRNA&gt;qPCR analysis/or/figures</w:t>
       </w:r>
     </w:p>
     <w:p>
@@ -438,7 +720,39 @@
         </w:numPr>
       </w:pPr>
       <w:r>
-        <w:t>Harvey&gt;mousework&gt;dex&gt;ncd/hfd combined&gt;</w:t>
+        <w:t>Harvey&gt;</w:t>
+      </w:r>
+      <w:proofErr w:type="spellStart"/>
+      <w:r>
+        <w:t>mousework</w:t>
+      </w:r>
+      <w:proofErr w:type="spellEnd"/>
+      <w:r>
+        <w:t>&gt;</w:t>
+      </w:r>
+      <w:proofErr w:type="spellStart"/>
+      <w:r>
+        <w:t>dex</w:t>
+      </w:r>
+      <w:proofErr w:type="spellEnd"/>
+      <w:r>
+        <w:t>&gt;</w:t>
+      </w:r>
+      <w:proofErr w:type="spellStart"/>
+      <w:r>
+        <w:t>ncd</w:t>
+      </w:r>
+      <w:proofErr w:type="spellEnd"/>
+      <w:r>
+        <w:t>/</w:t>
+      </w:r>
+      <w:proofErr w:type="spellStart"/>
+      <w:r>
+        <w:t>hfd</w:t>
+      </w:r>
+      <w:proofErr w:type="spellEnd"/>
+      <w:r>
+        <w:t xml:space="preserve"> combined&gt;</w:t>
       </w:r>
       <w:r>
         <w:t>combined weight analysis</w:t>
@@ -465,7 +779,39 @@
         </w:numPr>
       </w:pPr>
       <w:r>
-        <w:t>Harvey&gt;mousework&gt;dex&gt;ncd/hfd combined&gt;combined weight analysis</w:t>
+        <w:t>Harvey&gt;</w:t>
+      </w:r>
+      <w:proofErr w:type="spellStart"/>
+      <w:r>
+        <w:t>mousework</w:t>
+      </w:r>
+      <w:proofErr w:type="spellEnd"/>
+      <w:r>
+        <w:t>&gt;</w:t>
+      </w:r>
+      <w:proofErr w:type="spellStart"/>
+      <w:r>
+        <w:t>dex</w:t>
+      </w:r>
+      <w:proofErr w:type="spellEnd"/>
+      <w:r>
+        <w:t>&gt;</w:t>
+      </w:r>
+      <w:proofErr w:type="spellStart"/>
+      <w:r>
+        <w:t>ncd</w:t>
+      </w:r>
+      <w:proofErr w:type="spellEnd"/>
+      <w:r>
+        <w:t>/</w:t>
+      </w:r>
+      <w:proofErr w:type="spellStart"/>
+      <w:r>
+        <w:t>hfd</w:t>
+      </w:r>
+      <w:proofErr w:type="spellEnd"/>
+      <w:r>
+        <w:t xml:space="preserve"> combined&gt;combined weight analysis</w:t>
       </w:r>
     </w:p>
     <w:p>
@@ -489,7 +835,39 @@
         </w:numPr>
       </w:pPr>
       <w:r>
-        <w:t>Harvey&gt;mousework&gt;dex&gt;ncd/hfd combined&gt;combined weight analysis</w:t>
+        <w:t>Harvey&gt;</w:t>
+      </w:r>
+      <w:proofErr w:type="spellStart"/>
+      <w:r>
+        <w:t>mousework</w:t>
+      </w:r>
+      <w:proofErr w:type="spellEnd"/>
+      <w:r>
+        <w:t>&gt;</w:t>
+      </w:r>
+      <w:proofErr w:type="spellStart"/>
+      <w:r>
+        <w:t>dex</w:t>
+      </w:r>
+      <w:proofErr w:type="spellEnd"/>
+      <w:r>
+        <w:t>&gt;</w:t>
+      </w:r>
+      <w:proofErr w:type="spellStart"/>
+      <w:r>
+        <w:t>ncd</w:t>
+      </w:r>
+      <w:proofErr w:type="spellEnd"/>
+      <w:r>
+        <w:t>/</w:t>
+      </w:r>
+      <w:proofErr w:type="spellStart"/>
+      <w:r>
+        <w:t>hfd</w:t>
+      </w:r>
+      <w:proofErr w:type="spellEnd"/>
+      <w:r>
+        <w:t xml:space="preserve"> combined&gt;combined weight analysis</w:t>
       </w:r>
     </w:p>
     <w:p>
@@ -513,7 +891,39 @@
         </w:numPr>
       </w:pPr>
       <w:r>
-        <w:t>Harvey&gt;mousework&gt;dex&gt;ncd/hfd combined&gt;tissue weight analysis</w:t>
+        <w:t>Harvey&gt;</w:t>
+      </w:r>
+      <w:proofErr w:type="spellStart"/>
+      <w:r>
+        <w:t>mousework</w:t>
+      </w:r>
+      <w:proofErr w:type="spellEnd"/>
+      <w:r>
+        <w:t>&gt;</w:t>
+      </w:r>
+      <w:proofErr w:type="spellStart"/>
+      <w:r>
+        <w:t>dex</w:t>
+      </w:r>
+      <w:proofErr w:type="spellEnd"/>
+      <w:r>
+        <w:t>&gt;</w:t>
+      </w:r>
+      <w:proofErr w:type="spellStart"/>
+      <w:r>
+        <w:t>ncd</w:t>
+      </w:r>
+      <w:proofErr w:type="spellEnd"/>
+      <w:r>
+        <w:t>/</w:t>
+      </w:r>
+      <w:proofErr w:type="spellStart"/>
+      <w:r>
+        <w:t>hfd</w:t>
+      </w:r>
+      <w:proofErr w:type="spellEnd"/>
+      <w:r>
+        <w:t xml:space="preserve"> combined&gt;tissue weight analysis</w:t>
       </w:r>
     </w:p>
     <w:p>
@@ -556,10 +966,50 @@
         <w:t xml:space="preserve"> (may need re-formatting)</w:t>
       </w:r>
       <w:r>
-        <w:t>: Harvey&gt;mousework&gt;dex&gt;ncd/hfd combined&gt;</w:t>
-      </w:r>
-      <w:r>
-        <w:t>HFD and older chow dex food</w:t>
+        <w:t>: Harvey&gt;</w:t>
+      </w:r>
+      <w:proofErr w:type="spellStart"/>
+      <w:r>
+        <w:t>mousework</w:t>
+      </w:r>
+      <w:proofErr w:type="spellEnd"/>
+      <w:r>
+        <w:t>&gt;</w:t>
+      </w:r>
+      <w:proofErr w:type="spellStart"/>
+      <w:r>
+        <w:t>dex</w:t>
+      </w:r>
+      <w:proofErr w:type="spellEnd"/>
+      <w:r>
+        <w:t>&gt;</w:t>
+      </w:r>
+      <w:proofErr w:type="spellStart"/>
+      <w:r>
+        <w:t>ncd</w:t>
+      </w:r>
+      <w:proofErr w:type="spellEnd"/>
+      <w:r>
+        <w:t>/</w:t>
+      </w:r>
+      <w:proofErr w:type="spellStart"/>
+      <w:r>
+        <w:t>hfd</w:t>
+      </w:r>
+      <w:proofErr w:type="spellEnd"/>
+      <w:r>
+        <w:t xml:space="preserve"> combined&gt;</w:t>
+      </w:r>
+      <w:r>
+        <w:t xml:space="preserve">HFD and older chow </w:t>
+      </w:r>
+      <w:proofErr w:type="spellStart"/>
+      <w:r>
+        <w:t>dex</w:t>
+      </w:r>
+      <w:proofErr w:type="spellEnd"/>
+      <w:r>
+        <w:t xml:space="preserve"> food</w:t>
       </w:r>
     </w:p>
     <w:p>
@@ -576,7 +1026,15 @@
         </w:numPr>
       </w:pPr>
       <w:r>
-        <w:t xml:space="preserve">3T3-L1 reduced tg </w:t>
+        <w:t xml:space="preserve">3T3-L1 reduced </w:t>
+      </w:r>
+      <w:proofErr w:type="spellStart"/>
+      <w:r>
+        <w:t>tg</w:t>
+      </w:r>
+      <w:proofErr w:type="spellEnd"/>
+      <w:r>
+        <w:t xml:space="preserve"> </w:t>
       </w:r>
     </w:p>
     <w:p>
@@ -612,8 +1070,37 @@
         </w:numPr>
       </w:pPr>
       <w:r>
-        <w:t>Excel file cell tg: Harvey&gt;assays&gt;tg assays&gt;combined data for cont dex</w:t>
-      </w:r>
+        <w:t xml:space="preserve">Excel file cell </w:t>
+      </w:r>
+      <w:proofErr w:type="spellStart"/>
+      <w:r>
+        <w:t>tg</w:t>
+      </w:r>
+      <w:proofErr w:type="spellEnd"/>
+      <w:r>
+        <w:t>: Harvey&gt;assays&gt;</w:t>
+      </w:r>
+      <w:proofErr w:type="spellStart"/>
+      <w:r>
+        <w:t>tg</w:t>
+      </w:r>
+      <w:proofErr w:type="spellEnd"/>
+      <w:r>
+        <w:t xml:space="preserve"> assays&gt;combined data for </w:t>
+      </w:r>
+      <w:proofErr w:type="spellStart"/>
+      <w:r>
+        <w:t>cont</w:t>
+      </w:r>
+      <w:proofErr w:type="spellEnd"/>
+      <w:r>
+        <w:t xml:space="preserve"> </w:t>
+      </w:r>
+      <w:proofErr w:type="spellStart"/>
+      <w:r>
+        <w:t>dex</w:t>
+      </w:r>
+      <w:proofErr w:type="spellEnd"/>
     </w:p>
     <w:p>
       <w:pPr>
@@ -659,7 +1146,7 @@
         <w:t>s</w:t>
       </w:r>
       <w:r>
-        <w:t xml:space="preserve"> to get N=1</w:t>
+        <w:t xml:space="preserve"> to get N=3</w:t>
       </w:r>
     </w:p>
     <w:p>
@@ -683,7 +1170,37 @@
         </w:numPr>
       </w:pPr>
       <w:r>
-        <w:t>Excel file media glycerol: Harvey&gt;assays&gt;tg assays&gt;2017-05-16&gt;3t3-l1 lipolysis dex foll. Diff.</w:t>
+        <w:t>Excel file media glycerol: Har</w:t>
+      </w:r>
+      <w:r>
+        <w:t>vey&gt;assays&gt;</w:t>
+      </w:r>
+      <w:proofErr w:type="spellStart"/>
+      <w:r>
+        <w:t>tg</w:t>
+      </w:r>
+      <w:proofErr w:type="spellEnd"/>
+      <w:r>
+        <w:t xml:space="preserve"> assays&gt;2017-05-16 </w:t>
+      </w:r>
+      <w:r>
+        <w:t xml:space="preserve">3t3-l1 lipolysis </w:t>
+      </w:r>
+      <w:proofErr w:type="spellStart"/>
+      <w:r>
+        <w:t>dex</w:t>
+      </w:r>
+      <w:proofErr w:type="spellEnd"/>
+      <w:r>
+        <w:t xml:space="preserve"> </w:t>
+      </w:r>
+      <w:proofErr w:type="spellStart"/>
+      <w:r>
+        <w:t>foll</w:t>
+      </w:r>
+      <w:proofErr w:type="spellEnd"/>
+      <w:r>
+        <w:t>. Diff.</w:t>
       </w:r>
     </w:p>
     <w:p>
@@ -707,7 +1224,13 @@
         </w:numPr>
       </w:pPr>
       <w:r>
-        <w:t>need to repeat experiment 2 more times for N=3</w:t>
+        <w:t>need to repeat experiment one</w:t>
+      </w:r>
+      <w:r>
+        <w:t xml:space="preserve"> more time</w:t>
+      </w:r>
+      <w:r>
+        <w:t xml:space="preserve"> for N=3</w:t>
       </w:r>
     </w:p>
     <w:p>
@@ -734,7 +1257,15 @@
         </w:numPr>
       </w:pPr>
       <w:r>
-        <w:t>Excel file Harvey&gt;cell culture&gt;3T3-L1 adipocytes&gt;3T3L1 studies&gt;diff followed by dex treatment&gt; 2015-07-17 lipolysis genes</w:t>
+        <w:t xml:space="preserve">Excel file Harvey&gt;cell culture&gt;3T3-L1 adipocytes&gt;3T3L1 studies&gt;diff followed by </w:t>
+      </w:r>
+      <w:proofErr w:type="spellStart"/>
+      <w:r>
+        <w:t>dex</w:t>
+      </w:r>
+      <w:proofErr w:type="spellEnd"/>
+      <w:r>
+        <w:t xml:space="preserve"> treatment&gt; 2015-07-17 lipolysis genes</w:t>
       </w:r>
     </w:p>
     <w:p>
@@ -758,6 +1289,20 @@
         </w:numPr>
       </w:pPr>
       <w:r>
+        <w:t>Need to repeat experiment one more time for N=3</w:t>
+      </w:r>
+      <w:bookmarkStart w:id="2" w:name="_GoBack"/>
+      <w:bookmarkEnd w:id="2"/>
+    </w:p>
+    <w:p>
+      <w:pPr>
+        <w:pStyle w:val="ListParagraph"/>
+        <w:numPr>
+          <w:ilvl w:val="1"/>
+          <w:numId w:val="14"/>
+        </w:numPr>
+      </w:pPr>
+      <w:r>
         <w:t>images of western</w:t>
       </w:r>
     </w:p>
@@ -770,7 +1315,31 @@
         </w:numPr>
       </w:pPr>
       <w:r>
-        <w:t>Harvey&gt;westerns&gt;cell culture&gt;3t3&gt;dex studies&gt;2015-12-15 dex foll diff folder&gt;image</w:t>
+        <w:t>Harvey&gt;westerns&gt;cell culture&gt;3t3&gt;</w:t>
+      </w:r>
+      <w:proofErr w:type="spellStart"/>
+      <w:r>
+        <w:t>dex</w:t>
+      </w:r>
+      <w:proofErr w:type="spellEnd"/>
+      <w:r>
+        <w:t xml:space="preserve"> studies&gt;2015-12-15 </w:t>
+      </w:r>
+      <w:proofErr w:type="spellStart"/>
+      <w:r>
+        <w:t>dex</w:t>
+      </w:r>
+      <w:proofErr w:type="spellEnd"/>
+      <w:r>
+        <w:t xml:space="preserve"> </w:t>
+      </w:r>
+      <w:proofErr w:type="spellStart"/>
+      <w:r>
+        <w:t>foll</w:t>
+      </w:r>
+      <w:proofErr w:type="spellEnd"/>
+      <w:r>
+        <w:t xml:space="preserve"> diff folder&gt;image</w:t>
       </w:r>
     </w:p>
     <w:p>
@@ -794,13 +1363,32 @@
         </w:numPr>
       </w:pPr>
       <w:r>
-        <w:t>Harvey&gt;westerns&gt;cell culture&gt;3t3&gt;dex studies&gt;2015-12-15 dex foll diff</w:t>
-      </w:r>
-      <w:r>
-        <w:t xml:space="preserve"> spreadsheet</w:t>
-      </w:r>
-      <w:bookmarkStart w:id="2" w:name="_GoBack"/>
-      <w:bookmarkEnd w:id="2"/>
+        <w:t>Harvey&gt;westerns&gt;cell culture&gt;3t3&gt;</w:t>
+      </w:r>
+      <w:proofErr w:type="spellStart"/>
+      <w:r>
+        <w:t>dex</w:t>
+      </w:r>
+      <w:proofErr w:type="spellEnd"/>
+      <w:r>
+        <w:t xml:space="preserve"> studies&gt;2015-12-15 </w:t>
+      </w:r>
+      <w:proofErr w:type="spellStart"/>
+      <w:r>
+        <w:t>dex</w:t>
+      </w:r>
+      <w:proofErr w:type="spellEnd"/>
+      <w:r>
+        <w:t xml:space="preserve"> </w:t>
+      </w:r>
+      <w:proofErr w:type="spellStart"/>
+      <w:r>
+        <w:t>foll</w:t>
+      </w:r>
+      <w:proofErr w:type="spellEnd"/>
+      <w:r>
+        <w:t xml:space="preserve"> diff spreadsheet</w:t>
+      </w:r>
     </w:p>
     <w:p>
       <w:pPr>
@@ -838,7 +1426,15 @@
         <w:t xml:space="preserve">it looks like </w:t>
       </w:r>
       <w:r>
-        <w:t>the ITT we are using is from 6 week data</w:t>
+        <w:t xml:space="preserve">the ITT we are using is from </w:t>
+      </w:r>
+      <w:proofErr w:type="gramStart"/>
+      <w:r>
+        <w:t>6 week</w:t>
+      </w:r>
+      <w:proofErr w:type="gramEnd"/>
+      <w:r>
+        <w:t xml:space="preserve"> data</w:t>
       </w:r>
     </w:p>
   </w:comment>
@@ -854,7 +1450,31 @@
         <w:annotationRef/>
       </w:r>
       <w:r>
-        <w:t>Do we want to present as ug/ul or ug/well?</w:t>
+        <w:t xml:space="preserve">Do we want to present as </w:t>
+      </w:r>
+      <w:proofErr w:type="spellStart"/>
+      <w:r>
+        <w:t>ug</w:t>
+      </w:r>
+      <w:proofErr w:type="spellEnd"/>
+      <w:r>
+        <w:t>/</w:t>
+      </w:r>
+      <w:proofErr w:type="spellStart"/>
+      <w:r>
+        <w:t>ul</w:t>
+      </w:r>
+      <w:proofErr w:type="spellEnd"/>
+      <w:r>
+        <w:t xml:space="preserve"> or </w:t>
+      </w:r>
+      <w:proofErr w:type="spellStart"/>
+      <w:r>
+        <w:t>ug</w:t>
+      </w:r>
+      <w:proofErr w:type="spellEnd"/>
+      <w:r>
+        <w:t>/well?</w:t>
       </w:r>
     </w:p>
   </w:comment>

</xml_diff>

<commit_message>
updated experiment to do's and figure locations
</commit_message>
<xml_diff>
--- a/manuscript/Obesity-Glucocorticoids/Placement in manuscript and file location of figures.docx
+++ b/manuscript/Obesity-Glucocorticoids/Placement in manuscript and file location of figures.docx
@@ -1134,19 +1134,7 @@
         </w:numPr>
       </w:pPr>
       <w:r>
-        <w:t xml:space="preserve">need to repeat experiment </w:t>
-      </w:r>
-      <w:r>
-        <w:t>two</w:t>
-      </w:r>
-      <w:r>
-        <w:t xml:space="preserve"> more time</w:t>
-      </w:r>
-      <w:r>
-        <w:t>s</w:t>
-      </w:r>
-      <w:r>
-        <w:t xml:space="preserve"> to get N=3</w:t>
+        <w:t>no figures made</w:t>
       </w:r>
     </w:p>
     <w:p>
@@ -1158,7 +1146,49 @@
         </w:numPr>
       </w:pPr>
       <w:r>
-        <w:t>no figures made</w:t>
+        <w:t>Excel file media glycerol: Har</w:t>
+      </w:r>
+      <w:r>
+        <w:t>vey&gt;assays&gt;</w:t>
+      </w:r>
+      <w:proofErr w:type="spellStart"/>
+      <w:r>
+        <w:t>tg</w:t>
+      </w:r>
+      <w:proofErr w:type="spellEnd"/>
+      <w:r>
+        <w:t xml:space="preserve"> assays&gt;2017-05-16 </w:t>
+      </w:r>
+      <w:r>
+        <w:t xml:space="preserve">3t3-l1 lipolysis </w:t>
+      </w:r>
+      <w:proofErr w:type="spellStart"/>
+      <w:r>
+        <w:t>dex</w:t>
+      </w:r>
+      <w:proofErr w:type="spellEnd"/>
+      <w:r>
+        <w:t xml:space="preserve"> </w:t>
+      </w:r>
+      <w:proofErr w:type="spellStart"/>
+      <w:r>
+        <w:t>foll</w:t>
+      </w:r>
+      <w:proofErr w:type="spellEnd"/>
+      <w:r>
+        <w:t>. Diff.</w:t>
+      </w:r>
+    </w:p>
+    <w:p>
+      <w:pPr>
+        <w:pStyle w:val="ListParagraph"/>
+        <w:numPr>
+          <w:ilvl w:val="0"/>
+          <w:numId w:val="14"/>
+        </w:numPr>
+      </w:pPr>
+      <w:r>
+        <w:t>3T3-L1 mRNA</w:t>
       </w:r>
     </w:p>
     <w:p>
@@ -1170,21 +1200,22 @@
         </w:numPr>
       </w:pPr>
       <w:r>
-        <w:t>Excel file media glycerol: Har</w:t>
-      </w:r>
-      <w:r>
-        <w:t>vey&gt;assays&gt;</w:t>
-      </w:r>
-      <w:proofErr w:type="spellStart"/>
-      <w:r>
-        <w:t>tg</w:t>
-      </w:r>
-      <w:proofErr w:type="spellEnd"/>
-      <w:r>
-        <w:t xml:space="preserve"> assays&gt;2017-05-16 </w:t>
-      </w:r>
-      <w:r>
-        <w:t xml:space="preserve">3t3-l1 lipolysis </w:t>
+        <w:t>No figures made in R</w:t>
+      </w:r>
+      <w:r>
+        <w:t xml:space="preserve"> (excel file probably needs to be reformatted)</w:t>
+      </w:r>
+    </w:p>
+    <w:p>
+      <w:pPr>
+        <w:pStyle w:val="ListParagraph"/>
+        <w:numPr>
+          <w:ilvl w:val="1"/>
+          <w:numId w:val="14"/>
+        </w:numPr>
+      </w:pPr>
+      <w:r>
+        <w:t xml:space="preserve">Excel file Harvey&gt;cell culture&gt;3T3-L1 adipocytes&gt;3T3L1 studies&gt;diff followed by </w:t>
       </w:r>
       <w:proofErr w:type="spellStart"/>
       <w:r>
@@ -1192,15 +1223,50 @@
       </w:r>
       <w:proofErr w:type="spellEnd"/>
       <w:r>
+        <w:t xml:space="preserve"> treatment&gt; 2015-07-17 lipolysis genes</w:t>
+      </w:r>
+    </w:p>
+    <w:p>
+      <w:pPr>
+        <w:pStyle w:val="ListParagraph"/>
+        <w:numPr>
+          <w:ilvl w:val="1"/>
+          <w:numId w:val="14"/>
+        </w:numPr>
+      </w:pPr>
+      <w:r>
+        <w:t>Excel file Harvey&gt;cell culture&gt;3T3-L1 adipocytes&gt;3T3-L1 studies&gt;</w:t>
+      </w:r>
+      <w:r>
         <w:t xml:space="preserve"> </w:t>
       </w:r>
-      <w:proofErr w:type="spellStart"/>
-      <w:r>
-        <w:t>foll</w:t>
-      </w:r>
-      <w:proofErr w:type="spellEnd"/>
-      <w:r>
-        <w:t>. Diff.</w:t>
+      <w:r>
+        <w:t xml:space="preserve">diff followed by </w:t>
+      </w:r>
+      <w:proofErr w:type="spellStart"/>
+      <w:r>
+        <w:t>dex</w:t>
+      </w:r>
+      <w:proofErr w:type="spellEnd"/>
+      <w:r>
+        <w:t xml:space="preserve"> treatment</w:t>
+      </w:r>
+      <w:r>
+        <w:t>&gt;</w:t>
+      </w:r>
+      <w:r>
+        <w:t xml:space="preserve">2017-06-22 3t3 </w:t>
+      </w:r>
+      <w:commentRangeStart w:id="2"/>
+      <w:r>
+        <w:t>lipolysis</w:t>
+      </w:r>
+      <w:commentRangeEnd w:id="2"/>
+      <w:r>
+        <w:rPr>
+          <w:rStyle w:val="CommentReference"/>
+        </w:rPr>
+        <w:commentReference w:id="2"/>
       </w:r>
     </w:p>
     <w:p>
@@ -1212,87 +1278,10 @@
         </w:numPr>
       </w:pPr>
       <w:r>
-        <w:t>3T3-L1 mRNA</w:t>
-      </w:r>
-    </w:p>
-    <w:p>
-      <w:pPr>
-        <w:pStyle w:val="ListParagraph"/>
-        <w:numPr>
-          <w:ilvl w:val="1"/>
-          <w:numId w:val="14"/>
-        </w:numPr>
-      </w:pPr>
-      <w:r>
-        <w:t>need to repeat experiment one</w:t>
-      </w:r>
-      <w:r>
-        <w:t xml:space="preserve"> more time</w:t>
-      </w:r>
-      <w:r>
-        <w:t xml:space="preserve"> for N=3</w:t>
-      </w:r>
-    </w:p>
-    <w:p>
-      <w:pPr>
-        <w:pStyle w:val="ListParagraph"/>
-        <w:numPr>
-          <w:ilvl w:val="1"/>
-          <w:numId w:val="14"/>
-        </w:numPr>
-      </w:pPr>
-      <w:r>
-        <w:t>No figures made in R</w:t>
-      </w:r>
-      <w:r>
-        <w:t xml:space="preserve"> (excel file probably needs to be reformatted)</w:t>
-      </w:r>
-    </w:p>
-    <w:p>
-      <w:pPr>
-        <w:pStyle w:val="ListParagraph"/>
-        <w:numPr>
-          <w:ilvl w:val="1"/>
-          <w:numId w:val="14"/>
-        </w:numPr>
-      </w:pPr>
-      <w:r>
-        <w:t xml:space="preserve">Excel file Harvey&gt;cell culture&gt;3T3-L1 adipocytes&gt;3T3L1 studies&gt;diff followed by </w:t>
-      </w:r>
-      <w:proofErr w:type="spellStart"/>
-      <w:r>
-        <w:t>dex</w:t>
-      </w:r>
-      <w:proofErr w:type="spellEnd"/>
-      <w:r>
-        <w:t xml:space="preserve"> treatment&gt; 2015-07-17 lipolysis genes</w:t>
-      </w:r>
-    </w:p>
-    <w:p>
-      <w:pPr>
-        <w:pStyle w:val="ListParagraph"/>
-        <w:numPr>
-          <w:ilvl w:val="0"/>
-          <w:numId w:val="14"/>
-        </w:numPr>
-      </w:pPr>
-      <w:r>
         <w:t xml:space="preserve">3T3-L1 protein </w:t>
       </w:r>
-    </w:p>
-    <w:p>
-      <w:pPr>
-        <w:pStyle w:val="ListParagraph"/>
-        <w:numPr>
-          <w:ilvl w:val="1"/>
-          <w:numId w:val="14"/>
-        </w:numPr>
-      </w:pPr>
-      <w:r>
-        <w:t>Need to repeat experiment one more time for N=3</w:t>
-      </w:r>
-      <w:bookmarkStart w:id="2" w:name="_GoBack"/>
-      <w:bookmarkEnd w:id="2"/>
+      <w:bookmarkStart w:id="3" w:name="_GoBack"/>
+      <w:bookmarkEnd w:id="3"/>
     </w:p>
     <w:p>
       <w:pPr>
@@ -1478,6 +1467,22 @@
       </w:r>
     </w:p>
   </w:comment>
+  <w:comment w:id="2" w:author="Microsoft Office User" w:date="2017-07-11T12:33:00Z" w:initials="Office">
+    <w:p>
+      <w:pPr>
+        <w:pStyle w:val="CommentText"/>
+      </w:pPr>
+      <w:r>
+        <w:rPr>
+          <w:rStyle w:val="CommentReference"/>
+        </w:rPr>
+        <w:annotationRef/>
+      </w:r>
+      <w:r>
+        <w:t>Need to combine these—have n=5 of major lipolysis genes and n=3 for all others</w:t>
+      </w:r>
+    </w:p>
+  </w:comment>
 </w:comments>
 </file>
 
@@ -1485,6 +1490,7 @@
 <w15:commentsEx xmlns:wpc="http://schemas.microsoft.com/office/word/2010/wordprocessingCanvas" xmlns:mo="http://schemas.microsoft.com/office/mac/office/2008/main" xmlns:mc="http://schemas.openxmlformats.org/markup-compatibility/2006" xmlns:mv="urn:schemas-microsoft-com:mac:vml" xmlns:o="urn:schemas-microsoft-com:office:office" xmlns:r="http://schemas.openxmlformats.org/officeDocument/2006/relationships" xmlns:m="http://schemas.openxmlformats.org/officeDocument/2006/math" xmlns:v="urn:schemas-microsoft-com:vml" xmlns:wp14="http://schemas.microsoft.com/office/word/2010/wordprocessingDrawing" xmlns:wp="http://schemas.openxmlformats.org/drawingml/2006/wordprocessingDrawing" xmlns:w10="urn:schemas-microsoft-com:office:word" xmlns:w="http://schemas.openxmlformats.org/wordprocessingml/2006/main" xmlns:w14="http://schemas.microsoft.com/office/word/2010/wordml" xmlns:w15="http://schemas.microsoft.com/office/word/2012/wordml" xmlns:wpg="http://schemas.microsoft.com/office/word/2010/wordprocessingGroup" xmlns:wpi="http://schemas.microsoft.com/office/word/2010/wordprocessingInk" xmlns:wne="http://schemas.microsoft.com/office/word/2006/wordml" xmlns:wps="http://schemas.microsoft.com/office/word/2010/wordprocessingShape" mc:Ignorable="w14 w15 wp14">
   <w15:commentEx w15:paraId="10EBF471" w15:done="0"/>
   <w15:commentEx w15:paraId="0B529E27" w15:done="0"/>
+  <w15:commentEx w15:paraId="767B4EE5" w15:done="0"/>
 </w15:commentsEx>
 </file>
 

</xml_diff>

<commit_message>
updated file locations for figures
</commit_message>
<xml_diff>
--- a/manuscript/Obesity-Glucocorticoids/Placement in manuscript and file location of figures.docx
+++ b/manuscript/Obesity-Glucocorticoids/Placement in manuscript and file location of figures.docx
@@ -1280,110 +1280,155 @@
       <w:r>
         <w:t xml:space="preserve">3T3-L1 protein </w:t>
       </w:r>
+    </w:p>
+    <w:p>
+      <w:pPr>
+        <w:pStyle w:val="ListParagraph"/>
+        <w:numPr>
+          <w:ilvl w:val="1"/>
+          <w:numId w:val="14"/>
+        </w:numPr>
+      </w:pPr>
+      <w:r>
+        <w:t>images of western</w:t>
+      </w:r>
+    </w:p>
+    <w:p>
+      <w:pPr>
+        <w:pStyle w:val="ListParagraph"/>
+        <w:numPr>
+          <w:ilvl w:val="2"/>
+          <w:numId w:val="14"/>
+        </w:numPr>
+      </w:pPr>
+      <w:r>
+        <w:t>Harvey&gt;westerns&gt;cell culture&gt;3t3&gt;</w:t>
+      </w:r>
+      <w:proofErr w:type="spellStart"/>
+      <w:r>
+        <w:t>dex</w:t>
+      </w:r>
+      <w:proofErr w:type="spellEnd"/>
+      <w:r>
+        <w:t xml:space="preserve"> studies&gt;2015-12-15 </w:t>
+      </w:r>
+      <w:proofErr w:type="spellStart"/>
+      <w:r>
+        <w:t>dex</w:t>
+      </w:r>
+      <w:proofErr w:type="spellEnd"/>
+      <w:r>
+        <w:t xml:space="preserve"> </w:t>
+      </w:r>
+      <w:proofErr w:type="spellStart"/>
+      <w:r>
+        <w:t>foll</w:t>
+      </w:r>
+      <w:proofErr w:type="spellEnd"/>
+      <w:r>
+        <w:t xml:space="preserve"> diff folder&gt;image</w:t>
+      </w:r>
+      <w:r>
+        <w:t>s</w:t>
+      </w:r>
+    </w:p>
+    <w:p>
+      <w:pPr>
+        <w:pStyle w:val="ListParagraph"/>
+        <w:numPr>
+          <w:ilvl w:val="1"/>
+          <w:numId w:val="14"/>
+        </w:numPr>
+      </w:pPr>
+      <w:r>
+        <w:t>No R script for quantification</w:t>
+      </w:r>
+    </w:p>
+    <w:p>
+      <w:pPr>
+        <w:pStyle w:val="ListParagraph"/>
+        <w:numPr>
+          <w:ilvl w:val="2"/>
+          <w:numId w:val="14"/>
+        </w:numPr>
+      </w:pPr>
+      <w:r>
+        <w:t>Harvey&gt;westerns&gt;cell culture&gt;3t3&gt;</w:t>
+      </w:r>
+      <w:proofErr w:type="spellStart"/>
+      <w:r>
+        <w:t>dex</w:t>
+      </w:r>
+      <w:proofErr w:type="spellEnd"/>
+      <w:r>
+        <w:t xml:space="preserve"> studies&gt;2015-12-15 </w:t>
+      </w:r>
+      <w:proofErr w:type="spellStart"/>
+      <w:r>
+        <w:t>dex</w:t>
+      </w:r>
+      <w:proofErr w:type="spellEnd"/>
+      <w:r>
+        <w:t xml:space="preserve"> </w:t>
+      </w:r>
+      <w:proofErr w:type="spellStart"/>
+      <w:r>
+        <w:t>foll</w:t>
+      </w:r>
+      <w:proofErr w:type="spellEnd"/>
+      <w:r>
+        <w:t xml:space="preserve"> diff </w:t>
+      </w:r>
+      <w:r>
+        <w:t>folder&gt;</w:t>
+      </w:r>
+      <w:r>
+        <w:t xml:space="preserve"> 2015-12-15 ATGL /</w:t>
+      </w:r>
+      <w:proofErr w:type="spellStart"/>
+      <w:r>
+        <w:t>gapdh</w:t>
+      </w:r>
+      <w:proofErr w:type="spellEnd"/>
+      <w:r>
+        <w:t xml:space="preserve"> blot</w:t>
+      </w:r>
+      <w:r>
+        <w:t xml:space="preserve">s from </w:t>
+      </w:r>
+      <w:proofErr w:type="spellStart"/>
+      <w:r>
+        <w:t>dex</w:t>
+      </w:r>
+      <w:proofErr w:type="spellEnd"/>
+      <w:r>
+        <w:t xml:space="preserve"> </w:t>
+      </w:r>
+      <w:proofErr w:type="spellStart"/>
+      <w:r>
+        <w:t>foll</w:t>
+      </w:r>
+      <w:proofErr w:type="spellEnd"/>
+      <w:r>
+        <w:t xml:space="preserve"> diff in 3T3-L1s spreadsheet</w:t>
+      </w:r>
+    </w:p>
+    <w:p>
+      <w:pPr>
+        <w:pStyle w:val="ListParagraph"/>
+        <w:numPr>
+          <w:ilvl w:val="2"/>
+          <w:numId w:val="14"/>
+        </w:numPr>
+      </w:pPr>
+    </w:p>
+    <w:p>
+      <w:pPr>
+        <w:pStyle w:val="ListParagraph"/>
+        <w:ind w:left="2160"/>
+      </w:pPr>
       <w:bookmarkStart w:id="3" w:name="_GoBack"/>
       <w:bookmarkEnd w:id="3"/>
-    </w:p>
-    <w:p>
-      <w:pPr>
-        <w:pStyle w:val="ListParagraph"/>
-        <w:numPr>
-          <w:ilvl w:val="1"/>
-          <w:numId w:val="14"/>
-        </w:numPr>
-      </w:pPr>
-      <w:r>
-        <w:t>images of western</w:t>
-      </w:r>
-    </w:p>
-    <w:p>
-      <w:pPr>
-        <w:pStyle w:val="ListParagraph"/>
-        <w:numPr>
-          <w:ilvl w:val="2"/>
-          <w:numId w:val="14"/>
-        </w:numPr>
-      </w:pPr>
-      <w:r>
-        <w:t>Harvey&gt;westerns&gt;cell culture&gt;3t3&gt;</w:t>
-      </w:r>
-      <w:proofErr w:type="spellStart"/>
-      <w:r>
-        <w:t>dex</w:t>
-      </w:r>
-      <w:proofErr w:type="spellEnd"/>
-      <w:r>
-        <w:t xml:space="preserve"> studies&gt;2015-12-15 </w:t>
-      </w:r>
-      <w:proofErr w:type="spellStart"/>
-      <w:r>
-        <w:t>dex</w:t>
-      </w:r>
-      <w:proofErr w:type="spellEnd"/>
-      <w:r>
-        <w:t xml:space="preserve"> </w:t>
-      </w:r>
-      <w:proofErr w:type="spellStart"/>
-      <w:r>
-        <w:t>foll</w:t>
-      </w:r>
-      <w:proofErr w:type="spellEnd"/>
-      <w:r>
-        <w:t xml:space="preserve"> diff folder&gt;image</w:t>
-      </w:r>
-    </w:p>
-    <w:p>
-      <w:pPr>
-        <w:pStyle w:val="ListParagraph"/>
-        <w:numPr>
-          <w:ilvl w:val="1"/>
-          <w:numId w:val="14"/>
-        </w:numPr>
-      </w:pPr>
-      <w:r>
-        <w:t>No R script for quantification</w:t>
-      </w:r>
-    </w:p>
-    <w:p>
-      <w:pPr>
-        <w:pStyle w:val="ListParagraph"/>
-        <w:numPr>
-          <w:ilvl w:val="2"/>
-          <w:numId w:val="14"/>
-        </w:numPr>
-      </w:pPr>
-      <w:r>
-        <w:t>Harvey&gt;westerns&gt;cell culture&gt;3t3&gt;</w:t>
-      </w:r>
-      <w:proofErr w:type="spellStart"/>
-      <w:r>
-        <w:t>dex</w:t>
-      </w:r>
-      <w:proofErr w:type="spellEnd"/>
-      <w:r>
-        <w:t xml:space="preserve"> studies&gt;2015-12-15 </w:t>
-      </w:r>
-      <w:proofErr w:type="spellStart"/>
-      <w:r>
-        <w:t>dex</w:t>
-      </w:r>
-      <w:proofErr w:type="spellEnd"/>
-      <w:r>
-        <w:t xml:space="preserve"> </w:t>
-      </w:r>
-      <w:proofErr w:type="spellStart"/>
-      <w:r>
-        <w:t>foll</w:t>
-      </w:r>
-      <w:proofErr w:type="spellEnd"/>
-      <w:r>
-        <w:t xml:space="preserve"> diff spreadsheet</w:t>
-      </w:r>
-    </w:p>
-    <w:p>
-      <w:pPr>
-        <w:pStyle w:val="ListParagraph"/>
-        <w:ind w:left="2160"/>
-      </w:pPr>
     </w:p>
     <w:sectPr>
       <w:pgSz w:w="12240" w:h="15840"/>

</xml_diff>

<commit_message>
Added to stats method and made small edits to manuscript and figure placement doc
</commit_message>
<xml_diff>
--- a/manuscript/Obesity-Glucocorticoids/Placement in manuscript and file location of figures.docx
+++ b/manuscript/Obesity-Glucocorticoids/Placement in manuscript and file location of figures.docx
@@ -1421,6 +1421,77 @@
           <w:numId w:val="14"/>
         </w:numPr>
       </w:pPr>
+    </w:p>
+    <w:p>
+      <w:pPr>
+        <w:pStyle w:val="ListParagraph"/>
+        <w:numPr>
+          <w:ilvl w:val="0"/>
+          <w:numId w:val="14"/>
+        </w:numPr>
+      </w:pPr>
+      <w:r>
+        <w:t>In vivo lipolysis</w:t>
+      </w:r>
+    </w:p>
+    <w:p>
+      <w:pPr>
+        <w:pStyle w:val="ListParagraph"/>
+        <w:numPr>
+          <w:ilvl w:val="1"/>
+          <w:numId w:val="14"/>
+        </w:numPr>
+      </w:pPr>
+      <w:proofErr w:type="spellStart"/>
+      <w:r>
+        <w:t>Rmd</w:t>
+      </w:r>
+      <w:proofErr w:type="spellEnd"/>
+      <w:r>
+        <w:t xml:space="preserve"> file</w:t>
+      </w:r>
+      <w:r>
+        <w:t>s</w:t>
+      </w:r>
+    </w:p>
+    <w:p>
+      <w:pPr>
+        <w:pStyle w:val="ListParagraph"/>
+        <w:numPr>
+          <w:ilvl w:val="2"/>
+          <w:numId w:val="14"/>
+        </w:numPr>
+      </w:pPr>
+      <w:r>
+        <w:t>Harvey&gt;Mouse work&gt; Dexamethasone treatment&gt; cohort A&gt; Lipolysis folder</w:t>
+      </w:r>
+    </w:p>
+    <w:p>
+      <w:pPr>
+        <w:pStyle w:val="ListParagraph"/>
+        <w:numPr>
+          <w:ilvl w:val="1"/>
+          <w:numId w:val="14"/>
+        </w:numPr>
+      </w:pPr>
+      <w:r>
+        <w:t xml:space="preserve">Figures </w:t>
+      </w:r>
+    </w:p>
+    <w:p>
+      <w:pPr>
+        <w:pStyle w:val="ListParagraph"/>
+        <w:numPr>
+          <w:ilvl w:val="2"/>
+          <w:numId w:val="14"/>
+        </w:numPr>
+      </w:pPr>
+      <w:r>
+        <w:t>Harvey&gt;Mouse work&gt; Dexamethasone treatment&gt; cohort A&gt; Lipolysis folder</w:t>
+      </w:r>
+      <w:r>
+        <w:t>&gt; figures folder</w:t>
+      </w:r>
     </w:p>
     <w:p>
       <w:pPr>

</xml_diff>

<commit_message>
Added comments about discussion.
</commit_message>
<xml_diff>
--- a/manuscript/Obesity-Glucocorticoids/Placement in manuscript and file location of figures.docx
+++ b/manuscript/Obesity-Glucocorticoids/Placement in manuscript and file location of figures.docx
@@ -722,10 +722,7 @@
         <w:t xml:space="preserve"> </w:t>
       </w:r>
       <w:r>
-        <w:t>diff followed by dex treatment</w:t>
-      </w:r>
-      <w:r>
-        <w:t>&gt;</w:t>
+        <w:t>diff followed by dex treatment&gt;</w:t>
       </w:r>
       <w:r>
         <w:t xml:space="preserve">2017-06-22 3t3 </w:t>
@@ -886,10 +883,7 @@
         </w:numPr>
       </w:pPr>
       <w:r>
-        <w:t>Harvey&gt;Mouse work&gt; Dexamethasone treatment&gt; cohort A&gt; Lipolysis folder</w:t>
-      </w:r>
-      <w:r>
-        <w:t>&gt; figures folder</w:t>
+        <w:t>Harvey&gt;Mouse work&gt; Dexamethasone treatment&gt; cohort A&gt; Lipolysis folder&gt; figures folder</w:t>
       </w:r>
     </w:p>
     <w:p>
@@ -933,10 +927,7 @@
         </w:numPr>
       </w:pPr>
       <w:r>
-        <w:t>Harvey&gt;Mouse work&gt; Dexamethasone treatment</w:t>
-      </w:r>
-      <w:r>
-        <w:t>&gt; combined NCD HFD&gt;combined glycerol analysis</w:t>
+        <w:t>Harvey&gt;Mouse work&gt; Dexamethasone treatment&gt; combined NCD HFD&gt;combined glycerol analysis</w:t>
       </w:r>
     </w:p>
     <w:p>
@@ -960,10 +951,7 @@
         </w:numPr>
       </w:pPr>
       <w:r>
-        <w:t>Harvey&gt;Mouse work&gt; Dexamethasone treatment&gt; combined NCD HFD&gt;</w:t>
-      </w:r>
-      <w:r>
-        <w:t xml:space="preserve"> Figure folder&gt;glycerol barplot</w:t>
+        <w:t>Harvey&gt;Mouse work&gt; Dexamethasone treatment&gt; combined NCD HFD&gt; Figure folder&gt;glycerol barplot</w:t>
       </w:r>
     </w:p>
     <w:p>
@@ -1003,10 +991,7 @@
       </w:r>
       <w:commentRangeStart w:id="3"/>
       <w:r>
-        <w:t>Mouse work&gt; Dexamethasone treatment&gt; combined NCD HFD&gt;</w:t>
-      </w:r>
-      <w:r>
-        <w:t>combined qPCR analysis</w:t>
+        <w:t>Mouse work&gt; Dexamethasone treatment&gt; combined NCD HFD&gt;combined qPCR analysis</w:t>
       </w:r>
       <w:commentRangeEnd w:id="3"/>
       <w:r>
@@ -1127,16 +1112,19 @@
         </w:numPr>
       </w:pPr>
       <w:r>
-        <w:t xml:space="preserve">Blot figure: </w:t>
-      </w:r>
-      <w:r>
-        <w:t>Harvey&gt;Mouse work&gt; Dexamethasone treatment&gt; combined NCD HFD&gt;</w:t>
-      </w:r>
-      <w:r>
-        <w:t>ATGL mouse blots bargraph.ai</w:t>
+        <w:t>Blot figure: Harvey&gt;Mo</w:t>
       </w:r>
       <w:bookmarkStart w:id="4" w:name="_GoBack"/>
       <w:bookmarkEnd w:id="4"/>
+      <w:r>
+        <w:t>use work&gt; Dexamethasone treatment&gt; combined NCD HFD&gt;ATGL mouse blots bargraph.ai</w:t>
+      </w:r>
+    </w:p>
+    <w:p/>
+    <w:p>
+      <w:r>
+        <w:t>What about the supplementary figures?</w:t>
+      </w:r>
     </w:p>
     <w:sectPr>
       <w:pgSz w:w="12240" w:h="15840"/>
@@ -1168,7 +1156,15 @@
         <w:t xml:space="preserve">it looks like </w:t>
       </w:r>
       <w:r>
-        <w:t>the ITT we are using is from 6 week data</w:t>
+        <w:t xml:space="preserve">the ITT we are using is from </w:t>
+      </w:r>
+      <w:proofErr w:type="gramStart"/>
+      <w:r>
+        <w:t>6 week</w:t>
+      </w:r>
+      <w:proofErr w:type="gramEnd"/>
+      <w:r>
+        <w:t xml:space="preserve"> data</w:t>
       </w:r>
     </w:p>
   </w:comment>

</xml_diff>

<commit_message>
Edits to figure locations
</commit_message>
<xml_diff>
--- a/manuscript/Obesity-Glucocorticoids/Placement in manuscript and file location of figures.docx
+++ b/manuscript/Obesity-Glucocorticoids/Placement in manuscript and file location of figures.docx
@@ -35,12 +35,35 @@
           <w:numId w:val="7"/>
         </w:numPr>
       </w:pPr>
-      <w:r>
-        <w:t>Github&gt;</w:t>
-      </w:r>
-      <w:r>
-        <w:t>CushingAcromegaly study&gt;data&gt;figures&gt;cushing clinical bmi</w:t>
-      </w:r>
+      <w:proofErr w:type="spellStart"/>
+      <w:r>
+        <w:t>Github</w:t>
+      </w:r>
+      <w:proofErr w:type="spellEnd"/>
+      <w:r>
+        <w:t>&gt;</w:t>
+      </w:r>
+      <w:proofErr w:type="spellStart"/>
+      <w:r>
+        <w:t>CushingAcromegaly</w:t>
+      </w:r>
+      <w:proofErr w:type="spellEnd"/>
+      <w:r>
+        <w:t xml:space="preserve"> study&gt;data&gt;figures&gt;</w:t>
+      </w:r>
+      <w:proofErr w:type="spellStart"/>
+      <w:r>
+        <w:t>cushing</w:t>
+      </w:r>
+      <w:proofErr w:type="spellEnd"/>
+      <w:r>
+        <w:t xml:space="preserve"> clinical </w:t>
+      </w:r>
+      <w:proofErr w:type="spellStart"/>
+      <w:r>
+        <w:t>bmi</w:t>
+      </w:r>
+      <w:proofErr w:type="spellEnd"/>
     </w:p>
     <w:p>
       <w:pPr>
@@ -62,12 +85,35 @@
           <w:numId w:val="1"/>
         </w:numPr>
       </w:pPr>
-      <w:r>
-        <w:t>Github&gt;</w:t>
-      </w:r>
-      <w:r>
-        <w:t>CushingAcromegaly study&gt;data&gt;figures&gt;cushing clinical bmi</w:t>
-      </w:r>
+      <w:proofErr w:type="spellStart"/>
+      <w:r>
+        <w:t>Github</w:t>
+      </w:r>
+      <w:proofErr w:type="spellEnd"/>
+      <w:r>
+        <w:t>&gt;</w:t>
+      </w:r>
+      <w:proofErr w:type="spellStart"/>
+      <w:r>
+        <w:t>CushingAcromegaly</w:t>
+      </w:r>
+      <w:proofErr w:type="spellEnd"/>
+      <w:r>
+        <w:t xml:space="preserve"> study&gt;data&gt;figures&gt;</w:t>
+      </w:r>
+      <w:proofErr w:type="spellStart"/>
+      <w:r>
+        <w:t>cushing</w:t>
+      </w:r>
+      <w:proofErr w:type="spellEnd"/>
+      <w:r>
+        <w:t xml:space="preserve"> clinical </w:t>
+      </w:r>
+      <w:proofErr w:type="spellStart"/>
+      <w:r>
+        <w:t>bmi</w:t>
+      </w:r>
+      <w:proofErr w:type="spellEnd"/>
     </w:p>
     <w:p>
       <w:pPr>
@@ -90,7 +136,15 @@
         <w:t xml:space="preserve"> </w:t>
       </w:r>
       <w:r>
-        <w:t>if you want, I don’t love the way it looks but I wanted to keep the vehicle/dex colors the same</w:t>
+        <w:t>if you want, I don’t love the way it looks but I wanted to keep the vehicle/</w:t>
+      </w:r>
+      <w:proofErr w:type="spellStart"/>
+      <w:r>
+        <w:t>dex</w:t>
+      </w:r>
+      <w:proofErr w:type="spellEnd"/>
+      <w:r>
+        <w:t xml:space="preserve"> colors the same</w:t>
       </w:r>
       <w:r>
         <w:t xml:space="preserve"> </w:t>
@@ -105,7 +159,39 @@
         </w:numPr>
       </w:pPr>
       <w:r>
-        <w:t>Harvey&gt;mousework&gt;dex&gt;ncd/hfd combined&gt;study design schematic</w:t>
+        <w:t>Harvey&gt;</w:t>
+      </w:r>
+      <w:proofErr w:type="spellStart"/>
+      <w:r>
+        <w:t>mousework</w:t>
+      </w:r>
+      <w:proofErr w:type="spellEnd"/>
+      <w:r>
+        <w:t>&gt;</w:t>
+      </w:r>
+      <w:proofErr w:type="spellStart"/>
+      <w:r>
+        <w:t>dex</w:t>
+      </w:r>
+      <w:proofErr w:type="spellEnd"/>
+      <w:r>
+        <w:t>&gt;</w:t>
+      </w:r>
+      <w:proofErr w:type="spellStart"/>
+      <w:r>
+        <w:t>ncd</w:t>
+      </w:r>
+      <w:proofErr w:type="spellEnd"/>
+      <w:r>
+        <w:t>/</w:t>
+      </w:r>
+      <w:proofErr w:type="spellStart"/>
+      <w:r>
+        <w:t>hfd</w:t>
+      </w:r>
+      <w:proofErr w:type="spellEnd"/>
+      <w:r>
+        <w:t xml:space="preserve"> combined&gt;study design schematic</w:t>
       </w:r>
     </w:p>
     <w:p>
@@ -129,10 +215,42 @@
         </w:numPr>
       </w:pPr>
       <w:r>
-        <w:t>Harvey&gt;m</w:t>
-      </w:r>
-      <w:r>
-        <w:t>ousework&gt;dex&gt;ncd/hfd combined&gt;ITT&gt;ITT analysis combined</w:t>
+        <w:t>Harvey&gt;</w:t>
+      </w:r>
+      <w:proofErr w:type="spellStart"/>
+      <w:r>
+        <w:t>m</w:t>
+      </w:r>
+      <w:r>
+        <w:t>ousework</w:t>
+      </w:r>
+      <w:proofErr w:type="spellEnd"/>
+      <w:r>
+        <w:t>&gt;</w:t>
+      </w:r>
+      <w:proofErr w:type="spellStart"/>
+      <w:r>
+        <w:t>dex</w:t>
+      </w:r>
+      <w:proofErr w:type="spellEnd"/>
+      <w:r>
+        <w:t>&gt;</w:t>
+      </w:r>
+      <w:proofErr w:type="spellStart"/>
+      <w:r>
+        <w:t>ncd</w:t>
+      </w:r>
+      <w:proofErr w:type="spellEnd"/>
+      <w:r>
+        <w:t>/</w:t>
+      </w:r>
+      <w:proofErr w:type="spellStart"/>
+      <w:r>
+        <w:t>hfd</w:t>
+      </w:r>
+      <w:proofErr w:type="spellEnd"/>
+      <w:r>
+        <w:t xml:space="preserve"> combined&gt;ITT&gt;ITT analysis combined</w:t>
       </w:r>
     </w:p>
     <w:p>
@@ -156,7 +274,15 @@
         </w:numPr>
       </w:pPr>
       <w:r>
-        <w:t>Harvey&gt;mouse work&gt;dex&gt;Qi data</w:t>
+        <w:t>Harvey&gt;mouse work&gt;</w:t>
+      </w:r>
+      <w:proofErr w:type="spellStart"/>
+      <w:r>
+        <w:t>dex</w:t>
+      </w:r>
+      <w:proofErr w:type="spellEnd"/>
+      <w:r>
+        <w:t>&gt;Qi data</w:t>
       </w:r>
       <w:r>
         <w:t>&gt;ITT&gt;</w:t>
@@ -197,7 +323,23 @@
         </w:numPr>
       </w:pPr>
       <w:r>
-        <w:t>Harvey&gt;mousework&gt;dex&gt;Qi data&gt;glucose clamp data&gt;figures</w:t>
+        <w:t>Harvey&gt;</w:t>
+      </w:r>
+      <w:proofErr w:type="spellStart"/>
+      <w:r>
+        <w:t>mousework</w:t>
+      </w:r>
+      <w:proofErr w:type="spellEnd"/>
+      <w:r>
+        <w:t>&gt;</w:t>
+      </w:r>
+      <w:proofErr w:type="spellStart"/>
+      <w:r>
+        <w:t>dex</w:t>
+      </w:r>
+      <w:proofErr w:type="spellEnd"/>
+      <w:r>
+        <w:t>&gt;Qi data&gt;glucose clamp data&gt;figures</w:t>
       </w:r>
     </w:p>
     <w:p>
@@ -227,7 +369,23 @@
         <w:tab/>
       </w:r>
       <w:r>
-        <w:t>&gt;mousework&gt;dex&gt;Qi data&gt;glucose clamp data&gt;figures</w:t>
+        <w:t>&gt;</w:t>
+      </w:r>
+      <w:proofErr w:type="spellStart"/>
+      <w:r>
+        <w:t>mousework</w:t>
+      </w:r>
+      <w:proofErr w:type="spellEnd"/>
+      <w:r>
+        <w:t>&gt;</w:t>
+      </w:r>
+      <w:proofErr w:type="spellStart"/>
+      <w:r>
+        <w:t>dex</w:t>
+      </w:r>
+      <w:proofErr w:type="spellEnd"/>
+      <w:r>
+        <w:t>&gt;Qi data&gt;glucose clamp data&gt;figures</w:t>
       </w:r>
     </w:p>
     <w:p>
@@ -251,7 +409,23 @@
         </w:numPr>
       </w:pPr>
       <w:r>
-        <w:t>Harvey&gt;mousework&gt;dex&gt;Qi data&gt;glucose clamp data&gt;figures</w:t>
+        <w:t>Harvey&gt;</w:t>
+      </w:r>
+      <w:proofErr w:type="spellStart"/>
+      <w:r>
+        <w:t>mousework</w:t>
+      </w:r>
+      <w:proofErr w:type="spellEnd"/>
+      <w:r>
+        <w:t>&gt;</w:t>
+      </w:r>
+      <w:proofErr w:type="spellStart"/>
+      <w:r>
+        <w:t>dex</w:t>
+      </w:r>
+      <w:proofErr w:type="spellEnd"/>
+      <w:r>
+        <w:t>&gt;Qi data&gt;glucose clamp data&gt;figures</w:t>
       </w:r>
     </w:p>
     <w:p>
@@ -324,12 +498,35 @@
           <w:numId w:val="9"/>
         </w:numPr>
       </w:pPr>
-      <w:r>
-        <w:t>Github&gt;</w:t>
-      </w:r>
-      <w:r>
-        <w:t>CushingAcromegaly study&gt;data&gt;figures&gt;cushing clinical bmi</w:t>
-      </w:r>
+      <w:proofErr w:type="spellStart"/>
+      <w:r>
+        <w:t>Github</w:t>
+      </w:r>
+      <w:proofErr w:type="spellEnd"/>
+      <w:r>
+        <w:t>&gt;</w:t>
+      </w:r>
+      <w:proofErr w:type="spellStart"/>
+      <w:r>
+        <w:t>CushingAcromegaly</w:t>
+      </w:r>
+      <w:proofErr w:type="spellEnd"/>
+      <w:r>
+        <w:t xml:space="preserve"> study&gt;data&gt;figures&gt;</w:t>
+      </w:r>
+      <w:proofErr w:type="spellStart"/>
+      <w:r>
+        <w:t>cushing</w:t>
+      </w:r>
+      <w:proofErr w:type="spellEnd"/>
+      <w:r>
+        <w:t xml:space="preserve"> clinical </w:t>
+      </w:r>
+      <w:proofErr w:type="spellStart"/>
+      <w:r>
+        <w:t>bmi</w:t>
+      </w:r>
+      <w:proofErr w:type="spellEnd"/>
     </w:p>
     <w:p>
       <w:pPr>
@@ -357,8 +554,37 @@
       <w:r>
         <w:t xml:space="preserve"> </w:t>
       </w:r>
-      <w:r>
-        <w:t>mousework&gt;dex&gt;ncd/hfd combined&gt;combined liver analysis</w:t>
+      <w:proofErr w:type="spellStart"/>
+      <w:r>
+        <w:t>mousework</w:t>
+      </w:r>
+      <w:proofErr w:type="spellEnd"/>
+      <w:r>
+        <w:t>&gt;</w:t>
+      </w:r>
+      <w:proofErr w:type="spellStart"/>
+      <w:r>
+        <w:t>dex</w:t>
+      </w:r>
+      <w:proofErr w:type="spellEnd"/>
+      <w:r>
+        <w:t>&gt;</w:t>
+      </w:r>
+      <w:proofErr w:type="spellStart"/>
+      <w:r>
+        <w:t>ncd</w:t>
+      </w:r>
+      <w:proofErr w:type="spellEnd"/>
+      <w:r>
+        <w:t>/</w:t>
+      </w:r>
+      <w:proofErr w:type="spellStart"/>
+      <w:r>
+        <w:t>hfd</w:t>
+      </w:r>
+      <w:proofErr w:type="spellEnd"/>
+      <w:r>
+        <w:t xml:space="preserve"> combined&gt;combined liver analysis</w:t>
       </w:r>
     </w:p>
     <w:p>
@@ -382,7 +608,39 @@
         </w:numPr>
       </w:pPr>
       <w:r>
-        <w:t>Harvey&gt;mousework&gt;dex&gt;ncd/hfd combined&gt;histology</w:t>
+        <w:t>Harvey&gt;</w:t>
+      </w:r>
+      <w:proofErr w:type="spellStart"/>
+      <w:r>
+        <w:t>mousework</w:t>
+      </w:r>
+      <w:proofErr w:type="spellEnd"/>
+      <w:r>
+        <w:t>&gt;</w:t>
+      </w:r>
+      <w:proofErr w:type="spellStart"/>
+      <w:r>
+        <w:t>dex</w:t>
+      </w:r>
+      <w:proofErr w:type="spellEnd"/>
+      <w:r>
+        <w:t>&gt;</w:t>
+      </w:r>
+      <w:proofErr w:type="spellStart"/>
+      <w:r>
+        <w:t>ncd</w:t>
+      </w:r>
+      <w:proofErr w:type="spellEnd"/>
+      <w:r>
+        <w:t>/</w:t>
+      </w:r>
+      <w:proofErr w:type="spellStart"/>
+      <w:r>
+        <w:t>hfd</w:t>
+      </w:r>
+      <w:proofErr w:type="spellEnd"/>
+      <w:r>
+        <w:t xml:space="preserve"> combined&gt;histology</w:t>
       </w:r>
       <w:r>
         <w:t>&gt; 2017-01-19&gt;representative images</w:t>
@@ -409,7 +667,31 @@
         </w:numPr>
       </w:pPr>
       <w:r>
-        <w:t>Bridges&gt;mouse work&gt;dex&gt;hfd and dex&gt; livers&gt;mRNA&gt;qPCR analysis/or/figures</w:t>
+        <w:t>Bridges&gt;mouse work&gt;</w:t>
+      </w:r>
+      <w:proofErr w:type="spellStart"/>
+      <w:r>
+        <w:t>dex</w:t>
+      </w:r>
+      <w:proofErr w:type="spellEnd"/>
+      <w:r>
+        <w:t>&gt;</w:t>
+      </w:r>
+      <w:proofErr w:type="spellStart"/>
+      <w:r>
+        <w:t>hfd</w:t>
+      </w:r>
+      <w:proofErr w:type="spellEnd"/>
+      <w:r>
+        <w:t xml:space="preserve"> and </w:t>
+      </w:r>
+      <w:proofErr w:type="spellStart"/>
+      <w:r>
+        <w:t>dex</w:t>
+      </w:r>
+      <w:proofErr w:type="spellEnd"/>
+      <w:r>
+        <w:t>&gt; livers&gt;mRNA&gt;qPCR analysis/or/figures</w:t>
       </w:r>
     </w:p>
     <w:p>
@@ -438,7 +720,39 @@
         </w:numPr>
       </w:pPr>
       <w:r>
-        <w:t>Harvey&gt;mousework&gt;dex&gt;ncd/hfd combined&gt;</w:t>
+        <w:t>Harvey&gt;</w:t>
+      </w:r>
+      <w:proofErr w:type="spellStart"/>
+      <w:r>
+        <w:t>mousework</w:t>
+      </w:r>
+      <w:proofErr w:type="spellEnd"/>
+      <w:r>
+        <w:t>&gt;</w:t>
+      </w:r>
+      <w:proofErr w:type="spellStart"/>
+      <w:r>
+        <w:t>dex</w:t>
+      </w:r>
+      <w:proofErr w:type="spellEnd"/>
+      <w:r>
+        <w:t>&gt;</w:t>
+      </w:r>
+      <w:proofErr w:type="spellStart"/>
+      <w:r>
+        <w:t>ncd</w:t>
+      </w:r>
+      <w:proofErr w:type="spellEnd"/>
+      <w:r>
+        <w:t>/</w:t>
+      </w:r>
+      <w:proofErr w:type="spellStart"/>
+      <w:r>
+        <w:t>hfd</w:t>
+      </w:r>
+      <w:proofErr w:type="spellEnd"/>
+      <w:r>
+        <w:t xml:space="preserve"> combined&gt;</w:t>
       </w:r>
       <w:r>
         <w:t>combined weight analysis</w:t>
@@ -465,7 +779,39 @@
         </w:numPr>
       </w:pPr>
       <w:r>
-        <w:t>Harvey&gt;mousework&gt;dex&gt;ncd/hfd combined&gt;combined weight analysis</w:t>
+        <w:t>Harvey&gt;</w:t>
+      </w:r>
+      <w:proofErr w:type="spellStart"/>
+      <w:r>
+        <w:t>mousework</w:t>
+      </w:r>
+      <w:proofErr w:type="spellEnd"/>
+      <w:r>
+        <w:t>&gt;</w:t>
+      </w:r>
+      <w:proofErr w:type="spellStart"/>
+      <w:r>
+        <w:t>dex</w:t>
+      </w:r>
+      <w:proofErr w:type="spellEnd"/>
+      <w:r>
+        <w:t>&gt;</w:t>
+      </w:r>
+      <w:proofErr w:type="spellStart"/>
+      <w:r>
+        <w:t>ncd</w:t>
+      </w:r>
+      <w:proofErr w:type="spellEnd"/>
+      <w:r>
+        <w:t>/</w:t>
+      </w:r>
+      <w:proofErr w:type="spellStart"/>
+      <w:r>
+        <w:t>hfd</w:t>
+      </w:r>
+      <w:proofErr w:type="spellEnd"/>
+      <w:r>
+        <w:t xml:space="preserve"> combined&gt;combined weight analysis</w:t>
       </w:r>
     </w:p>
     <w:p>
@@ -489,7 +835,39 @@
         </w:numPr>
       </w:pPr>
       <w:r>
-        <w:t>Harvey&gt;mousework&gt;dex&gt;ncd/hfd combined&gt;combined weight analysis</w:t>
+        <w:t>Harvey&gt;</w:t>
+      </w:r>
+      <w:proofErr w:type="spellStart"/>
+      <w:r>
+        <w:t>mousework</w:t>
+      </w:r>
+      <w:proofErr w:type="spellEnd"/>
+      <w:r>
+        <w:t>&gt;</w:t>
+      </w:r>
+      <w:proofErr w:type="spellStart"/>
+      <w:r>
+        <w:t>dex</w:t>
+      </w:r>
+      <w:proofErr w:type="spellEnd"/>
+      <w:r>
+        <w:t>&gt;</w:t>
+      </w:r>
+      <w:proofErr w:type="spellStart"/>
+      <w:r>
+        <w:t>ncd</w:t>
+      </w:r>
+      <w:proofErr w:type="spellEnd"/>
+      <w:r>
+        <w:t>/</w:t>
+      </w:r>
+      <w:proofErr w:type="spellStart"/>
+      <w:r>
+        <w:t>hfd</w:t>
+      </w:r>
+      <w:proofErr w:type="spellEnd"/>
+      <w:r>
+        <w:t xml:space="preserve"> combined&gt;combined weight analysis</w:t>
       </w:r>
     </w:p>
     <w:p>
@@ -513,7 +891,39 @@
         </w:numPr>
       </w:pPr>
       <w:r>
-        <w:t>Harvey&gt;mousework&gt;dex&gt;ncd/hfd combined&gt;tissue weight analysis</w:t>
+        <w:t>Harvey&gt;</w:t>
+      </w:r>
+      <w:proofErr w:type="spellStart"/>
+      <w:r>
+        <w:t>mousework</w:t>
+      </w:r>
+      <w:proofErr w:type="spellEnd"/>
+      <w:r>
+        <w:t>&gt;</w:t>
+      </w:r>
+      <w:proofErr w:type="spellStart"/>
+      <w:r>
+        <w:t>dex</w:t>
+      </w:r>
+      <w:proofErr w:type="spellEnd"/>
+      <w:r>
+        <w:t>&gt;</w:t>
+      </w:r>
+      <w:proofErr w:type="spellStart"/>
+      <w:r>
+        <w:t>ncd</w:t>
+      </w:r>
+      <w:proofErr w:type="spellEnd"/>
+      <w:r>
+        <w:t>/</w:t>
+      </w:r>
+      <w:proofErr w:type="spellStart"/>
+      <w:r>
+        <w:t>hfd</w:t>
+      </w:r>
+      <w:proofErr w:type="spellEnd"/>
+      <w:r>
+        <w:t xml:space="preserve"> combined&gt;tissue weight analysis</w:t>
       </w:r>
     </w:p>
     <w:p>
@@ -550,16 +960,50 @@
       </w:pPr>
       <w:r>
         <w:lastRenderedPageBreak/>
-        <w:t>Excel file</w:t>
-      </w:r>
-      <w:r>
-        <w:t xml:space="preserve"> (may need re-formatting)</w:t>
-      </w:r>
-      <w:r>
-        <w:t>: Harvey&gt;mousework&gt;dex&gt;ncd/hfd combined&gt;</w:t>
-      </w:r>
-      <w:r>
-        <w:t>HFD and older chow dex food</w:t>
+        <w:t>Excel file: Harvey&gt;</w:t>
+      </w:r>
+      <w:proofErr w:type="spellStart"/>
+      <w:r>
+        <w:t>mousework</w:t>
+      </w:r>
+      <w:proofErr w:type="spellEnd"/>
+      <w:r>
+        <w:t>&gt;</w:t>
+      </w:r>
+      <w:proofErr w:type="spellStart"/>
+      <w:r>
+        <w:t>dex</w:t>
+      </w:r>
+      <w:proofErr w:type="spellEnd"/>
+      <w:r>
+        <w:t>&gt;</w:t>
+      </w:r>
+      <w:proofErr w:type="spellStart"/>
+      <w:r>
+        <w:t>ncd</w:t>
+      </w:r>
+      <w:proofErr w:type="spellEnd"/>
+      <w:r>
+        <w:t>/</w:t>
+      </w:r>
+      <w:proofErr w:type="spellStart"/>
+      <w:r>
+        <w:t>hfd</w:t>
+      </w:r>
+      <w:proofErr w:type="spellEnd"/>
+      <w:r>
+        <w:t xml:space="preserve"> combined&gt;</w:t>
+      </w:r>
+      <w:r>
+        <w:t xml:space="preserve">HFD and older chow </w:t>
+      </w:r>
+      <w:proofErr w:type="spellStart"/>
+      <w:r>
+        <w:t>dex</w:t>
+      </w:r>
+      <w:proofErr w:type="spellEnd"/>
+      <w:r>
+        <w:t xml:space="preserve"> food</w:t>
       </w:r>
     </w:p>
     <w:p>
@@ -576,7 +1020,15 @@
         </w:numPr>
       </w:pPr>
       <w:r>
-        <w:t xml:space="preserve">3T3-L1 reduced tg </w:t>
+        <w:t xml:space="preserve">3T3-L1 reduced </w:t>
+      </w:r>
+      <w:proofErr w:type="spellStart"/>
+      <w:r>
+        <w:t>tg</w:t>
+      </w:r>
+      <w:proofErr w:type="spellEnd"/>
+      <w:r>
+        <w:t xml:space="preserve"> </w:t>
       </w:r>
     </w:p>
     <w:p>
@@ -612,8 +1064,37 @@
         </w:numPr>
       </w:pPr>
       <w:r>
-        <w:t>Excel file cell tg: Harvey&gt;assays&gt;tg assays&gt;combined data for cont dex</w:t>
-      </w:r>
+        <w:t xml:space="preserve">Excel file cell </w:t>
+      </w:r>
+      <w:proofErr w:type="spellStart"/>
+      <w:r>
+        <w:t>tg</w:t>
+      </w:r>
+      <w:proofErr w:type="spellEnd"/>
+      <w:r>
+        <w:t>: Harvey&gt;assays&gt;</w:t>
+      </w:r>
+      <w:proofErr w:type="spellStart"/>
+      <w:r>
+        <w:t>tg</w:t>
+      </w:r>
+      <w:proofErr w:type="spellEnd"/>
+      <w:r>
+        <w:t xml:space="preserve"> assays&gt;combined data for </w:t>
+      </w:r>
+      <w:proofErr w:type="spellStart"/>
+      <w:r>
+        <w:t>cont</w:t>
+      </w:r>
+      <w:proofErr w:type="spellEnd"/>
+      <w:r>
+        <w:t xml:space="preserve"> </w:t>
+      </w:r>
+      <w:proofErr w:type="spellStart"/>
+      <w:r>
+        <w:t>dex</w:t>
+      </w:r>
+      <w:proofErr w:type="spellEnd"/>
     </w:p>
     <w:p>
       <w:pPr>
@@ -662,10 +1143,34 @@
         <w:t>Excel file media glycerol: Har</w:t>
       </w:r>
       <w:r>
-        <w:t xml:space="preserve">vey&gt;assays&gt;tg assays&gt;2017-05-16 </w:t>
-      </w:r>
-      <w:r>
-        <w:t>3t3-l1 lipolysis dex foll. Diff.</w:t>
+        <w:t>vey&gt;assays&gt;</w:t>
+      </w:r>
+      <w:proofErr w:type="spellStart"/>
+      <w:r>
+        <w:t>tg</w:t>
+      </w:r>
+      <w:proofErr w:type="spellEnd"/>
+      <w:r>
+        <w:t xml:space="preserve"> assays&gt;2017-05-16 </w:t>
+      </w:r>
+      <w:r>
+        <w:t xml:space="preserve">3t3-l1 lipolysis </w:t>
+      </w:r>
+      <w:proofErr w:type="spellStart"/>
+      <w:r>
+        <w:t>dex</w:t>
+      </w:r>
+      <w:proofErr w:type="spellEnd"/>
+      <w:r>
+        <w:t xml:space="preserve"> </w:t>
+      </w:r>
+      <w:proofErr w:type="spellStart"/>
+      <w:r>
+        <w:t>foll</w:t>
+      </w:r>
+      <w:proofErr w:type="spellEnd"/>
+      <w:r>
+        <w:t>. Diff.</w:t>
       </w:r>
     </w:p>
     <w:p>
@@ -704,7 +1209,15 @@
         </w:numPr>
       </w:pPr>
       <w:r>
-        <w:t>Excel file Harvey&gt;cell culture&gt;3T3-L1 adipocytes&gt;3T3L1 studies&gt;diff followed by dex treatment&gt; 2015-07-17 lipolysis genes</w:t>
+        <w:t xml:space="preserve">Excel file Harvey&gt;cell culture&gt;3T3-L1 adipocytes&gt;3T3L1 studies&gt;diff followed by </w:t>
+      </w:r>
+      <w:proofErr w:type="spellStart"/>
+      <w:r>
+        <w:t>dex</w:t>
+      </w:r>
+      <w:proofErr w:type="spellEnd"/>
+      <w:r>
+        <w:t xml:space="preserve"> treatment&gt; 2015-07-17 lipolysis genes</w:t>
       </w:r>
     </w:p>
     <w:p>
@@ -722,7 +1235,15 @@
         <w:t xml:space="preserve"> </w:t>
       </w:r>
       <w:r>
-        <w:t>diff followed by dex treatment&gt;</w:t>
+        <w:t xml:space="preserve">diff followed by </w:t>
+      </w:r>
+      <w:proofErr w:type="spellStart"/>
+      <w:r>
+        <w:t>dex</w:t>
+      </w:r>
+      <w:proofErr w:type="spellEnd"/>
+      <w:r>
+        <w:t xml:space="preserve"> treatment&gt;</w:t>
       </w:r>
       <w:r>
         <w:t xml:space="preserve">2017-06-22 3t3 </w:t>
@@ -772,7 +1293,31 @@
         </w:numPr>
       </w:pPr>
       <w:r>
-        <w:t>Harvey&gt;westerns&gt;cell culture&gt;3t3&gt;dex studies&gt;2015-12-15 dex foll diff folder&gt;image</w:t>
+        <w:t>Harvey&gt;westerns&gt;cell culture&gt;3t3&gt;</w:t>
+      </w:r>
+      <w:proofErr w:type="spellStart"/>
+      <w:r>
+        <w:t>dex</w:t>
+      </w:r>
+      <w:proofErr w:type="spellEnd"/>
+      <w:r>
+        <w:t xml:space="preserve"> studies&gt;2015-12-15 </w:t>
+      </w:r>
+      <w:proofErr w:type="spellStart"/>
+      <w:r>
+        <w:t>dex</w:t>
+      </w:r>
+      <w:proofErr w:type="spellEnd"/>
+      <w:r>
+        <w:t xml:space="preserve"> </w:t>
+      </w:r>
+      <w:proofErr w:type="spellStart"/>
+      <w:r>
+        <w:t>foll</w:t>
+      </w:r>
+      <w:proofErr w:type="spellEnd"/>
+      <w:r>
+        <w:t xml:space="preserve"> diff folder&gt;image</w:t>
       </w:r>
       <w:r>
         <w:t>s</w:t>
@@ -799,16 +1344,64 @@
         </w:numPr>
       </w:pPr>
       <w:r>
-        <w:t xml:space="preserve">Harvey&gt;westerns&gt;cell culture&gt;3t3&gt;dex studies&gt;2015-12-15 dex foll diff </w:t>
+        <w:t>Harvey&gt;westerns&gt;cell culture&gt;3t3&gt;</w:t>
+      </w:r>
+      <w:proofErr w:type="spellStart"/>
+      <w:r>
+        <w:t>dex</w:t>
+      </w:r>
+      <w:proofErr w:type="spellEnd"/>
+      <w:r>
+        <w:t xml:space="preserve"> studies&gt;2015-12-15 </w:t>
+      </w:r>
+      <w:proofErr w:type="spellStart"/>
+      <w:r>
+        <w:t>dex</w:t>
+      </w:r>
+      <w:proofErr w:type="spellEnd"/>
+      <w:r>
+        <w:t xml:space="preserve"> </w:t>
+      </w:r>
+      <w:proofErr w:type="spellStart"/>
+      <w:r>
+        <w:t>foll</w:t>
+      </w:r>
+      <w:proofErr w:type="spellEnd"/>
+      <w:r>
+        <w:t xml:space="preserve"> diff </w:t>
       </w:r>
       <w:r>
         <w:t>folder&gt;</w:t>
       </w:r>
       <w:r>
-        <w:t xml:space="preserve"> 2015-12-15 ATGL /gapdh blot</w:t>
-      </w:r>
-      <w:r>
-        <w:t>s from dex foll diff in 3T3-L1s spreadsheet</w:t>
+        <w:t xml:space="preserve"> 2015-12-15 ATGL /</w:t>
+      </w:r>
+      <w:proofErr w:type="spellStart"/>
+      <w:r>
+        <w:t>gapdh</w:t>
+      </w:r>
+      <w:proofErr w:type="spellEnd"/>
+      <w:r>
+        <w:t xml:space="preserve"> blot</w:t>
+      </w:r>
+      <w:r>
+        <w:t xml:space="preserve">s from </w:t>
+      </w:r>
+      <w:proofErr w:type="spellStart"/>
+      <w:r>
+        <w:t>dex</w:t>
+      </w:r>
+      <w:proofErr w:type="spellEnd"/>
+      <w:r>
+        <w:t xml:space="preserve"> </w:t>
+      </w:r>
+      <w:proofErr w:type="spellStart"/>
+      <w:r>
+        <w:t>foll</w:t>
+      </w:r>
+      <w:proofErr w:type="spellEnd"/>
+      <w:r>
+        <w:t xml:space="preserve"> diff in 3T3-L1s spreadsheet</w:t>
       </w:r>
     </w:p>
     <w:p>
@@ -843,8 +1436,13 @@
           <w:numId w:val="14"/>
         </w:numPr>
       </w:pPr>
-      <w:r>
-        <w:t>Rmd file</w:t>
+      <w:proofErr w:type="spellStart"/>
+      <w:r>
+        <w:t>Rmd</w:t>
+      </w:r>
+      <w:proofErr w:type="spellEnd"/>
+      <w:r>
+        <w:t xml:space="preserve"> file</w:t>
       </w:r>
       <w:r>
         <w:t>s</w:t>
@@ -887,6 +1485,49 @@
       </w:r>
     </w:p>
     <w:p>
+      <w:pPr>
+        <w:pStyle w:val="ListParagraph"/>
+        <w:numPr>
+          <w:ilvl w:val="0"/>
+          <w:numId w:val="14"/>
+        </w:numPr>
+      </w:pPr>
+      <w:proofErr w:type="gramStart"/>
+      <w:r>
+        <w:t>12 week</w:t>
+      </w:r>
+      <w:proofErr w:type="gramEnd"/>
+      <w:r>
+        <w:t xml:space="preserve"> mRNA transcripts</w:t>
+      </w:r>
+    </w:p>
+    <w:p>
+      <w:pPr>
+        <w:pStyle w:val="ListParagraph"/>
+        <w:numPr>
+          <w:ilvl w:val="0"/>
+          <w:numId w:val="20"/>
+        </w:numPr>
+      </w:pPr>
+      <w:r>
+        <w:t>No R script</w:t>
+      </w:r>
+    </w:p>
+    <w:p>
+      <w:pPr>
+        <w:pStyle w:val="ListParagraph"/>
+        <w:numPr>
+          <w:ilvl w:val="0"/>
+          <w:numId w:val="20"/>
+        </w:numPr>
+      </w:pPr>
+      <w:r>
+        <w:t>Excel file:</w:t>
+      </w:r>
+      <w:bookmarkStart w:id="3" w:name="_GoBack"/>
+      <w:bookmarkEnd w:id="3"/>
+    </w:p>
+    <w:p>
       <w:r>
         <w:t xml:space="preserve">Figure 5: In Vivo lipolysis in </w:t>
       </w:r>
@@ -914,8 +1555,13 @@
           <w:numId w:val="17"/>
         </w:numPr>
       </w:pPr>
-      <w:r>
-        <w:t>Rmd files</w:t>
+      <w:proofErr w:type="spellStart"/>
+      <w:r>
+        <w:t>Rmd</w:t>
+      </w:r>
+      <w:proofErr w:type="spellEnd"/>
+      <w:r>
+        <w:t xml:space="preserve"> files</w:t>
       </w:r>
     </w:p>
     <w:p>
@@ -951,8 +1597,13 @@
         </w:numPr>
       </w:pPr>
       <w:r>
-        <w:t>Harvey&gt;Mouse work&gt; Dexamethasone treatment&gt; combined NCD HFD&gt; Figure folder&gt;glycerol barplot</w:t>
-      </w:r>
+        <w:t xml:space="preserve">Harvey&gt;Mouse work&gt; Dexamethasone treatment&gt; combined NCD HFD&gt; Figure folder&gt;glycerol </w:t>
+      </w:r>
+      <w:proofErr w:type="spellStart"/>
+      <w:r>
+        <w:t>barplot</w:t>
+      </w:r>
+      <w:proofErr w:type="spellEnd"/>
     </w:p>
     <w:p>
       <w:pPr>
@@ -974,8 +1625,13 @@
           <w:numId w:val="17"/>
         </w:numPr>
       </w:pPr>
-      <w:r>
-        <w:t>Rmd files</w:t>
+      <w:proofErr w:type="spellStart"/>
+      <w:r>
+        <w:t>Rmd</w:t>
+      </w:r>
+      <w:proofErr w:type="spellEnd"/>
+      <w:r>
+        <w:t xml:space="preserve"> files</w:t>
       </w:r>
     </w:p>
     <w:p>
@@ -989,16 +1645,16 @@
       <w:r>
         <w:t>Harvey&gt;</w:t>
       </w:r>
-      <w:commentRangeStart w:id="3"/>
+      <w:commentRangeStart w:id="4"/>
       <w:r>
         <w:t>Mouse work&gt; Dexamethasone treatment&gt; combined NCD HFD&gt;combined qPCR analysis</w:t>
       </w:r>
-      <w:commentRangeEnd w:id="3"/>
+      <w:commentRangeEnd w:id="4"/>
       <w:r>
         <w:rPr>
           <w:rStyle w:val="CommentReference"/>
         </w:rPr>
-        <w:commentReference w:id="3"/>
+        <w:commentReference w:id="4"/>
       </w:r>
     </w:p>
     <w:p>
@@ -1025,7 +1681,15 @@
         <w:t>Harvey&gt;Mouse work&gt; Dexamethasone treatment&gt; combined NCD HFD&gt; Figure folder</w:t>
       </w:r>
       <w:r>
-        <w:t xml:space="preserve"> (not figureS folder)</w:t>
+        <w:t xml:space="preserve"> (not </w:t>
+      </w:r>
+      <w:proofErr w:type="spellStart"/>
+      <w:r>
+        <w:t>figureS</w:t>
+      </w:r>
+      <w:proofErr w:type="spellEnd"/>
+      <w:r>
+        <w:t xml:space="preserve"> folder)</w:t>
       </w:r>
       <w:r>
         <w:t>&gt;</w:t>
@@ -1034,8 +1698,13 @@
         <w:t xml:space="preserve"> </w:t>
       </w:r>
       <w:r>
-        <w:t>pnpla2 barplot</w:t>
-      </w:r>
+        <w:t xml:space="preserve">pnpla2 </w:t>
+      </w:r>
+      <w:proofErr w:type="spellStart"/>
+      <w:r>
+        <w:t>barplot</w:t>
+      </w:r>
+      <w:proofErr w:type="spellEnd"/>
     </w:p>
     <w:p>
       <w:pPr>
@@ -1057,9 +1726,11 @@
           <w:numId w:val="17"/>
         </w:numPr>
       </w:pPr>
+      <w:proofErr w:type="spellStart"/>
       <w:r>
         <w:t>Rmd</w:t>
       </w:r>
+      <w:proofErr w:type="spellEnd"/>
     </w:p>
     <w:p>
       <w:pPr>
@@ -1112,12 +1783,7 @@
         </w:numPr>
       </w:pPr>
       <w:r>
-        <w:t>Blot figure: Harvey&gt;Mo</w:t>
-      </w:r>
-      <w:bookmarkStart w:id="4" w:name="_GoBack"/>
-      <w:bookmarkEnd w:id="4"/>
-      <w:r>
-        <w:t>use work&gt; Dexamethasone treatment&gt; combined NCD HFD&gt;ATGL mouse blots bargraph.ai</w:t>
+        <w:t>Blot figure: Harvey&gt;Mouse work&gt; Dexamethasone treatment&gt; combined NCD HFD&gt;ATGL mouse blots bargraph.ai</w:t>
       </w:r>
     </w:p>
     <w:p/>
@@ -1180,7 +1846,31 @@
         <w:annotationRef/>
       </w:r>
       <w:r>
-        <w:t>Do we want to present as ug/ul or ug/well?</w:t>
+        <w:t xml:space="preserve">Do we want to present as </w:t>
+      </w:r>
+      <w:proofErr w:type="spellStart"/>
+      <w:r>
+        <w:t>ug</w:t>
+      </w:r>
+      <w:proofErr w:type="spellEnd"/>
+      <w:r>
+        <w:t>/</w:t>
+      </w:r>
+      <w:proofErr w:type="spellStart"/>
+      <w:r>
+        <w:t>ul</w:t>
+      </w:r>
+      <w:proofErr w:type="spellEnd"/>
+      <w:r>
+        <w:t xml:space="preserve"> or </w:t>
+      </w:r>
+      <w:proofErr w:type="spellStart"/>
+      <w:r>
+        <w:t>ug</w:t>
+      </w:r>
+      <w:proofErr w:type="spellEnd"/>
+      <w:r>
+        <w:t>/well?</w:t>
       </w:r>
     </w:p>
   </w:comment>
@@ -1200,7 +1890,7 @@
       </w:r>
     </w:p>
   </w:comment>
-  <w:comment w:id="3" w:author="Microsoft Office User" w:date="2017-07-14T15:47:00Z" w:initials="Office">
+  <w:comment w:id="4" w:author="Microsoft Office User" w:date="2017-07-14T15:47:00Z" w:initials="Office">
     <w:p>
       <w:pPr>
         <w:pStyle w:val="CommentText"/>
@@ -2089,6 +2779,119 @@
     </w:lvl>
   </w:abstractNum>
   <w:abstractNum w:abstractNumId="9">
+    <w:nsid w:val="2A5372EF"/>
+    <w:multiLevelType w:val="hybridMultilevel"/>
+    <w:tmpl w:val="1D78C76C"/>
+    <w:lvl w:ilvl="0" w:tplc="04090001">
+      <w:start w:val="1"/>
+      <w:numFmt w:val="bullet"/>
+      <w:lvlText w:val=""/>
+      <w:lvlJc w:val="left"/>
+      <w:pPr>
+        <w:ind w:left="1440" w:hanging="360"/>
+      </w:pPr>
+      <w:rPr>
+        <w:rFonts w:ascii="Symbol" w:hAnsi="Symbol" w:hint="default"/>
+      </w:rPr>
+    </w:lvl>
+    <w:lvl w:ilvl="1" w:tplc="04090003" w:tentative="1">
+      <w:start w:val="1"/>
+      <w:numFmt w:val="bullet"/>
+      <w:lvlText w:val="o"/>
+      <w:lvlJc w:val="left"/>
+      <w:pPr>
+        <w:ind w:left="2160" w:hanging="360"/>
+      </w:pPr>
+      <w:rPr>
+        <w:rFonts w:ascii="Courier New" w:hAnsi="Courier New" w:cs="Courier New" w:hint="default"/>
+      </w:rPr>
+    </w:lvl>
+    <w:lvl w:ilvl="2" w:tplc="04090005" w:tentative="1">
+      <w:start w:val="1"/>
+      <w:numFmt w:val="bullet"/>
+      <w:lvlText w:val=""/>
+      <w:lvlJc w:val="left"/>
+      <w:pPr>
+        <w:ind w:left="2880" w:hanging="360"/>
+      </w:pPr>
+      <w:rPr>
+        <w:rFonts w:ascii="Wingdings" w:hAnsi="Wingdings" w:hint="default"/>
+      </w:rPr>
+    </w:lvl>
+    <w:lvl w:ilvl="3" w:tplc="04090001" w:tentative="1">
+      <w:start w:val="1"/>
+      <w:numFmt w:val="bullet"/>
+      <w:lvlText w:val=""/>
+      <w:lvlJc w:val="left"/>
+      <w:pPr>
+        <w:ind w:left="3600" w:hanging="360"/>
+      </w:pPr>
+      <w:rPr>
+        <w:rFonts w:ascii="Symbol" w:hAnsi="Symbol" w:hint="default"/>
+      </w:rPr>
+    </w:lvl>
+    <w:lvl w:ilvl="4" w:tplc="04090003" w:tentative="1">
+      <w:start w:val="1"/>
+      <w:numFmt w:val="bullet"/>
+      <w:lvlText w:val="o"/>
+      <w:lvlJc w:val="left"/>
+      <w:pPr>
+        <w:ind w:left="4320" w:hanging="360"/>
+      </w:pPr>
+      <w:rPr>
+        <w:rFonts w:ascii="Courier New" w:hAnsi="Courier New" w:cs="Courier New" w:hint="default"/>
+      </w:rPr>
+    </w:lvl>
+    <w:lvl w:ilvl="5" w:tplc="04090005" w:tentative="1">
+      <w:start w:val="1"/>
+      <w:numFmt w:val="bullet"/>
+      <w:lvlText w:val=""/>
+      <w:lvlJc w:val="left"/>
+      <w:pPr>
+        <w:ind w:left="5040" w:hanging="360"/>
+      </w:pPr>
+      <w:rPr>
+        <w:rFonts w:ascii="Wingdings" w:hAnsi="Wingdings" w:hint="default"/>
+      </w:rPr>
+    </w:lvl>
+    <w:lvl w:ilvl="6" w:tplc="04090001" w:tentative="1">
+      <w:start w:val="1"/>
+      <w:numFmt w:val="bullet"/>
+      <w:lvlText w:val=""/>
+      <w:lvlJc w:val="left"/>
+      <w:pPr>
+        <w:ind w:left="5760" w:hanging="360"/>
+      </w:pPr>
+      <w:rPr>
+        <w:rFonts w:ascii="Symbol" w:hAnsi="Symbol" w:hint="default"/>
+      </w:rPr>
+    </w:lvl>
+    <w:lvl w:ilvl="7" w:tplc="04090003" w:tentative="1">
+      <w:start w:val="1"/>
+      <w:numFmt w:val="bullet"/>
+      <w:lvlText w:val="o"/>
+      <w:lvlJc w:val="left"/>
+      <w:pPr>
+        <w:ind w:left="6480" w:hanging="360"/>
+      </w:pPr>
+      <w:rPr>
+        <w:rFonts w:ascii="Courier New" w:hAnsi="Courier New" w:cs="Courier New" w:hint="default"/>
+      </w:rPr>
+    </w:lvl>
+    <w:lvl w:ilvl="8" w:tplc="04090005" w:tentative="1">
+      <w:start w:val="1"/>
+      <w:numFmt w:val="bullet"/>
+      <w:lvlText w:val=""/>
+      <w:lvlJc w:val="left"/>
+      <w:pPr>
+        <w:ind w:left="7200" w:hanging="360"/>
+      </w:pPr>
+      <w:rPr>
+        <w:rFonts w:ascii="Wingdings" w:hAnsi="Wingdings" w:hint="default"/>
+      </w:rPr>
+    </w:lvl>
+  </w:abstractNum>
+  <w:abstractNum w:abstractNumId="10">
     <w:nsid w:val="35165D36"/>
     <w:multiLevelType w:val="hybridMultilevel"/>
     <w:tmpl w:val="F858EDEC"/>
@@ -2177,7 +2980,7 @@
       </w:pPr>
     </w:lvl>
   </w:abstractNum>
-  <w:abstractNum w:abstractNumId="10">
+  <w:abstractNum w:abstractNumId="11">
     <w:nsid w:val="35291343"/>
     <w:multiLevelType w:val="hybridMultilevel"/>
     <w:tmpl w:val="7BA61966"/>
@@ -2266,7 +3069,7 @@
       </w:pPr>
     </w:lvl>
   </w:abstractNum>
-  <w:abstractNum w:abstractNumId="11">
+  <w:abstractNum w:abstractNumId="12">
     <w:nsid w:val="45D52F08"/>
     <w:multiLevelType w:val="hybridMultilevel"/>
     <w:tmpl w:val="E1762392"/>
@@ -2379,7 +3182,7 @@
       </w:rPr>
     </w:lvl>
   </w:abstractNum>
-  <w:abstractNum w:abstractNumId="12">
+  <w:abstractNum w:abstractNumId="13">
     <w:nsid w:val="4CCA270F"/>
     <w:multiLevelType w:val="hybridMultilevel"/>
     <w:tmpl w:val="8884AA66"/>
@@ -2492,7 +3295,7 @@
       </w:rPr>
     </w:lvl>
   </w:abstractNum>
-  <w:abstractNum w:abstractNumId="13">
+  <w:abstractNum w:abstractNumId="14">
     <w:nsid w:val="51D22F87"/>
     <w:multiLevelType w:val="hybridMultilevel"/>
     <w:tmpl w:val="75E671F2"/>
@@ -2581,7 +3384,7 @@
       </w:pPr>
     </w:lvl>
   </w:abstractNum>
-  <w:abstractNum w:abstractNumId="14">
+  <w:abstractNum w:abstractNumId="15">
     <w:nsid w:val="5DAA7BF7"/>
     <w:multiLevelType w:val="hybridMultilevel"/>
     <w:tmpl w:val="11A43E70"/>
@@ -2673,7 +3476,7 @@
       </w:pPr>
     </w:lvl>
   </w:abstractNum>
-  <w:abstractNum w:abstractNumId="15">
+  <w:abstractNum w:abstractNumId="16">
     <w:nsid w:val="646C4E19"/>
     <w:multiLevelType w:val="hybridMultilevel"/>
     <w:tmpl w:val="7B1ECEB0"/>
@@ -2765,7 +3568,7 @@
       </w:pPr>
     </w:lvl>
   </w:abstractNum>
-  <w:abstractNum w:abstractNumId="16">
+  <w:abstractNum w:abstractNumId="17">
     <w:nsid w:val="743C020A"/>
     <w:multiLevelType w:val="hybridMultilevel"/>
     <w:tmpl w:val="0E5C212E"/>
@@ -2854,7 +3657,7 @@
       </w:pPr>
     </w:lvl>
   </w:abstractNum>
-  <w:abstractNum w:abstractNumId="17">
+  <w:abstractNum w:abstractNumId="18">
     <w:nsid w:val="75452076"/>
     <w:multiLevelType w:val="hybridMultilevel"/>
     <w:tmpl w:val="E3E4232A"/>
@@ -2943,7 +3746,7 @@
       </w:pPr>
     </w:lvl>
   </w:abstractNum>
-  <w:abstractNum w:abstractNumId="18">
+  <w:abstractNum w:abstractNumId="19">
     <w:nsid w:val="7AF148A9"/>
     <w:multiLevelType w:val="hybridMultilevel"/>
     <w:tmpl w:val="45A66656"/>
@@ -3036,7 +3839,7 @@
     </w:lvl>
   </w:abstractNum>
   <w:num w:numId="1">
-    <w:abstractNumId w:val="14"/>
+    <w:abstractNumId w:val="15"/>
   </w:num>
   <w:num w:numId="2">
     <w:abstractNumId w:val="3"/>
@@ -3048,40 +3851,40 @@
     <w:abstractNumId w:val="1"/>
   </w:num>
   <w:num w:numId="5">
-    <w:abstractNumId w:val="9"/>
+    <w:abstractNumId w:val="10"/>
   </w:num>
   <w:num w:numId="6">
     <w:abstractNumId w:val="2"/>
   </w:num>
   <w:num w:numId="7">
-    <w:abstractNumId w:val="12"/>
+    <w:abstractNumId w:val="13"/>
   </w:num>
   <w:num w:numId="8">
     <w:abstractNumId w:val="5"/>
   </w:num>
   <w:num w:numId="9">
-    <w:abstractNumId w:val="15"/>
+    <w:abstractNumId w:val="16"/>
   </w:num>
   <w:num w:numId="10">
-    <w:abstractNumId w:val="16"/>
+    <w:abstractNumId w:val="17"/>
   </w:num>
   <w:num w:numId="11">
-    <w:abstractNumId w:val="18"/>
+    <w:abstractNumId w:val="19"/>
   </w:num>
   <w:num w:numId="12">
-    <w:abstractNumId w:val="11"/>
+    <w:abstractNumId w:val="12"/>
   </w:num>
   <w:num w:numId="13">
-    <w:abstractNumId w:val="10"/>
+    <w:abstractNumId w:val="11"/>
   </w:num>
   <w:num w:numId="14">
     <w:abstractNumId w:val="8"/>
   </w:num>
   <w:num w:numId="15">
-    <w:abstractNumId w:val="13"/>
+    <w:abstractNumId w:val="14"/>
   </w:num>
   <w:num w:numId="16">
-    <w:abstractNumId w:val="17"/>
+    <w:abstractNumId w:val="18"/>
   </w:num>
   <w:num w:numId="17">
     <w:abstractNumId w:val="4"/>
@@ -3091,6 +3894,9 @@
   </w:num>
   <w:num w:numId="19">
     <w:abstractNumId w:val="6"/>
+  </w:num>
+  <w:num w:numId="20">
+    <w:abstractNumId w:val="9"/>
   </w:num>
 </w:numbering>
 </file>

</xml_diff>

<commit_message>
Added file location for figure 4f
</commit_message>
<xml_diff>
--- a/manuscript/Obesity-Glucocorticoids/Placement in manuscript and file location of figures.docx
+++ b/manuscript/Obesity-Glucocorticoids/Placement in manuscript and file location of figures.docx
@@ -1524,8 +1524,41 @@
       <w:r>
         <w:t>Excel file:</w:t>
       </w:r>
+      <w:r>
+        <w:t xml:space="preserve"> </w:t>
+      </w:r>
+      <w:r>
+        <w:t>Harvey&gt;Mouse work&gt; Dexamethasone treatment&gt; cohort A</w:t>
+      </w:r>
+      <w:r>
+        <w:t>&gt;lipolysis folder&gt;</w:t>
+      </w:r>
+      <w:r>
+        <w:t xml:space="preserve"> 2016-08-25 152316 </w:t>
+      </w:r>
+      <w:proofErr w:type="spellStart"/>
+      <w:r>
+        <w:t>Dex</w:t>
+      </w:r>
+      <w:proofErr w:type="spellEnd"/>
+      <w:r>
+        <w:t xml:space="preserve"> cohort A lipolysis </w:t>
+      </w:r>
+      <w:proofErr w:type="spellStart"/>
+      <w:r>
+        <w:t>Iwat</w:t>
+      </w:r>
+      <w:proofErr w:type="spellEnd"/>
+      <w:r>
+        <w:t xml:space="preserve"> </w:t>
+      </w:r>
+      <w:proofErr w:type="spellStart"/>
+      <w:r>
+        <w:t>qpcr</w:t>
+      </w:r>
       <w:bookmarkStart w:id="3" w:name="_GoBack"/>
       <w:bookmarkEnd w:id="3"/>
+      <w:proofErr w:type="spellEnd"/>
     </w:p>
     <w:p>
       <w:r>

</xml_diff>

<commit_message>
Added data and text about glycerol analysis from 3T3-L1 adipocytes
</commit_message>
<xml_diff>
--- a/manuscript/Obesity-Glucocorticoids/Placement in manuscript and file location of figures.docx
+++ b/manuscript/Obesity-Glucocorticoids/Placement in manuscript and file location of figures.docx
@@ -958,8 +958,6 @@
           <w:numId w:val="12"/>
         </w:numPr>
       </w:pPr>
-      <w:bookmarkStart w:id="1" w:name="_GoBack"/>
-      <w:bookmarkEnd w:id="1"/>
       <w:r>
         <w:lastRenderedPageBreak/>
         <w:t>Excel file: Harvey&gt;</w:t>
@@ -1021,6 +1019,7 @@
           <w:numId w:val="14"/>
         </w:numPr>
       </w:pPr>
+      <w:commentRangeStart w:id="1"/>
       <w:r>
         <w:t xml:space="preserve">3T3-L1 reduced </w:t>
       </w:r>
@@ -1098,6 +1097,7 @@
       </w:r>
       <w:proofErr w:type="spellEnd"/>
     </w:p>
+    <w:commentRangeEnd w:id="1"/>
     <w:p>
       <w:pPr>
         <w:pStyle w:val="ListParagraph"/>
@@ -1106,6 +1106,12 @@
           <w:numId w:val="14"/>
         </w:numPr>
       </w:pPr>
+      <w:r>
+        <w:rPr>
+          <w:rStyle w:val="CommentReference"/>
+        </w:rPr>
+        <w:commentReference w:id="1"/>
+      </w:r>
       <w:r>
         <w:t xml:space="preserve">3T3-L1 increased media </w:t>
       </w:r>
@@ -1282,6 +1288,7 @@
           <w:numId w:val="14"/>
         </w:numPr>
       </w:pPr>
+      <w:commentRangeStart w:id="4"/>
       <w:r>
         <w:t>images of western</w:t>
       </w:r>
@@ -1406,6 +1413,7 @@
         <w:t xml:space="preserve"> diff in 3T3-L1s spreadsheet</w:t>
       </w:r>
     </w:p>
+    <w:commentRangeEnd w:id="4"/>
     <w:p>
       <w:pPr>
         <w:pStyle w:val="ListParagraph"/>
@@ -1414,277 +1422,285 @@
           <w:numId w:val="14"/>
         </w:numPr>
       </w:pPr>
-    </w:p>
-    <w:p>
-      <w:pPr>
-        <w:pStyle w:val="ListParagraph"/>
-        <w:numPr>
-          <w:ilvl w:val="0"/>
-          <w:numId w:val="14"/>
-        </w:numPr>
-      </w:pPr>
-      <w:r>
-        <w:t>In vivo lipolysis</w:t>
-      </w:r>
-      <w:r>
-        <w:t xml:space="preserve"> in chow-fed mice</w:t>
-      </w:r>
-    </w:p>
-    <w:p>
-      <w:pPr>
-        <w:pStyle w:val="ListParagraph"/>
-        <w:numPr>
-          <w:ilvl w:val="1"/>
-          <w:numId w:val="14"/>
-        </w:numPr>
-      </w:pPr>
-      <w:proofErr w:type="spellStart"/>
-      <w:r>
-        <w:t>Rmd</w:t>
-      </w:r>
-      <w:proofErr w:type="spellEnd"/>
-      <w:r>
-        <w:t xml:space="preserve"> file</w:t>
-      </w:r>
-      <w:r>
-        <w:t>s</w:t>
-      </w:r>
-    </w:p>
-    <w:p>
-      <w:pPr>
-        <w:pStyle w:val="ListParagraph"/>
-        <w:numPr>
-          <w:ilvl w:val="2"/>
-          <w:numId w:val="14"/>
-        </w:numPr>
-      </w:pPr>
-      <w:r>
-        <w:t>Harvey&gt;Mouse work&gt; Dexamethasone treatment&gt; cohort A&gt; Lipolysis folder</w:t>
-      </w:r>
-    </w:p>
-    <w:p>
-      <w:pPr>
-        <w:pStyle w:val="ListParagraph"/>
-        <w:numPr>
-          <w:ilvl w:val="1"/>
-          <w:numId w:val="14"/>
-        </w:numPr>
-      </w:pPr>
-      <w:r>
-        <w:t xml:space="preserve">Figures </w:t>
-      </w:r>
-    </w:p>
-    <w:p>
-      <w:pPr>
-        <w:pStyle w:val="ListParagraph"/>
-        <w:numPr>
-          <w:ilvl w:val="2"/>
-          <w:numId w:val="14"/>
-        </w:numPr>
-      </w:pPr>
-      <w:r>
-        <w:t>Harvey&gt;Mouse work&gt; Dexamethasone treatment&gt; cohort A&gt; Lipolysis folder&gt; figures folder</w:t>
-      </w:r>
-    </w:p>
-    <w:p>
-      <w:pPr>
-        <w:pStyle w:val="ListParagraph"/>
-        <w:numPr>
-          <w:ilvl w:val="0"/>
-          <w:numId w:val="14"/>
-        </w:numPr>
-      </w:pPr>
-      <w:proofErr w:type="gramStart"/>
-      <w:r>
-        <w:t>12 week</w:t>
-      </w:r>
-      <w:proofErr w:type="gramEnd"/>
-      <w:r>
-        <w:t xml:space="preserve"> mRNA transcripts</w:t>
-      </w:r>
-    </w:p>
-    <w:p>
-      <w:pPr>
-        <w:pStyle w:val="ListParagraph"/>
-        <w:numPr>
-          <w:ilvl w:val="0"/>
-          <w:numId w:val="20"/>
-        </w:numPr>
-      </w:pPr>
-      <w:r>
-        <w:t>No R script</w:t>
-      </w:r>
-    </w:p>
-    <w:p>
-      <w:pPr>
-        <w:pStyle w:val="ListParagraph"/>
-        <w:numPr>
-          <w:ilvl w:val="0"/>
-          <w:numId w:val="20"/>
-        </w:numPr>
-      </w:pPr>
-      <w:r>
-        <w:t>Excel file:</w:t>
-      </w:r>
-      <w:r>
-        <w:t xml:space="preserve"> Harvey&gt;Mouse work&gt; Dexamethasone treatment&gt; cohort A</w:t>
-      </w:r>
-      <w:r>
-        <w:t>&gt;lipolysis folder&gt;</w:t>
-      </w:r>
-      <w:r>
-        <w:t xml:space="preserve"> 2016-08-25 152316 </w:t>
-      </w:r>
-      <w:proofErr w:type="spellStart"/>
-      <w:r>
-        <w:t>Dex</w:t>
-      </w:r>
-      <w:proofErr w:type="spellEnd"/>
-      <w:r>
-        <w:t xml:space="preserve"> cohort A lipolysis </w:t>
-      </w:r>
-      <w:proofErr w:type="spellStart"/>
-      <w:r>
-        <w:t>Iwat</w:t>
-      </w:r>
-      <w:proofErr w:type="spellEnd"/>
-      <w:r>
-        <w:t xml:space="preserve"> </w:t>
-      </w:r>
-      <w:proofErr w:type="spellStart"/>
-      <w:r>
-        <w:t>qpcr</w:t>
-      </w:r>
-      <w:proofErr w:type="spellEnd"/>
-    </w:p>
-    <w:p>
-      <w:r>
-        <w:t xml:space="preserve">Figure 5: In Vivo lipolysis in </w:t>
-      </w:r>
-      <w:r>
-        <w:t>HFD mice</w:t>
-      </w:r>
-    </w:p>
-    <w:p>
-      <w:pPr>
-        <w:pStyle w:val="ListParagraph"/>
-        <w:numPr>
-          <w:ilvl w:val="0"/>
-          <w:numId w:val="17"/>
-        </w:numPr>
-      </w:pPr>
-      <w:r>
-        <w:t>In vivo lipolysis</w:t>
-      </w:r>
-    </w:p>
-    <w:p>
-      <w:pPr>
-        <w:pStyle w:val="ListParagraph"/>
-        <w:numPr>
-          <w:ilvl w:val="1"/>
-          <w:numId w:val="17"/>
-        </w:numPr>
-      </w:pPr>
-      <w:proofErr w:type="spellStart"/>
-      <w:r>
-        <w:t>Rmd</w:t>
-      </w:r>
-      <w:proofErr w:type="spellEnd"/>
-      <w:r>
-        <w:t xml:space="preserve"> files</w:t>
-      </w:r>
-    </w:p>
-    <w:p>
-      <w:pPr>
-        <w:pStyle w:val="ListParagraph"/>
-        <w:numPr>
-          <w:ilvl w:val="2"/>
-          <w:numId w:val="17"/>
-        </w:numPr>
-      </w:pPr>
-      <w:r>
-        <w:t>Harvey&gt;Mouse work&gt; Dexamethasone treatment&gt; combined NCD HFD&gt;combined glycerol analysis</w:t>
-      </w:r>
-    </w:p>
-    <w:p>
-      <w:pPr>
-        <w:pStyle w:val="ListParagraph"/>
-        <w:numPr>
-          <w:ilvl w:val="1"/>
-          <w:numId w:val="17"/>
-        </w:numPr>
-      </w:pPr>
-      <w:r>
-        <w:t>Figures</w:t>
-      </w:r>
-    </w:p>
-    <w:p>
-      <w:pPr>
-        <w:pStyle w:val="ListParagraph"/>
-        <w:numPr>
-          <w:ilvl w:val="2"/>
-          <w:numId w:val="17"/>
-        </w:numPr>
-      </w:pPr>
-      <w:r>
-        <w:t xml:space="preserve">Harvey&gt;Mouse work&gt; Dexamethasone treatment&gt; combined NCD HFD&gt; Figure folder&gt;glycerol </w:t>
-      </w:r>
-      <w:proofErr w:type="spellStart"/>
-      <w:r>
-        <w:t>barplot</w:t>
-      </w:r>
-      <w:proofErr w:type="spellEnd"/>
-    </w:p>
-    <w:p>
-      <w:pPr>
-        <w:pStyle w:val="ListParagraph"/>
-        <w:numPr>
-          <w:ilvl w:val="0"/>
-          <w:numId w:val="17"/>
-        </w:numPr>
-      </w:pPr>
-      <w:r>
-        <w:t>qPCR</w:t>
-      </w:r>
-    </w:p>
-    <w:p>
-      <w:pPr>
-        <w:pStyle w:val="ListParagraph"/>
-        <w:numPr>
-          <w:ilvl w:val="1"/>
-          <w:numId w:val="17"/>
-        </w:numPr>
-      </w:pPr>
-      <w:proofErr w:type="spellStart"/>
-      <w:r>
-        <w:t>Rmd</w:t>
-      </w:r>
-      <w:proofErr w:type="spellEnd"/>
-      <w:r>
-        <w:t xml:space="preserve"> files</w:t>
-      </w:r>
-    </w:p>
-    <w:p>
-      <w:pPr>
-        <w:pStyle w:val="ListParagraph"/>
-        <w:numPr>
-          <w:ilvl w:val="2"/>
-          <w:numId w:val="17"/>
-        </w:numPr>
-      </w:pPr>
-      <w:r>
-        <w:t>Harvey&gt;</w:t>
-      </w:r>
-      <w:commentRangeStart w:id="4"/>
-      <w:r>
-        <w:t>Mouse work&gt; Dexamethasone treatment&gt; combined NCD HFD&gt;combined qPCR analysis</w:t>
-      </w:r>
-      <w:commentRangeEnd w:id="4"/>
       <w:r>
         <w:rPr>
           <w:rStyle w:val="CommentReference"/>
         </w:rPr>
         <w:commentReference w:id="4"/>
+      </w:r>
+    </w:p>
+    <w:p>
+      <w:pPr>
+        <w:pStyle w:val="ListParagraph"/>
+        <w:numPr>
+          <w:ilvl w:val="0"/>
+          <w:numId w:val="14"/>
+        </w:numPr>
+      </w:pPr>
+      <w:r>
+        <w:t>In vivo lipolysis</w:t>
+      </w:r>
+      <w:r>
+        <w:t xml:space="preserve"> in chow-fed mice</w:t>
+      </w:r>
+    </w:p>
+    <w:p>
+      <w:pPr>
+        <w:pStyle w:val="ListParagraph"/>
+        <w:numPr>
+          <w:ilvl w:val="1"/>
+          <w:numId w:val="14"/>
+        </w:numPr>
+      </w:pPr>
+      <w:proofErr w:type="spellStart"/>
+      <w:r>
+        <w:t>Rmd</w:t>
+      </w:r>
+      <w:proofErr w:type="spellEnd"/>
+      <w:r>
+        <w:t xml:space="preserve"> file</w:t>
+      </w:r>
+      <w:r>
+        <w:t>s</w:t>
+      </w:r>
+    </w:p>
+    <w:p>
+      <w:pPr>
+        <w:pStyle w:val="ListParagraph"/>
+        <w:numPr>
+          <w:ilvl w:val="2"/>
+          <w:numId w:val="14"/>
+        </w:numPr>
+      </w:pPr>
+      <w:r>
+        <w:t>Harvey&gt;Mouse work&gt; Dexamethasone treatment&gt; cohort A&gt; Lipolysis folder</w:t>
+      </w:r>
+    </w:p>
+    <w:p>
+      <w:pPr>
+        <w:pStyle w:val="ListParagraph"/>
+        <w:numPr>
+          <w:ilvl w:val="1"/>
+          <w:numId w:val="14"/>
+        </w:numPr>
+      </w:pPr>
+      <w:r>
+        <w:t xml:space="preserve">Figures </w:t>
+      </w:r>
+    </w:p>
+    <w:p>
+      <w:pPr>
+        <w:pStyle w:val="ListParagraph"/>
+        <w:numPr>
+          <w:ilvl w:val="2"/>
+          <w:numId w:val="14"/>
+        </w:numPr>
+      </w:pPr>
+      <w:r>
+        <w:t>Harvey&gt;Mouse work&gt; Dexamethasone treatment&gt; cohort A&gt; Lipolysis folder&gt; figures folder</w:t>
+      </w:r>
+      <w:bookmarkStart w:id="5" w:name="_GoBack"/>
+      <w:bookmarkEnd w:id="5"/>
+    </w:p>
+    <w:p>
+      <w:pPr>
+        <w:pStyle w:val="ListParagraph"/>
+        <w:numPr>
+          <w:ilvl w:val="0"/>
+          <w:numId w:val="14"/>
+        </w:numPr>
+      </w:pPr>
+      <w:proofErr w:type="gramStart"/>
+      <w:r>
+        <w:t>12 week</w:t>
+      </w:r>
+      <w:proofErr w:type="gramEnd"/>
+      <w:r>
+        <w:t xml:space="preserve"> mRNA transcripts</w:t>
+      </w:r>
+    </w:p>
+    <w:p>
+      <w:pPr>
+        <w:pStyle w:val="ListParagraph"/>
+        <w:numPr>
+          <w:ilvl w:val="0"/>
+          <w:numId w:val="20"/>
+        </w:numPr>
+      </w:pPr>
+      <w:r>
+        <w:t>No R script</w:t>
+      </w:r>
+    </w:p>
+    <w:p>
+      <w:pPr>
+        <w:pStyle w:val="ListParagraph"/>
+        <w:numPr>
+          <w:ilvl w:val="0"/>
+          <w:numId w:val="20"/>
+        </w:numPr>
+      </w:pPr>
+      <w:r>
+        <w:t>Excel file:</w:t>
+      </w:r>
+      <w:r>
+        <w:t xml:space="preserve"> Harvey&gt;Mouse work&gt; Dexamethasone treatment&gt; cohort A</w:t>
+      </w:r>
+      <w:r>
+        <w:t>&gt;lipolysis folder&gt;</w:t>
+      </w:r>
+      <w:r>
+        <w:t xml:space="preserve"> 2016-08-25 152316 </w:t>
+      </w:r>
+      <w:proofErr w:type="spellStart"/>
+      <w:r>
+        <w:t>Dex</w:t>
+      </w:r>
+      <w:proofErr w:type="spellEnd"/>
+      <w:r>
+        <w:t xml:space="preserve"> cohort A lipolysis </w:t>
+      </w:r>
+      <w:proofErr w:type="spellStart"/>
+      <w:r>
+        <w:t>Iwat</w:t>
+      </w:r>
+      <w:proofErr w:type="spellEnd"/>
+      <w:r>
+        <w:t xml:space="preserve"> </w:t>
+      </w:r>
+      <w:proofErr w:type="spellStart"/>
+      <w:r>
+        <w:t>qpcr</w:t>
+      </w:r>
+      <w:proofErr w:type="spellEnd"/>
+    </w:p>
+    <w:p>
+      <w:r>
+        <w:t xml:space="preserve">Figure 5: In Vivo lipolysis in </w:t>
+      </w:r>
+      <w:r>
+        <w:t>HFD mice</w:t>
+      </w:r>
+    </w:p>
+    <w:p>
+      <w:pPr>
+        <w:pStyle w:val="ListParagraph"/>
+        <w:numPr>
+          <w:ilvl w:val="0"/>
+          <w:numId w:val="17"/>
+        </w:numPr>
+      </w:pPr>
+      <w:r>
+        <w:t>In vivo lipolysis</w:t>
+      </w:r>
+    </w:p>
+    <w:p>
+      <w:pPr>
+        <w:pStyle w:val="ListParagraph"/>
+        <w:numPr>
+          <w:ilvl w:val="1"/>
+          <w:numId w:val="17"/>
+        </w:numPr>
+      </w:pPr>
+      <w:proofErr w:type="spellStart"/>
+      <w:r>
+        <w:t>Rmd</w:t>
+      </w:r>
+      <w:proofErr w:type="spellEnd"/>
+      <w:r>
+        <w:t xml:space="preserve"> files</w:t>
+      </w:r>
+    </w:p>
+    <w:p>
+      <w:pPr>
+        <w:pStyle w:val="ListParagraph"/>
+        <w:numPr>
+          <w:ilvl w:val="2"/>
+          <w:numId w:val="17"/>
+        </w:numPr>
+      </w:pPr>
+      <w:r>
+        <w:t>Harvey&gt;Mouse work&gt; Dexamethasone treatment&gt; combined NCD HFD&gt;combined glycerol analysis</w:t>
+      </w:r>
+    </w:p>
+    <w:p>
+      <w:pPr>
+        <w:pStyle w:val="ListParagraph"/>
+        <w:numPr>
+          <w:ilvl w:val="1"/>
+          <w:numId w:val="17"/>
+        </w:numPr>
+      </w:pPr>
+      <w:r>
+        <w:t>Figures</w:t>
+      </w:r>
+    </w:p>
+    <w:p>
+      <w:pPr>
+        <w:pStyle w:val="ListParagraph"/>
+        <w:numPr>
+          <w:ilvl w:val="2"/>
+          <w:numId w:val="17"/>
+        </w:numPr>
+      </w:pPr>
+      <w:r>
+        <w:t xml:space="preserve">Harvey&gt;Mouse work&gt; Dexamethasone treatment&gt; combined NCD HFD&gt; Figure folder&gt;glycerol </w:t>
+      </w:r>
+      <w:proofErr w:type="spellStart"/>
+      <w:r>
+        <w:t>barplot</w:t>
+      </w:r>
+      <w:proofErr w:type="spellEnd"/>
+    </w:p>
+    <w:p>
+      <w:pPr>
+        <w:pStyle w:val="ListParagraph"/>
+        <w:numPr>
+          <w:ilvl w:val="0"/>
+          <w:numId w:val="17"/>
+        </w:numPr>
+      </w:pPr>
+      <w:r>
+        <w:t>qPCR</w:t>
+      </w:r>
+    </w:p>
+    <w:p>
+      <w:pPr>
+        <w:pStyle w:val="ListParagraph"/>
+        <w:numPr>
+          <w:ilvl w:val="1"/>
+          <w:numId w:val="17"/>
+        </w:numPr>
+      </w:pPr>
+      <w:proofErr w:type="spellStart"/>
+      <w:r>
+        <w:t>Rmd</w:t>
+      </w:r>
+      <w:proofErr w:type="spellEnd"/>
+      <w:r>
+        <w:t xml:space="preserve"> files</w:t>
+      </w:r>
+    </w:p>
+    <w:p>
+      <w:pPr>
+        <w:pStyle w:val="ListParagraph"/>
+        <w:numPr>
+          <w:ilvl w:val="2"/>
+          <w:numId w:val="17"/>
+        </w:numPr>
+      </w:pPr>
+      <w:r>
+        <w:t>Harvey&gt;</w:t>
+      </w:r>
+      <w:commentRangeStart w:id="6"/>
+      <w:r>
+        <w:t>Mouse work&gt; Dexamethasone treatment&gt; combined NCD HFD&gt;combined qPCR analysis</w:t>
+      </w:r>
+      <w:commentRangeEnd w:id="6"/>
+      <w:r>
+        <w:rPr>
+          <w:rStyle w:val="CommentReference"/>
+        </w:rPr>
+        <w:commentReference w:id="6"/>
       </w:r>
     </w:p>
     <w:p>
@@ -1864,7 +1880,7 @@
       </w:r>
     </w:p>
   </w:comment>
-  <w:comment w:id="2" w:author="Microsoft Office User" w:date="2017-05-18T11:56:00Z" w:initials="Office">
+  <w:comment w:id="1" w:author="Dave Bridges" w:date="2017-08-11T08:59:00Z" w:initials="DB">
     <w:p>
       <w:pPr>
         <w:pStyle w:val="CommentText"/>
@@ -1876,35 +1892,11 @@
         <w:annotationRef/>
       </w:r>
       <w:r>
-        <w:t xml:space="preserve">Do we want to present as </w:t>
-      </w:r>
-      <w:proofErr w:type="spellStart"/>
-      <w:r>
-        <w:t>ug</w:t>
-      </w:r>
-      <w:proofErr w:type="spellEnd"/>
-      <w:r>
-        <w:t>/</w:t>
-      </w:r>
-      <w:proofErr w:type="spellStart"/>
-      <w:r>
-        <w:t>ul</w:t>
-      </w:r>
-      <w:proofErr w:type="spellEnd"/>
-      <w:r>
-        <w:t xml:space="preserve"> or </w:t>
-      </w:r>
-      <w:proofErr w:type="spellStart"/>
-      <w:r>
-        <w:t>ug</w:t>
-      </w:r>
-      <w:proofErr w:type="spellEnd"/>
-      <w:r>
-        <w:t>/well?</w:t>
+        <w:t>Waiting on another replicate?</w:t>
       </w:r>
     </w:p>
   </w:comment>
-  <w:comment w:id="3" w:author="Microsoft Office User" w:date="2017-07-11T12:33:00Z" w:initials="Office">
+  <w:comment w:id="2" w:author="Microsoft Office User" w:date="2017-05-18T11:56:00Z" w:initials="Office">
     <w:p>
       <w:pPr>
         <w:pStyle w:val="CommentText"/>
@@ -1916,11 +1908,67 @@
         <w:annotationRef/>
       </w:r>
       <w:r>
+        <w:t xml:space="preserve">Do we want to present as </w:t>
+      </w:r>
+      <w:proofErr w:type="spellStart"/>
+      <w:r>
+        <w:t>ug</w:t>
+      </w:r>
+      <w:proofErr w:type="spellEnd"/>
+      <w:r>
+        <w:t>/</w:t>
+      </w:r>
+      <w:proofErr w:type="spellStart"/>
+      <w:r>
+        <w:t>ul</w:t>
+      </w:r>
+      <w:proofErr w:type="spellEnd"/>
+      <w:r>
+        <w:t xml:space="preserve"> or </w:t>
+      </w:r>
+      <w:proofErr w:type="spellStart"/>
+      <w:r>
+        <w:t>ug</w:t>
+      </w:r>
+      <w:proofErr w:type="spellEnd"/>
+      <w:r>
+        <w:t>/well?</w:t>
+      </w:r>
+    </w:p>
+  </w:comment>
+  <w:comment w:id="3" w:author="Microsoft Office User" w:date="2017-07-11T12:33:00Z" w:initials="Office">
+    <w:p>
+      <w:pPr>
+        <w:pStyle w:val="CommentText"/>
+      </w:pPr>
+      <w:r>
+        <w:rPr>
+          <w:rStyle w:val="CommentReference"/>
+        </w:rPr>
+        <w:annotationRef/>
+      </w:r>
+      <w:r>
         <w:t>Need to combine these—have n=5 of major lipolysis genes and n=3 for all others</w:t>
       </w:r>
     </w:p>
   </w:comment>
-  <w:comment w:id="4" w:author="Microsoft Office User" w:date="2017-07-14T15:47:00Z" w:initials="Office">
+  <w:comment w:id="4" w:author="Dave Bridges" w:date="2017-08-11T09:00:00Z" w:initials="DB">
+    <w:p>
+      <w:pPr>
+        <w:pStyle w:val="CommentText"/>
+      </w:pPr>
+      <w:r>
+        <w:rPr>
+          <w:rStyle w:val="CommentReference"/>
+        </w:rPr>
+        <w:annotationRef/>
+      </w:r>
+      <w:r>
+        <w:t>Are we normalizing to revert or GAPDH?</w:t>
+      </w:r>
+    </w:p>
+  </w:comment>
+  <w:comment w:id="6" w:author="Microsoft Office User" w:date="2017-07-14T15:47:00Z" w:initials="Office">
     <w:p>
       <w:pPr>
         <w:pStyle w:val="CommentText"/>
@@ -1945,8 +1993,10 @@
 <file path=word/commentsExtended.xml><?xml version="1.0" encoding="utf-8"?>
 <w15:commentsEx xmlns:wpc="http://schemas.microsoft.com/office/word/2010/wordprocessingCanvas" xmlns:mo="http://schemas.microsoft.com/office/mac/office/2008/main" xmlns:mc="http://schemas.openxmlformats.org/markup-compatibility/2006" xmlns:mv="urn:schemas-microsoft-com:mac:vml" xmlns:o="urn:schemas-microsoft-com:office:office" xmlns:r="http://schemas.openxmlformats.org/officeDocument/2006/relationships" xmlns:m="http://schemas.openxmlformats.org/officeDocument/2006/math" xmlns:v="urn:schemas-microsoft-com:vml" xmlns:wp14="http://schemas.microsoft.com/office/word/2010/wordprocessingDrawing" xmlns:wp="http://schemas.openxmlformats.org/drawingml/2006/wordprocessingDrawing" xmlns:w10="urn:schemas-microsoft-com:office:word" xmlns:w="http://schemas.openxmlformats.org/wordprocessingml/2006/main" xmlns:w14="http://schemas.microsoft.com/office/word/2010/wordml" xmlns:w15="http://schemas.microsoft.com/office/word/2012/wordml" xmlns:wpg="http://schemas.microsoft.com/office/word/2010/wordprocessingGroup" xmlns:wpi="http://schemas.microsoft.com/office/word/2010/wordprocessingInk" xmlns:wne="http://schemas.microsoft.com/office/word/2006/wordml" xmlns:wps="http://schemas.microsoft.com/office/word/2010/wordprocessingShape" mc:Ignorable="w14 w15 wp14">
   <w15:commentEx w15:paraId="10EBF471" w15:done="0"/>
+  <w15:commentEx w15:paraId="09715E33" w15:done="0"/>
   <w15:commentEx w15:paraId="0B529E27" w15:done="0"/>
   <w15:commentEx w15:paraId="767B4EE5" w15:done="0"/>
+  <w15:commentEx w15:paraId="7AC2E046" w15:done="0"/>
   <w15:commentEx w15:paraId="553B7CBA" w15:done="0"/>
 </w15:commentsEx>
 </file>
@@ -3935,6 +3985,9 @@
 <w15:people xmlns:wpc="http://schemas.microsoft.com/office/word/2010/wordprocessingCanvas" xmlns:mo="http://schemas.microsoft.com/office/mac/office/2008/main" xmlns:mc="http://schemas.openxmlformats.org/markup-compatibility/2006" xmlns:mv="urn:schemas-microsoft-com:mac:vml" xmlns:o="urn:schemas-microsoft-com:office:office" xmlns:r="http://schemas.openxmlformats.org/officeDocument/2006/relationships" xmlns:m="http://schemas.openxmlformats.org/officeDocument/2006/math" xmlns:v="urn:schemas-microsoft-com:vml" xmlns:wp14="http://schemas.microsoft.com/office/word/2010/wordprocessingDrawing" xmlns:wp="http://schemas.openxmlformats.org/drawingml/2006/wordprocessingDrawing" xmlns:w10="urn:schemas-microsoft-com:office:word" xmlns:w="http://schemas.openxmlformats.org/wordprocessingml/2006/main" xmlns:w14="http://schemas.microsoft.com/office/word/2010/wordml" xmlns:w15="http://schemas.microsoft.com/office/word/2012/wordml" xmlns:wpg="http://schemas.microsoft.com/office/word/2010/wordprocessingGroup" xmlns:wpi="http://schemas.microsoft.com/office/word/2010/wordprocessingInk" xmlns:wne="http://schemas.microsoft.com/office/word/2006/wordml" xmlns:wps="http://schemas.microsoft.com/office/word/2010/wordprocessingShape" mc:Ignorable="w14 w15 wp14">
   <w15:person w15:author="Microsoft Office User">
     <w15:presenceInfo w15:providerId="None" w15:userId="Microsoft Office User"/>
+  </w15:person>
+  <w15:person w15:author="Dave Bridges">
+    <w15:presenceInfo w15:providerId="Windows Live" w15:userId="4bc1184c43c78bbd"/>
   </w15:person>
 </w15:people>
 </file>

</xml_diff>